<commit_message>
Edits on word document
</commit_message>
<xml_diff>
--- a/Paper/Active-Travel-Accessibility-Data-Needs-Canada.docx
+++ b/Paper/Active-Travel-Accessibility-Data-Needs-Canada.docx
@@ -3493,7 +3493,14 @@
         </w:tc>
       </w:tr>
     </w:tbl>
-    <w:p/>
+    <w:p>
+      <w:pPr>
+        <w:pStyle w:val="BodyText"/>
+      </w:pPr>
+      <w:r>
+        <w:t xml:space="preserve"> </w:t>
+      </w:r>
+    </w:p>
     <w:p>
       <w:pPr>
         <w:pStyle w:val="TableCaption"/>

</xml_diff>

<commit_message>
Updated title and cleaned the folder
</commit_message>
<xml_diff>
--- a/Paper/Active-Travel-Accessibility-Data-Needs-Canada.docx
+++ b/Paper/Active-Travel-Accessibility-Data-Needs-Canada.docx
@@ -7,7 +7,73 @@
         <w:pStyle w:val="Title"/>
       </w:pPr>
       <w:r>
-        <w:t xml:space="preserve">Data-Needs-Report</w:t>
+        <w:t xml:space="preserve">Data</w:t>
+      </w:r>
+      <w:r>
+        <w:t xml:space="preserve"> </w:t>
+      </w:r>
+      <w:r>
+        <w:t xml:space="preserve">Sources</w:t>
+      </w:r>
+      <w:r>
+        <w:t xml:space="preserve"> </w:t>
+      </w:r>
+      <w:r>
+        <w:t xml:space="preserve">and</w:t>
+      </w:r>
+      <w:r>
+        <w:t xml:space="preserve"> </w:t>
+      </w:r>
+      <w:r>
+        <w:t xml:space="preserve">Needs</w:t>
+      </w:r>
+      <w:r>
+        <w:t xml:space="preserve"> </w:t>
+      </w:r>
+      <w:r>
+        <w:t xml:space="preserve">for</w:t>
+      </w:r>
+      <w:r>
+        <w:t xml:space="preserve"> </w:t>
+      </w:r>
+      <w:r>
+        <w:t xml:space="preserve">Active</w:t>
+      </w:r>
+      <w:r>
+        <w:t xml:space="preserve"> </w:t>
+      </w:r>
+      <w:r>
+        <w:t xml:space="preserve">Travel-Based</w:t>
+      </w:r>
+      <w:r>
+        <w:t xml:space="preserve"> </w:t>
+      </w:r>
+      <w:r>
+        <w:t xml:space="preserve">Accessibility</w:t>
+      </w:r>
+      <w:r>
+        <w:t xml:space="preserve"> </w:t>
+      </w:r>
+      <w:r>
+        <w:t xml:space="preserve">Analysis:</w:t>
+      </w:r>
+      <w:r>
+        <w:t xml:space="preserve"> </w:t>
+      </w:r>
+      <w:r>
+        <w:t xml:space="preserve">A</w:t>
+      </w:r>
+      <w:r>
+        <w:t xml:space="preserve"> </w:t>
+      </w:r>
+      <w:r>
+        <w:t xml:space="preserve">Canadian</w:t>
+      </w:r>
+      <w:r>
+        <w:t xml:space="preserve"> </w:t>
+      </w:r>
+      <w:r>
+        <w:t xml:space="preserve">Perspective</w:t>
       </w:r>
     </w:p>
     <w:p>
@@ -15,7 +81,49 @@
         <w:pStyle w:val="Author"/>
       </w:pPr>
       <w:r>
-        <w:t xml:space="preserve">MM</w:t>
+        <w:t xml:space="preserve">Mahdis</w:t>
+      </w:r>
+      <w:r>
+        <w:t xml:space="preserve"> </w:t>
+      </w:r>
+      <w:r>
+        <w:t xml:space="preserve">Moghadasi,</w:t>
+      </w:r>
+      <w:r>
+        <w:t xml:space="preserve"> </w:t>
+      </w:r>
+      <w:r>
+        <w:t xml:space="preserve">Jeneva</w:t>
+      </w:r>
+      <w:r>
+        <w:t xml:space="preserve"> </w:t>
+      </w:r>
+      <w:r>
+        <w:t xml:space="preserve">Beairsto,</w:t>
+      </w:r>
+      <w:r>
+        <w:t xml:space="preserve"> </w:t>
+      </w:r>
+      <w:r>
+        <w:t xml:space="preserve">Meghan</w:t>
+      </w:r>
+      <w:r>
+        <w:t xml:space="preserve"> </w:t>
+      </w:r>
+      <w:r>
+        <w:t xml:space="preserve">Winters,</w:t>
+      </w:r>
+      <w:r>
+        <w:t xml:space="preserve"> </w:t>
+      </w:r>
+      <w:r>
+        <w:t xml:space="preserve">Antonio</w:t>
+      </w:r>
+      <w:r>
+        <w:t xml:space="preserve"> </w:t>
+      </w:r>
+      <w:r>
+        <w:t xml:space="preserve">Paez</w:t>
       </w:r>
     </w:p>
     <w:bookmarkStart w:id="20" w:name="abstract"/>
@@ -349,7 +457,7 @@
       </w:r>
     </w:p>
     <w:bookmarkEnd w:id="21"/>
-    <w:bookmarkStart w:id="23" w:name="background"/>
+    <w:bookmarkStart w:id="24" w:name="background"/>
     <w:p>
       <w:pPr>
         <w:pStyle w:val="Heading2"/>
@@ -535,12 +643,13 @@
       <w:pPr>
         <w:pStyle w:val="BodyText"/>
       </w:pPr>
+      <w:bookmarkStart w:id="22" w:name="eq-general-accessibility"/>
       <m:oMathPara>
         <m:oMathParaPr>
           <m:jc m:val="center"/>
         </m:oMathParaPr>
         <m:oMath>
-          <m:sSub>
+          <m:sSubSup>
             <m:e>
               <m:r>
                 <m:t>A</m:t>
@@ -551,7 +660,15 @@
                 <m:t>i</m:t>
               </m:r>
             </m:sub>
-          </m:sSub>
+            <m:sup>
+              <m:r>
+                <m:t>p</m:t>
+              </m:r>
+              <m:r>
+                <m:t>k</m:t>
+              </m:r>
+            </m:sup>
+          </m:sSubSup>
           <m:r>
             <m:rPr>
               <m:sty m:val="p"/>
@@ -585,6 +702,119 @@
               </m:r>
             </m:sup>
             <m:e>
+              <m:r>
+                <m:t>g</m:t>
+              </m:r>
+            </m:e>
+          </m:nary>
+          <m:d>
+            <m:dPr>
+              <m:begChr m:val="("/>
+              <m:endChr m:val=")"/>
+              <m:sepChr m:val=""/>
+              <m:grow/>
+            </m:dPr>
+            <m:e>
+              <m:sSubSup>
+                <m:e>
+                  <m:r>
+                    <m:t>O</m:t>
+                  </m:r>
+                </m:e>
+                <m:sub>
+                  <m:r>
+                    <m:t>j</m:t>
+                  </m:r>
+                </m:sub>
+                <m:sup>
+                  <m:r>
+                    <m:t>k</m:t>
+                  </m:r>
+                </m:sup>
+              </m:sSubSup>
+            </m:e>
+          </m:d>
+          <m:r>
+            <m:t>f</m:t>
+          </m:r>
+          <m:d>
+            <m:dPr>
+              <m:begChr m:val="("/>
+              <m:endChr m:val=")"/>
+              <m:sepChr m:val=""/>
+              <m:grow/>
+            </m:dPr>
+            <m:e>
+              <m:sSubSup>
+                <m:e>
+                  <m:r>
+                    <m:t>c</m:t>
+                  </m:r>
+                </m:e>
+                <m:sub>
+                  <m:r>
+                    <m:t>i</m:t>
+                  </m:r>
+                  <m:r>
+                    <m:t>j</m:t>
+                  </m:r>
+                </m:sub>
+                <m:sup>
+                  <m:r>
+                    <m:t>p</m:t>
+                  </m:r>
+                </m:sup>
+              </m:sSubSup>
+            </m:e>
+          </m:d>
+          <m:r>
+            <m:t>  </m:t>
+          </m:r>
+          <m:d>
+            <m:dPr>
+              <m:begChr m:val="("/>
+              <m:endChr m:val=")"/>
+              <m:sepChr m:val=""/>
+              <m:grow/>
+            </m:dPr>
+            <m:e>
+              <m:r>
+                <m:t>1</m:t>
+              </m:r>
+            </m:e>
+          </m:d>
+        </m:oMath>
+      </m:oMathPara>
+      <w:bookmarkEnd w:id="22"/>
+    </w:p>
+    <w:p>
+      <w:pPr>
+        <w:pStyle w:val="FirstParagraph"/>
+      </w:pPr>
+      <w:r>
+        <w:t xml:space="preserve">With functions for the opportunities that allow this formulation:</w:t>
+      </w:r>
+    </w:p>
+    <w:p>
+      <w:pPr>
+        <w:pStyle w:val="BodyText"/>
+      </w:pPr>
+      <m:oMathPara>
+        <m:oMathParaPr>
+          <m:jc m:val="center"/>
+        </m:oMathParaPr>
+        <m:oMath>
+          <m:r>
+            <m:t>g</m:t>
+          </m:r>
+          <m:d>
+            <m:dPr>
+              <m:begChr m:val="("/>
+              <m:endChr m:val=")"/>
+              <m:sepChr m:val=""/>
+              <m:grow/>
+            </m:dPr>
+            <m:e>
               <m:sSub>
                 <m:e>
                   <m:r>
@@ -598,9 +828,47 @@
                 </m:sub>
               </m:sSub>
             </m:e>
-          </m:nary>
+          </m:d>
           <m:r>
-            <m:t>f</m:t>
+            <m:rPr>
+              <m:sty m:val="p"/>
+            </m:rPr>
+            <m:t>=</m:t>
+          </m:r>
+          <m:sSub>
+            <m:e>
+              <m:r>
+                <m:t>O</m:t>
+              </m:r>
+            </m:e>
+            <m:sub>
+              <m:r>
+                <m:t>j</m:t>
+              </m:r>
+            </m:sub>
+          </m:sSub>
+        </m:oMath>
+      </m:oMathPara>
+    </w:p>
+    <w:p>
+      <w:pPr>
+        <w:pStyle w:val="FirstParagraph"/>
+      </w:pPr>
+      <w:r>
+        <w:t xml:space="preserve">as well as possibly agglomeration effects as in:</w:t>
+      </w:r>
+    </w:p>
+    <w:p>
+      <w:pPr>
+        <w:pStyle w:val="BodyText"/>
+      </w:pPr>
+      <m:oMathPara>
+        <m:oMathParaPr>
+          <m:jc m:val="center"/>
+        </m:oMathParaPr>
+        <m:oMath>
+          <m:r>
+            <m:t>g</m:t>
           </m:r>
           <m:d>
             <m:dPr>
@@ -613,13 +881,10 @@
               <m:sSub>
                 <m:e>
                   <m:r>
-                    <m:t>C</m:t>
+                    <m:t>O</m:t>
                   </m:r>
                 </m:e>
                 <m:sub>
-                  <m:r>
-                    <m:t>i</m:t>
-                  </m:r>
                   <m:r>
                     <m:t>j</m:t>
                   </m:r>
@@ -627,6 +892,29 @@
               </m:sSub>
             </m:e>
           </m:d>
+          <m:r>
+            <m:rPr>
+              <m:sty m:val="p"/>
+            </m:rPr>
+            <m:t>=</m:t>
+          </m:r>
+          <m:sSubSup>
+            <m:e>
+              <m:r>
+                <m:t>O</m:t>
+              </m:r>
+            </m:e>
+            <m:sub>
+              <m:r>
+                <m:t>j</m:t>
+              </m:r>
+            </m:sub>
+            <m:sup>
+              <m:r>
+                <m:t>α</m:t>
+              </m:r>
+            </m:sup>
+          </m:sSubSup>
         </m:oMath>
       </m:oMathPara>
     </w:p>
@@ -863,7 +1151,7 @@
           <w:rPr>
             <w:rStyle w:val="Hyperlink"/>
           </w:rPr>
-          <w:t xml:space="preserve">Equation 1</w:t>
+          <w:t xml:space="preserve">Equation 2</w:t>
         </w:r>
       </w:hyperlink>
       <w:r>
@@ -874,7 +1162,7 @@
       <w:pPr>
         <w:pStyle w:val="BodyText"/>
       </w:pPr>
-      <w:bookmarkStart w:id="22" w:name="eq-exponential-distance-decay"/>
+      <w:bookmarkStart w:id="23" w:name="eq-exponential-distance-decay"/>
       <m:oMathPara>
         <m:oMathParaPr>
           <m:jc m:val="center"/>
@@ -979,13 +1267,13 @@
             </m:dPr>
             <m:e>
               <m:r>
-                <m:t>1</m:t>
+                <m:t>2</m:t>
               </m:r>
             </m:e>
           </m:d>
         </m:oMath>
       </m:oMathPara>
-      <w:bookmarkEnd w:id="22"/>
+      <w:bookmarkEnd w:id="23"/>
     </w:p>
     <w:p>
       <w:pPr>
@@ -1021,7 +1309,388 @@
         <w:pStyle w:val="BodyText"/>
       </w:pPr>
       <w:r>
-        <w:t xml:space="preserve">We can modify the formula for placed-based accessibility to include individual-specific factors in order to write a formula for individual-based accessibility for active modes. Here is one example of a formula.</w:t>
+        <w:t xml:space="preserve">Individual-based accessibility in active mode (e.g., walking, cycling) can also be difficult to calculate due to a variety of factors. Some of the major constraints for calculating individual-based accessibility in active mode are as follows:</w:t>
+      </w:r>
+    </w:p>
+    <w:p>
+      <w:pPr>
+        <w:numPr>
+          <w:ilvl w:val="0"/>
+          <w:numId w:val="1001"/>
+        </w:numPr>
+      </w:pPr>
+      <w:r>
+        <w:t xml:space="preserve">Individual preferences for modes of transportation can have a significant impact on accessibility. Some people prefer to walk or ride their bikes, while others prefer to take public transportation or drive. Factors such as distance, time, safety, and comfort can all have an impact on personal preferences.</w:t>
+      </w:r>
+    </w:p>
+    <w:p>
+      <w:pPr>
+        <w:numPr>
+          <w:ilvl w:val="0"/>
+          <w:numId w:val="1001"/>
+        </w:numPr>
+      </w:pPr>
+      <w:r>
+        <w:t xml:space="preserve">Physical ability: Similar to place-based accessibility, personal physical ability can greatly impact individual-based accessibility in active mode. People with disabilities or health issues may find it difficult or impossible to travel by foot or bike, reducing their accessibility.</w:t>
+      </w:r>
+    </w:p>
+    <w:p>
+      <w:pPr>
+        <w:numPr>
+          <w:ilvl w:val="0"/>
+          <w:numId w:val="1001"/>
+        </w:numPr>
+      </w:pPr>
+      <w:r>
+        <w:t xml:space="preserve">Time constraints: Work schedules, childcare responsibilities, and other obligations can limit people’s ability to travel actively. In order to save time, people may choose faster modes of transportation such as driving or taking public transportation, reducing accessibility in active modes. While individual-based accessibility is measured, it should be recognized that every individual has a different opportunity set available</w:t>
+      </w:r>
+      <w:r>
+        <w:t xml:space="preserve"> </w:t>
+      </w:r>
+      <w:r>
+        <w:t xml:space="preserve">(Miller 1991)</w:t>
+      </w:r>
+      <w:r>
+        <w:t xml:space="preserve">. Effectively, the available time threshold (t) varies for each person as a function of individual constraints, such as time of day, purpose, and so on. Constraints arise for a number of reasons. Time geography acknowledges that spatial and temporal characteristics limit an individual’s choice of activities. A person can only be in one place and do one thing at a time</w:t>
+      </w:r>
+      <w:r>
+        <w:t xml:space="preserve"> </w:t>
+      </w:r>
+      <w:r>
+        <w:t xml:space="preserve">(Chi et al. 2013; Pred 1977; Miller 1991; Miller and Bridwell 2009)</w:t>
+      </w:r>
+      <w:r>
+        <w:t xml:space="preserve">.These restrictions are classified into three types.The first section is capability constraints, which are biological and physical limitations that prevent people from participating in certain activities; The second section discusses authority constraints that restrict access to specific locations and the third section discusses coupling constraints, which are common in activities that require two or more people to be in the same place at the same time.In addition to these three categories, it should be noted that constraints vary depending on the time of day</w:t>
+      </w:r>
+      <w:r>
+        <w:t xml:space="preserve"> </w:t>
+      </w:r>
+      <w:r>
+        <w:t xml:space="preserve">(H. Wu and Levinson 2020)</w:t>
+      </w:r>
+      <w:r>
+        <w:t xml:space="preserve">.Time constraints can be visualized using a time-space diagram, the size of which is determined by both the amount of time available and the performance of the transportation system</w:t>
+      </w:r>
+      <w:r>
+        <w:t xml:space="preserve"> </w:t>
+      </w:r>
+      <w:r>
+        <w:t xml:space="preserve">(Ilägcrstrand 1970)</w:t>
+      </w:r>
+      <w:r>
+        <w:t xml:space="preserve">.The space-time prism accounts for an individual’s activity schedule and can be used to measure access to multiple activities and activity participation time using simple behavioral rules</w:t>
+      </w:r>
+      <w:r>
+        <w:t xml:space="preserve"> </w:t>
+      </w:r>
+      <w:r>
+        <w:t xml:space="preserve">(Miller 1991)</w:t>
+      </w:r>
+      <w:r>
+        <w:t xml:space="preserve">. Accessibility is measured by the total number of opportunities available within the space-time prism encompassing all possible paths under the time constraint</w:t>
+      </w:r>
+      <w:r>
+        <w:t xml:space="preserve"> </w:t>
+      </w:r>
+      <w:r>
+        <w:t xml:space="preserve">(Tong, Zhou, and Miller 2015)</w:t>
+      </w:r>
+      <w:r>
+        <w:t xml:space="preserve">.So, while opportunities may be spatially accessible, the amount of time available in a day for people to reach and engage in these activities is limited. This line of thought leads to the constraints-based or people-based accessibility measure</w:t>
+      </w:r>
+      <w:r>
+        <w:t xml:space="preserve">(Y.-H. Wu and Miller 2001)</w:t>
+      </w:r>
+      <w:r>
+        <w:t xml:space="preserve">.</w:t>
+      </w:r>
+    </w:p>
+    <w:p>
+      <w:pPr>
+        <w:numPr>
+          <w:ilvl w:val="0"/>
+          <w:numId w:val="1001"/>
+        </w:numPr>
+      </w:pPr>
+      <w:r>
+        <w:t xml:space="preserve">Weather conditions, like place-based accessibility, can have an impact on individual-based accessibility in active mode. In extreme weather, people may be less likely to walk or cycle, reducing accessibility.</w:t>
+      </w:r>
+    </w:p>
+    <w:p>
+      <w:pPr>
+        <w:numPr>
+          <w:ilvl w:val="0"/>
+          <w:numId w:val="1001"/>
+        </w:numPr>
+      </w:pPr>
+      <w:r>
+        <w:t xml:space="preserve">Infrastructure: The quality and availability of infrastructure such as sidewalks, bike lanes, and pedestrian crossings can greatly impact individual-based accessibility in active mode. People may be less likely to choose active modes of transportation in areas with poor infrastructure, reducing accessibility.</w:t>
+      </w:r>
+    </w:p>
+    <w:p>
+      <w:pPr>
+        <w:pStyle w:val="FirstParagraph"/>
+      </w:pPr>
+      <w:r>
+        <w:t xml:space="preserve">Accessibility measures in active modes include activity-based measures, distance-based, topological or infrastructure-based measures, utility-based measures, as well as, walkability, and bikeability. Activity-based measures (includes gravity-based and cumulative opportunities measures) are based on the gravity model and weight opportunities according to a travel impedance function and the accessibility of a place is assessed as the combined effect of the size of opportunities and the cost of traveling to them. Distance-based measures analyze the closest facilities and include: 1) distance to the closest opportunity, 2) the number of opportunities within a defined distance or time, 3) the mean distance to all opportunities, and 4) the mean distance to a defined number of closest opportunities. Infrastructur -based measures are based exclusively on features of the street and transportation network and are insensitive to the location of activities in space. utility-based measures (also designated benefit measures) are developed from microeconomic random utility theory and describe accessibility as the result of a (rational) choice from a set of destination transportation alternatives</w:t>
+      </w:r>
+      <w:r>
+        <w:t xml:space="preserve"> </w:t>
+      </w:r>
+      <w:r>
+        <w:t xml:space="preserve">(Kwan 1998; Halden et al. 2000; Geurs and Ritsema van Eck 2001; Apparicio et al. 2008)</w:t>
+      </w:r>
+      <w:r>
+        <w:t xml:space="preserve">. Walkability and bikeability measure the number of people, households or jobs distributed over a unit of area or measures how many types—offices, housing, retail, entertainment, services, and so on—are located in a given area</w:t>
+      </w:r>
+      <w:r>
+        <w:t xml:space="preserve"> </w:t>
+      </w:r>
+      <w:r>
+        <w:t xml:space="preserve">(L. Frank, Engelke, and Schmid 2003; Leslie et al. 2007)</w:t>
+      </w:r>
+      <w:r>
+        <w:t xml:space="preserve">. Indeed, using accurate accessibility measures for walking or cycling trips can assist transport planners in making more rational decisions in infrastructure provision for non-motorized transportation</w:t>
+      </w:r>
+      <w:r>
+        <w:t xml:space="preserve"> </w:t>
+      </w:r>
+      <w:r>
+        <w:t xml:space="preserve">(Iacono, Krizek, and El-Geneidy 2010; Devkota, Dudycha, and Andrey 2012)</w:t>
+      </w:r>
+      <w:r>
+        <w:t xml:space="preserve">.</w:t>
+      </w:r>
+    </w:p>
+    <w:p>
+      <w:pPr>
+        <w:pStyle w:val="BodyText"/>
+      </w:pPr>
+      <w:r>
+        <w:t xml:space="preserve">Moreover, calculating ATB accessibility in both approaches requires multiple data sets relating to travel behavior and land use. Unfortunately, this has suffered from a lack of appropriate data</w:t>
+      </w:r>
+      <w:r>
+        <w:t xml:space="preserve">(Iacono, Krizek, and El-Geneidy 2010)</w:t>
+      </w:r>
+      <w:r>
+        <w:t xml:space="preserve">. In particular, little information is available on the geography of walking and cycling behavior such as travel episode origins and destinations, routes, and lengths (durations and distances). So, in most cases, required data is obtained from local/national questionnaires and local maps</w:t>
+      </w:r>
+      <w:r>
+        <w:t xml:space="preserve"> </w:t>
+      </w:r>
+      <w:r>
+        <w:t xml:space="preserve">(Iacono, Krizek, and El-Geneidy 2010; Levine 2010; Devkota, Dudycha, and Andrey 2012; Yang and Diez-Roux 2012; Millward, Spinney, and Scott 2013)</w:t>
+      </w:r>
+      <w:r>
+        <w:t xml:space="preserve"> </w:t>
+      </w:r>
+      <w:r>
+        <w:t xml:space="preserve">. In addition, available data are extremely location specific or cover a small geographic area and are not adequately covered in most large-scale survey instruments, such as national transportation survey</w:t>
+      </w:r>
+      <w:r>
+        <w:t xml:space="preserve"> </w:t>
+      </w:r>
+      <w:r>
+        <w:t xml:space="preserve">(Ulmer and Hoel 2003; Achuthan, Titheridge, and Mackett 2007)</w:t>
+      </w:r>
+      <w:r>
+        <w:t xml:space="preserve">.</w:t>
+      </w:r>
+    </w:p>
+    <w:bookmarkEnd w:id="24"/>
+    <w:bookmarkStart w:id="32" w:name="methods-for-atb-accessibility-analysis"/>
+    <w:p>
+      <w:pPr>
+        <w:pStyle w:val="Heading2"/>
+      </w:pPr>
+      <w:r>
+        <w:t xml:space="preserve">Methods for ATB accessibility analysis</w:t>
+      </w:r>
+    </w:p>
+    <w:p>
+      <w:pPr>
+        <w:pStyle w:val="FirstParagraph"/>
+      </w:pPr>
+      <w:r>
+        <w:t xml:space="preserve">Research about walking and cycling tend to categorize these modes into two different parts of literature (The first is about health and leisure and the second is about transport and land-use), and both have their own viewpoints, data, methods, and policy orientations (</w:t>
+      </w:r>
+      <w:r>
+        <w:t xml:space="preserve">Pucher, Dill, and Handy (2010)</w:t>
+      </w:r>
+      <w:r>
+        <w:t xml:space="preserve">;</w:t>
+      </w:r>
+      <w:r>
+        <w:t xml:space="preserve"> </w:t>
+      </w:r>
+      <w:r>
+        <w:t xml:space="preserve">Millward, Spinney, and Scott (2013)</w:t>
+      </w:r>
+      <w:r>
+        <w:t xml:space="preserve">;</w:t>
+      </w:r>
+      <w:r>
+        <w:t xml:space="preserve"> </w:t>
+      </w:r>
+      <w:r>
+        <w:t xml:space="preserve">Fishman (2016)</w:t>
+      </w:r>
+      <w:r>
+        <w:t xml:space="preserve">).</w:t>
+      </w:r>
+    </w:p>
+    <w:p>
+      <w:pPr>
+        <w:pStyle w:val="BodyText"/>
+      </w:pPr>
+      <w:r>
+        <w:t xml:space="preserve">Measures of ATB accessibility can either be location-based, focusing on the distances to opportunities from particular locations, or individual-based, taking into account the limitations of people’s time and space. This review focuses on location-based accessibility that is based on location. Vale et al (2016) categorized location-based accessibility measures into four main groups: first, activity-based, which includes gravity-based (also designated attraction-accessibility or potential) and cumulative opportunities measures (also known as isochrones or contour measures). In addition, this measure has been widely used in non-motorized accessibility studies</w:t>
+      </w:r>
+      <w:r>
+        <w:t xml:space="preserve"> </w:t>
+      </w:r>
+      <w:r>
+        <w:t xml:space="preserve">(Iacono, Krizek, and El-Geneidy 2010; Lowry et al. 2012; Millward, Spinney, and Scott 2013; Prins et al. 2014; Li, Huang, and Axhausen 2020)</w:t>
+      </w:r>
+      <w:r>
+        <w:t xml:space="preserve">; second, topology infrastructure-based, which include topological measures of the network</w:t>
+      </w:r>
+      <w:r>
+        <w:t xml:space="preserve"> </w:t>
+      </w:r>
+      <w:r>
+        <w:t xml:space="preserve">(Hull, Silva, and Bertolini 2012; Lundberg 2012)</w:t>
+      </w:r>
+      <w:r>
+        <w:t xml:space="preserve">; third, distance-based, which include analyses of the closest facilities</w:t>
+      </w:r>
+      <w:r>
+        <w:t xml:space="preserve"> </w:t>
+      </w:r>
+      <w:r>
+        <w:t xml:space="preserve">(Apparicio et al. 2008; Sadler, Gilliland, and Arku 2011)</w:t>
+      </w:r>
+      <w:r>
+        <w:t xml:space="preserve">, and the last category being utility-based measures which are also known as benefits measures</w:t>
+      </w:r>
+      <w:r>
+        <w:t xml:space="preserve"> </w:t>
+      </w:r>
+      <w:r>
+        <w:t xml:space="preserve">(Geurs and Van Wee 2004; Hunt and Abraham 2007; D. de S. Vale 2009; El-Geneidy and Levinson 2011)</w:t>
+      </w:r>
+      <w:r>
+        <w:t xml:space="preserve">.</w:t>
+      </w:r>
+    </w:p>
+    <w:p>
+      <w:pPr>
+        <w:pStyle w:val="BodyText"/>
+      </w:pPr>
+      <w:r>
+        <w:t xml:space="preserve">potential compatibility with regional travel forecasting models is an essential reason for the wide use of location-based measures instead of individual-based measures for active transport mode. So, it is easy to extract travel times from one area to another area using the coded network. moreover, number of potential opportunities are available at the area level</w:t>
+      </w:r>
+      <w:r>
+        <w:t xml:space="preserve"> </w:t>
+      </w:r>
+      <w:r>
+        <w:t xml:space="preserve">(Iacono, Krizek, and El-Geneidy 2010; Saghapour, Moridpour, and Thompson 2017)</w:t>
+      </w:r>
+      <w:r>
+        <w:t xml:space="preserve">.</w:t>
+      </w:r>
+    </w:p>
+    <w:p>
+      <w:pPr>
+        <w:pStyle w:val="BodyText"/>
+      </w:pPr>
+      <w:r>
+        <w:t xml:space="preserve">There are some limitations of using these measures for active travel modes. first, active travel modes are less sensitive to travel times and levels of network congestion rather than motorized modes. as well, walking and cycling route choices tend to include qualitative, experiential, or difficult to measure factors</w:t>
+      </w:r>
+      <w:r>
+        <w:t xml:space="preserve"> </w:t>
+      </w:r>
+      <w:r>
+        <w:t xml:space="preserve">(Hunt and Abraham 2007; Tilahun, Levinson, and Krizek 2007; Iacono, Krizek, and El-Geneidy 2010)</w:t>
+      </w:r>
+      <w:r>
+        <w:t xml:space="preserve">. second, measuring active transport accessibility is mostly dependent on travel diary data. besides, The methods applied so far to measure cycling accessibility have not focused on the accessibility of cycling destinations in terms of service areas</w:t>
+      </w:r>
+      <w:r>
+        <w:t xml:space="preserve"> </w:t>
+      </w:r>
+      <w:r>
+        <w:t xml:space="preserve">(Landis, Vattikuti, and Brannick 1997; Harkey, Reinfurt, and Knuiman 1998; Harkey et al. 1998; Landis et al. 2003)</w:t>
+      </w:r>
+      <w:r>
+        <w:t xml:space="preserve">. some studies have investigated the level of services such as Bicycle Compatibility Index (BCI) or Bicycle Level of Service (BLOS) for a bicycle network. indeed, these measures focused on measuring the performance of a bicycle network using various geometric measures such as the width of the bicycle routes, pavement, route types, and connectivity. Nonetheless, there are other methods that consider bikeability in terms of how accessible different destinations are for bicycles as a transport mode. Such methods measure the potential for cycling using travel behaviour data</w:t>
+      </w:r>
+      <w:r>
+        <w:t xml:space="preserve"> </w:t>
+      </w:r>
+      <w:r>
+        <w:t xml:space="preserve">(Espada and Luk 2011; Wahlgren and Schantz 2012; Rybarczyk and Gallagher 2014; Milakis et al. 2015)</w:t>
+      </w:r>
+      <w:r>
+        <w:t xml:space="preserve">.</w:t>
+      </w:r>
+    </w:p>
+    <w:bookmarkStart w:id="25" w:name="activity-based-measures"/>
+    <w:p>
+      <w:pPr>
+        <w:pStyle w:val="Heading5"/>
+      </w:pPr>
+      <w:r>
+        <w:t xml:space="preserve">Activity-based measures</w:t>
+      </w:r>
+    </w:p>
+    <w:p>
+      <w:pPr>
+        <w:pStyle w:val="FirstParagraph"/>
+      </w:pPr>
+      <w:r>
+        <w:t xml:space="preserve">Activity-based measures include both gravity-based (also known as Hansen-type</w:t>
+      </w:r>
+      <w:r>
+        <w:t xml:space="preserve"> </w:t>
+      </w:r>
+      <w:r>
+        <w:t xml:space="preserve">(Hansen 1959)</w:t>
+      </w:r>
+      <w:r>
+        <w:t xml:space="preserve"> </w:t>
+      </w:r>
+      <w:r>
+        <w:t xml:space="preserve">and cumulative opportunities measures. Gravity-based measures designated attraction –accessibility or potential and consider the number of opportunities weighted by the cost of traveling to them – using a travel impedance function that values closer opportunities higher. The same researchers underlined the importance of choosing a suitable impedance function and it can be observed that a large variety of functions are applied. Commonly used functions are power, negative exponential, logistic and Gaussian functions</w:t>
+      </w:r>
+      <w:r>
+        <w:t xml:space="preserve"> </w:t>
+      </w:r>
+      <w:r>
+        <w:t xml:space="preserve">(Iacono, Krizek, and El-Geneidy 2010; Lowry et al. 2012; Vasconcelos and Farias 2012; D. S. Vale and Pereira 2017)</w:t>
+      </w:r>
+      <w:r>
+        <w:t xml:space="preserve">. More recently Vale and Pereira (2017) conducted a study testing 20 pedestrian accessibility measures and identified the modified Gaussian and exponential function as the most robust ones for modeling walking accessibility. Cumulative opportunities (also known as isochrones or contour measures), measures count the number of opportunities within a defined catchment area.</w:t>
+      </w:r>
+    </w:p>
+    <w:p>
+      <w:pPr>
+        <w:pStyle w:val="BodyText"/>
+      </w:pPr>
+      <w:r>
+        <w:t xml:space="preserve">Gravity-based and cumulative opportunities measures are specific instances of a more general formulation</w:t>
+      </w:r>
+      <w:r>
+        <w:t xml:space="preserve"> </w:t>
+      </w:r>
+      <w:r>
+        <w:t xml:space="preserve">(Páez, Scott, and Morency 2012)</w:t>
+      </w:r>
+      <w:r>
+        <w:t xml:space="preserve">:</w:t>
+      </w:r>
+      <w:r>
+        <w:t xml:space="preserve"> </w:t>
       </w:r>
     </w:p>
     <w:p>
@@ -1033,509 +1702,29 @@
           <m:jc m:val="center"/>
         </m:oMathParaPr>
         <m:oMath>
-          <m:r>
-            <m:t>A</m:t>
-          </m:r>
+          <m:sSubSup>
+            <m:e>
+              <m:r>
+                <m:t>A</m:t>
+              </m:r>
+            </m:e>
+            <m:sub>
+              <m:r>
+                <m:t>i</m:t>
+              </m:r>
+            </m:sub>
+            <m:sup>
+              <m:r>
+                <m:t>p</m:t>
+              </m:r>
+            </m:sup>
+          </m:sSubSup>
           <m:r>
             <m:rPr>
               <m:sty m:val="p"/>
             </m:rPr>
             <m:t>=</m:t>
           </m:r>
-          <m:f>
-            <m:fPr>
-              <m:type m:val="bar"/>
-            </m:fPr>
-            <m:num>
-              <m:nary>
-                <m:naryPr>
-                  <m:chr m:val="∑"/>
-                  <m:limLoc m:val="undOvr"/>
-                  <m:subHide m:val="0"/>
-                  <m:supHide m:val="0"/>
-                </m:naryPr>
-                <m:sub>
-                  <m:r>
-                    <m:t>i</m:t>
-                  </m:r>
-                  <m:r>
-                    <m:rPr>
-                      <m:sty m:val="p"/>
-                    </m:rPr>
-                    <m:t>=</m:t>
-                  </m:r>
-                  <m:r>
-                    <m:t>1</m:t>
-                  </m:r>
-                </m:sub>
-                <m:sup>
-                  <m:r>
-                    <m:t>I</m:t>
-                  </m:r>
-                </m:sup>
-                <m:e>
-                  <m:sSub>
-                    <m:e>
-                      <m:r>
-                        <m:t>A</m:t>
-                      </m:r>
-                    </m:e>
-                    <m:sub>
-                      <m:r>
-                        <m:t>i</m:t>
-                      </m:r>
-                    </m:sub>
-                  </m:sSub>
-                </m:e>
-              </m:nary>
-              <m:sSub>
-                <m:e>
-                  <m:r>
-                    <m:t>P</m:t>
-                  </m:r>
-                </m:e>
-                <m:sub>
-                  <m:r>
-                    <m:t>i</m:t>
-                  </m:r>
-                </m:sub>
-              </m:sSub>
-            </m:num>
-            <m:den>
-              <m:nary>
-                <m:naryPr>
-                  <m:chr m:val="∑"/>
-                  <m:limLoc m:val="undOvr"/>
-                  <m:subHide m:val="0"/>
-                  <m:supHide m:val="0"/>
-                </m:naryPr>
-                <m:sub>
-                  <m:r>
-                    <m:t>i</m:t>
-                  </m:r>
-                  <m:r>
-                    <m:rPr>
-                      <m:sty m:val="p"/>
-                    </m:rPr>
-                    <m:t>=</m:t>
-                  </m:r>
-                  <m:r>
-                    <m:t>1</m:t>
-                  </m:r>
-                </m:sub>
-                <m:sup>
-                  <m:r>
-                    <m:t>I</m:t>
-                  </m:r>
-                </m:sup>
-                <m:e>
-                  <m:sSub>
-                    <m:e>
-                      <m:r>
-                        <m:t>P</m:t>
-                      </m:r>
-                    </m:e>
-                    <m:sub>
-                      <m:r>
-                        <m:t>i</m:t>
-                      </m:r>
-                    </m:sub>
-                  </m:sSub>
-                </m:e>
-              </m:nary>
-            </m:den>
-          </m:f>
-        </m:oMath>
-      </m:oMathPara>
-    </w:p>
-    <w:p>
-      <w:pPr>
-        <w:pStyle w:val="FirstParagraph"/>
-      </w:pPr>
-      <w:r>
-        <w:t xml:space="preserve">where (P_i) is the number of people or visitors who use the relevant accessibility.</w:t>
-      </w:r>
-    </w:p>
-    <w:p>
-      <w:pPr>
-        <w:pStyle w:val="BodyText"/>
-      </w:pPr>
-      <w:r>
-        <w:t xml:space="preserve">Individual-based accessibility in active mode (e.g., walking, cycling) can also be difficult to calculate due to a variety of factors. Some of the major constraints for calculating individual-based accessibility in active mode are as follows:</w:t>
-      </w:r>
-    </w:p>
-    <w:p>
-      <w:pPr>
-        <w:pStyle w:val="BodyText"/>
-      </w:pPr>
-      <w:r>
-        <w:t xml:space="preserve">1.Individual preferences for modes of transportation can have a significant impact on accessibility. Some people prefer to walk or ride their bikes, while others prefer to take public transportation or drive. Factors such as distance, time, safety, and comfort can all have an impact on personal preferences.</w:t>
-      </w:r>
-    </w:p>
-    <w:p>
-      <w:pPr>
-        <w:pStyle w:val="BodyText"/>
-      </w:pPr>
-      <w:r>
-        <w:t xml:space="preserve">2.Physical ability: Similar to place-based accessibility, personal physical ability can greatly impact individual-based accessibility in active mode. People with disabilities or health issues may find it difficult or impossible to travel by foot or bike, reducing their accessibility.</w:t>
-      </w:r>
-    </w:p>
-    <w:p>
-      <w:pPr>
-        <w:pStyle w:val="BodyText"/>
-      </w:pPr>
-      <w:r>
-        <w:t xml:space="preserve">3.Time constraints: Work schedules, childcare responsibilities, and other obligations can limit people’s ability to travel actively. In order to save time, people may choose faster modes of transportation such as driving or taking public transportation, reducing accessibility in active modes. While individual-based accessibility is measured, it should be recognized that every individual has a different opportunity set available</w:t>
-      </w:r>
-      <w:r>
-        <w:t xml:space="preserve"> </w:t>
-      </w:r>
-      <w:r>
-        <w:t xml:space="preserve">(Miller 1991)</w:t>
-      </w:r>
-      <w:r>
-        <w:t xml:space="preserve">. Effectively, the available time threshold (t) varies for each person as a function of individual constraints, such as time of day, purpose, and so on. Constraints arise for a number of reasons. Time geography acknowledges that spatial and temporal characteristics limit an individual’s choice of activities. A person can only be in one place and do one thing at a time</w:t>
-      </w:r>
-      <w:r>
-        <w:t xml:space="preserve"> </w:t>
-      </w:r>
-      <w:r>
-        <w:t xml:space="preserve">(Chi et al. 2013; Pred 1977; Miller 1991; Miller and Bridwell 2009)</w:t>
-      </w:r>
-      <w:r>
-        <w:t xml:space="preserve">.These restrictions are classified into three types.The first section is capability constraints, which are biological and physical limitations that prevent people from participating in certain activities; The second section discusses authority constraints that restrict access to specific locations and the third section discusses coupling constraints, which are common in activities that require two or more people to be in the same place at the same time.In addition to these three categories, it should be noted that constraints vary depending on the time of day</w:t>
-      </w:r>
-      <w:r>
-        <w:t xml:space="preserve"> </w:t>
-      </w:r>
-      <w:r>
-        <w:t xml:space="preserve">(H. Wu and Levinson 2020)</w:t>
-      </w:r>
-      <w:r>
-        <w:t xml:space="preserve">.Time constraints can be visualized using a time-space diagram, the size of which is determined by both the amount of time available and the performance of the transportation system</w:t>
-      </w:r>
-      <w:r>
-        <w:t xml:space="preserve"> </w:t>
-      </w:r>
-      <w:r>
-        <w:t xml:space="preserve">(Ilägcrstrand 1970)</w:t>
-      </w:r>
-      <w:r>
-        <w:t xml:space="preserve">.The space-time prism accounts for an individual’s activity schedule and can be used to measure access to multiple activities and activity participation time using simple behavioral rules</w:t>
-      </w:r>
-      <w:r>
-        <w:t xml:space="preserve"> </w:t>
-      </w:r>
-      <w:r>
-        <w:t xml:space="preserve">(Miller 1991)</w:t>
-      </w:r>
-      <w:r>
-        <w:t xml:space="preserve">. Accessibility is measured by the total number of opportunities available within the space-time prism encompassing all possible paths under the time constraint</w:t>
-      </w:r>
-      <w:r>
-        <w:t xml:space="preserve"> </w:t>
-      </w:r>
-      <w:r>
-        <w:t xml:space="preserve">(Tong, Zhou, and Miller 2015)</w:t>
-      </w:r>
-      <w:r>
-        <w:t xml:space="preserve">.So, while opportunities may be spatially accessible, the amount of time available in a day for people to reach and engage in these activities is limited. This line of thought leads to the constraints-based or people-based accessibility measure</w:t>
-      </w:r>
-      <w:r>
-        <w:t xml:space="preserve">(Y.-H. Wu and Miller 2001)</w:t>
-      </w:r>
-      <w:r>
-        <w:t xml:space="preserve">.</w:t>
-      </w:r>
-    </w:p>
-    <w:p>
-      <w:pPr>
-        <w:pStyle w:val="BodyText"/>
-      </w:pPr>
-      <w:r>
-        <w:t xml:space="preserve">4.Weather conditions, like place-based accessibility, can have an impact on individual-based accessibility in active mode. In extreme weather, people may be less likely to walk or cycle, reducing accessibility.</w:t>
-      </w:r>
-    </w:p>
-    <w:p>
-      <w:pPr>
-        <w:pStyle w:val="BodyText"/>
-      </w:pPr>
-      <w:r>
-        <w:t xml:space="preserve">5.Infrastructure: The quality and availability of infrastructure such as sidewalks, bike lanes, and pedestrian crossings can greatly impact individual-based accessibility in active mode. People may be less likely to choose active modes of transportation in areas with poor infrastructure, reducing accessibility.</w:t>
-      </w:r>
-    </w:p>
-    <w:p>
-      <w:pPr>
-        <w:pStyle w:val="BodyText"/>
-      </w:pPr>
-      <w:r>
-        <w:t xml:space="preserve">Accessibility measures in active modes include activity-based measures, distance-based, topological or infrastructure-based measures, utility-based measures, as well as, walkability, and bikeability. Activity-based measures (includes gravity-based and cumulative opportunities measures) are based on the gravity model and weight opportunities according to a travel impedance function and the accessibility of a place is assessed as the combined effect of the size of opportunities and the cost of traveling to them. Distance-based measures analyze the closest facilities and include: 1) distance to the closest opportunity, 2) the number of opportunities within a defined distance or time, 3) the mean distance to all opportunities, and 4) the mean distance to a defined number of closest opportunities. Infrastructur -based measures are based exclusively on features of the street and transportation network and are insensitive to the location of activities in space. utility-based measures (also designated benefit measures) are developed from microeconomic random utility theory and describe accessibility as the result of a (rational) choice from a set of destination transportation alternatives</w:t>
-      </w:r>
-      <w:r>
-        <w:t xml:space="preserve"> </w:t>
-      </w:r>
-      <w:r>
-        <w:t xml:space="preserve">(Kwan 1998; Halden et al. 2000; Geurs and Ritsema van Eck 2001; Apparicio et al. 2008)</w:t>
-      </w:r>
-      <w:r>
-        <w:t xml:space="preserve">. Walkability and bikeability measure the number of people, households or jobs distributed over a unit of area or measures how many types—offices, housing, retail, entertainment, services, and so on—are located in a given area</w:t>
-      </w:r>
-      <w:r>
-        <w:t xml:space="preserve"> </w:t>
-      </w:r>
-      <w:r>
-        <w:t xml:space="preserve">(L. Frank, Engelke, and Schmid 2003; Leslie et al. 2007)</w:t>
-      </w:r>
-      <w:r>
-        <w:t xml:space="preserve">. Indeed, using accurate accessibility measures for walking or cycling trips can assist transport planners in making more rational decisions in infrastructure provision for non-motorized transportation</w:t>
-      </w:r>
-      <w:r>
-        <w:t xml:space="preserve"> </w:t>
-      </w:r>
-      <w:r>
-        <w:t xml:space="preserve">(Iacono, Krizek, and El-Geneidy 2010; Devkota, Dudycha, and Andrey 2012)</w:t>
-      </w:r>
-      <w:r>
-        <w:t xml:space="preserve">.</w:t>
-      </w:r>
-    </w:p>
-    <w:p>
-      <w:pPr>
-        <w:pStyle w:val="BodyText"/>
-      </w:pPr>
-      <w:r>
-        <w:t xml:space="preserve">Moreover, calculating ATB accessibility in both approaches requires multiple data sets relating to travel behavior and land use. Unfortunately, this has suffered from a lack of appropriate data</w:t>
-      </w:r>
-      <w:r>
-        <w:t xml:space="preserve">(Iacono, Krizek, and El-Geneidy 2010)</w:t>
-      </w:r>
-      <w:r>
-        <w:t xml:space="preserve">. In particular, little information is available on the geography of walking and cycling behavior such as travel episode origins and destinations, routes, and lengths (durations and distances). So, in most cases, required data is obtained from local/national questionnaires and local maps</w:t>
-      </w:r>
-      <w:r>
-        <w:t xml:space="preserve"> </w:t>
-      </w:r>
-      <w:r>
-        <w:t xml:space="preserve">(Iacono, Krizek, and El-Geneidy 2010; Levine 2010; Devkota, Dudycha, and Andrey 2012; Yang and Diez-Roux 2012; Millward, Spinney, and Scott 2013)</w:t>
-      </w:r>
-      <w:r>
-        <w:t xml:space="preserve"> </w:t>
-      </w:r>
-      <w:r>
-        <w:t xml:space="preserve">. In addition, available data are extremely location specific or cover a small geographic area and are not adequately covered in most large-scale survey instruments, such as national transportation survey</w:t>
-      </w:r>
-      <w:r>
-        <w:t xml:space="preserve"> </w:t>
-      </w:r>
-      <w:r>
-        <w:t xml:space="preserve">(Ulmer and Hoel 2003; Achuthan, Titheridge, and Mackett 2007)</w:t>
-      </w:r>
-      <w:r>
-        <w:t xml:space="preserve">.</w:t>
-      </w:r>
-    </w:p>
-    <w:bookmarkEnd w:id="23"/>
-    <w:bookmarkStart w:id="30" w:name="methods-for-atb-accessibility-analysis"/>
-    <w:p>
-      <w:pPr>
-        <w:pStyle w:val="Heading2"/>
-      </w:pPr>
-      <w:r>
-        <w:t xml:space="preserve">Methods for ATB accessibility analysis</w:t>
-      </w:r>
-    </w:p>
-    <w:p>
-      <w:pPr>
-        <w:pStyle w:val="FirstParagraph"/>
-      </w:pPr>
-      <w:r>
-        <w:t xml:space="preserve">Research about walking and cycling tend to categorize these modes into two different parts of literature (The first is about health and leisure and the second is about transport and land-use), and both have their own viewpoints, data, methods, and policy orientations (</w:t>
-      </w:r>
-      <w:r>
-        <w:t xml:space="preserve">Pucher, Dill, and Handy (2010)</w:t>
-      </w:r>
-      <w:r>
-        <w:t xml:space="preserve">;</w:t>
-      </w:r>
-      <w:r>
-        <w:t xml:space="preserve"> </w:t>
-      </w:r>
-      <w:r>
-        <w:t xml:space="preserve">Millward, Spinney, and Scott (2013)</w:t>
-      </w:r>
-      <w:r>
-        <w:t xml:space="preserve">;</w:t>
-      </w:r>
-      <w:r>
-        <w:t xml:space="preserve"> </w:t>
-      </w:r>
-      <w:r>
-        <w:t xml:space="preserve">Fishman (2016)</w:t>
-      </w:r>
-      <w:r>
-        <w:t xml:space="preserve">).</w:t>
-      </w:r>
-    </w:p>
-    <w:p>
-      <w:pPr>
-        <w:pStyle w:val="BodyText"/>
-      </w:pPr>
-      <w:r>
-        <w:t xml:space="preserve">Measures of ATB accessibility can either be location-based, focusing on the distances to opportunities from particular locations, or individual-based, taking into account the limitations of people’s time and space. This review focuses on location-based accessibility that is based on location. Vale et al (2016) categorized location-based accessibility measures into four main groups: first, activity-based, which includes gravity-based (also designated attraction-accessibility or potential) and cumulative opportunities measures (also known as isochrones or contour measures). In addition, this measure has been widely used in non-motorized accessibility studies</w:t>
-      </w:r>
-      <w:r>
-        <w:t xml:space="preserve"> </w:t>
-      </w:r>
-      <w:r>
-        <w:t xml:space="preserve">(Iacono, Krizek, and El-Geneidy 2010; Lowry et al. 2012; Millward, Spinney, and Scott 2013; Prins et al. 2014; Li, Huang, and Axhausen 2020)</w:t>
-      </w:r>
-      <w:r>
-        <w:t xml:space="preserve">; second, topology infrastructure-based, which include topological measures of the network</w:t>
-      </w:r>
-      <w:r>
-        <w:t xml:space="preserve"> </w:t>
-      </w:r>
-      <w:r>
-        <w:t xml:space="preserve">(Hull, Silva, and Bertolini 2012; Lundberg 2012)</w:t>
-      </w:r>
-      <w:r>
-        <w:t xml:space="preserve">; third, distance-based, which include analyses of the closest facilities</w:t>
-      </w:r>
-      <w:r>
-        <w:t xml:space="preserve"> </w:t>
-      </w:r>
-      <w:r>
-        <w:t xml:space="preserve">(Apparicio et al. 2008; Sadler, Gilliland, and Arku 2011)</w:t>
-      </w:r>
-      <w:r>
-        <w:t xml:space="preserve">, and the last category being utility-based measures which are also known as benefits measures</w:t>
-      </w:r>
-      <w:r>
-        <w:t xml:space="preserve"> </w:t>
-      </w:r>
-      <w:r>
-        <w:t xml:space="preserve">(Geurs and Van Wee 2004; Hunt and Abraham 2007; D. de S. Vale 2009; El-Geneidy and Levinson 2011)</w:t>
-      </w:r>
-      <w:r>
-        <w:t xml:space="preserve">.</w:t>
-      </w:r>
-    </w:p>
-    <w:p>
-      <w:pPr>
-        <w:pStyle w:val="BodyText"/>
-      </w:pPr>
-      <w:r>
-        <w:t xml:space="preserve">potential compatibility with regional travel forecasting models is an essential reason for the wide use of location-based measures instead of individual-based measures for active transport mode. So, it is easy to extract travel times from one area to another area using the coded network. moreover, number of potential opportunities are available at the area level</w:t>
-      </w:r>
-      <w:r>
-        <w:t xml:space="preserve"> </w:t>
-      </w:r>
-      <w:r>
-        <w:t xml:space="preserve">(Iacono, Krizek, and El-Geneidy 2010; Saghapour, Moridpour, and Thompson 2017)</w:t>
-      </w:r>
-      <w:r>
-        <w:t xml:space="preserve">.</w:t>
-      </w:r>
-    </w:p>
-    <w:p>
-      <w:pPr>
-        <w:pStyle w:val="BodyText"/>
-      </w:pPr>
-      <w:r>
-        <w:t xml:space="preserve">There are some limitations of using these measures for active travel modes. first, active travel modes are less sensitive to travel times and levels of network congestion rather than motorized modes. as well, walking and cycling route choices tend to include qualitative, experiential, or difficult to measure factors</w:t>
-      </w:r>
-      <w:r>
-        <w:t xml:space="preserve"> </w:t>
-      </w:r>
-      <w:r>
-        <w:t xml:space="preserve">(Hunt and Abraham 2007; Tilahun, Levinson, and Krizek 2007; Iacono, Krizek, and El-Geneidy 2010)</w:t>
-      </w:r>
-      <w:r>
-        <w:t xml:space="preserve">. second, measuring active transport accessibility is mostly dependent on travel diary data. besides, The methods applied so far to measure cycling accessibility have not focused on the accessibility of cycling destinations in terms of service areas</w:t>
-      </w:r>
-      <w:r>
-        <w:t xml:space="preserve"> </w:t>
-      </w:r>
-      <w:r>
-        <w:t xml:space="preserve">(Landis, Vattikuti, and Brannick 1997; Harkey, Reinfurt, and Knuiman 1998; Harkey et al. 1998; Landis et al. 2003)</w:t>
-      </w:r>
-      <w:r>
-        <w:t xml:space="preserve">. some studies have investigated the level of services such as Bicycle Compatibility Index (BCI) or Bicycle Level of Service (BLOS) for a bicycle network. indeed, these measures focused on measuring the performance of a bicycle network using various geometric measures such as the width of the bicycle routes, pavement, route types, and connectivity. Nonetheless, there are other methods that consider bikeability in terms of how accessible different destinations are for bicycles as a transport mode. Such methods measure the potential for cycling using travel behaviour data</w:t>
-      </w:r>
-      <w:r>
-        <w:t xml:space="preserve"> </w:t>
-      </w:r>
-      <w:r>
-        <w:t xml:space="preserve">(Espada and Luk 2011; Wahlgren and Schantz 2012; Rybarczyk and Gallagher 2014; Milakis et al. 2015)</w:t>
-      </w:r>
-      <w:r>
-        <w:t xml:space="preserve">.</w:t>
-      </w:r>
-    </w:p>
-    <w:bookmarkStart w:id="24" w:name="activity-based-measures"/>
-    <w:p>
-      <w:pPr>
-        <w:pStyle w:val="Heading5"/>
-      </w:pPr>
-      <w:r>
-        <w:t xml:space="preserve">Activity-based measures</w:t>
-      </w:r>
-    </w:p>
-    <w:p>
-      <w:pPr>
-        <w:pStyle w:val="FirstParagraph"/>
-      </w:pPr>
-      <w:r>
-        <w:t xml:space="preserve">Activity-based measures include both gravity-based (also known as Hansen-type</w:t>
-      </w:r>
-      <w:r>
-        <w:t xml:space="preserve"> </w:t>
-      </w:r>
-      <w:r>
-        <w:t xml:space="preserve">(Hansen 1959)</w:t>
-      </w:r>
-      <w:r>
-        <w:t xml:space="preserve"> </w:t>
-      </w:r>
-      <w:r>
-        <w:t xml:space="preserve">and cumulative opportunities measures. Gravity-based measures designated attraction –accessibility or potential and consider the number of opportunities weighted by the cost of traveling to them – using a travel impedance function that values closer opportunities higher. The same researchers underlined the importance of choosing a suitable impedance function and it can be observed that a large variety of functions are applied. Commonly used functions are power, negative exponential, logistic and Gaussian functions</w:t>
-      </w:r>
-      <w:r>
-        <w:t xml:space="preserve"> </w:t>
-      </w:r>
-      <w:r>
-        <w:t xml:space="preserve">(Iacono, Krizek, and El-Geneidy 2010; Lowry et al. 2012; Vasconcelos and Farias 2012; D. S. Vale and Pereira 2017)</w:t>
-      </w:r>
-      <w:r>
-        <w:t xml:space="preserve">. More recently Vale and Pereira (2017) conducted a study testing 20 pedestrian accessibility measures and identified the modified Gaussian and exponential function as the most robust ones for modeling walking accessibility. Cumulative opportunities (also known as isochrones or contour measures), measures count the number of opportunities within a defined catchment area.</w:t>
-      </w:r>
-    </w:p>
-    <w:p>
-      <w:pPr>
-        <w:pStyle w:val="BodyText"/>
-      </w:pPr>
-      <w:r>
-        <w:t xml:space="preserve">Gravity-based and cumulative opportunities measures are specific instances of a more general formulation</w:t>
-      </w:r>
-      <w:r>
-        <w:t xml:space="preserve"> </w:t>
-      </w:r>
-      <w:r>
-        <w:t xml:space="preserve">(Páez, Scott, and Morency 2012)</w:t>
-      </w:r>
-      <w:r>
-        <w:t xml:space="preserve">:</w:t>
-      </w:r>
-    </w:p>
-    <w:p>
-      <w:pPr>
-        <w:pStyle w:val="BodyText"/>
-      </w:pPr>
-      <m:oMathPara>
-        <m:oMathParaPr>
-          <m:jc m:val="center"/>
-        </m:oMathParaPr>
-        <m:oMath>
           <m:nary>
             <m:naryPr>
               <m:chr m:val="∑"/>
@@ -1545,10 +1734,7 @@
             </m:naryPr>
             <m:sub>
               <m:r>
-                <m:t>i</m:t>
-              </m:r>
-              <m:r>
-                <m:t>k</m:t>
+                <m:t>j</m:t>
               </m:r>
               <m:r>
                 <m:rPr>
@@ -1557,12 +1743,12 @@
                 <m:t>=</m:t>
               </m:r>
               <m:r>
-                <m:t>j</m:t>
+                <m:t>1</m:t>
               </m:r>
             </m:sub>
             <m:sup>
               <m:r>
-                <m:t>p</m:t>
+                <m:t>J</m:t>
               </m:r>
             </m:sup>
             <m:e>
@@ -1583,7 +1769,7 @@
                   <m:sSub>
                     <m:e>
                       <m:r>
-                        <m:t>w</m:t>
+                        <m:t>O</m:t>
                       </m:r>
                     </m:e>
                     <m:sub>
@@ -1695,8 +1881,8 @@
         <w:t xml:space="preserve">is measured over a network. Activity-based measures are useful when opportunities are complementary (e.g., jobs, people, services, parks) and when access to more opportunities and being closer (with gravity-based models) is advantageous.</w:t>
       </w:r>
     </w:p>
-    <w:bookmarkEnd w:id="24"/>
-    <w:bookmarkStart w:id="25" w:name="distance-based-measures"/>
+    <w:bookmarkEnd w:id="25"/>
+    <w:bookmarkStart w:id="27" w:name="distance-based-measures"/>
     <w:p>
       <w:pPr>
         <w:pStyle w:val="Heading5"/>
@@ -1765,13 +1951,28 @@
         <w:pStyle w:val="BodyText"/>
       </w:pPr>
       <w:r>
-        <w:t xml:space="preserve">Distance to nearest location is calculated based on (1):</w:t>
+        <w:t xml:space="preserve">Distance to nearest location is calculated based on</w:t>
+      </w:r>
+      <w:r>
+        <w:t xml:space="preserve"> </w:t>
+      </w:r>
+      <w:hyperlink w:anchor="eq-distance-based-accessibility">
+        <w:r>
+          <w:rPr>
+            <w:rStyle w:val="Hyperlink"/>
+          </w:rPr>
+          <w:t xml:space="preserve">Equation 3</w:t>
+        </w:r>
+      </w:hyperlink>
+      <w:r>
+        <w:t xml:space="preserve">:</w:t>
       </w:r>
     </w:p>
     <w:p>
       <w:pPr>
         <w:pStyle w:val="BodyText"/>
       </w:pPr>
+      <w:bookmarkStart w:id="26" w:name="eq-distance-based-accessibility"/>
       <m:oMathPara>
         <m:oMathParaPr>
           <m:jc m:val="center"/>
@@ -1858,8 +2059,25 @@
               </m:r>
             </m:sup>
           </m:sSubSup>
+          <m:r>
+            <m:t>  </m:t>
+          </m:r>
+          <m:d>
+            <m:dPr>
+              <m:begChr m:val="("/>
+              <m:endChr m:val=")"/>
+              <m:sepChr m:val=""/>
+              <m:grow/>
+            </m:dPr>
+            <m:e>
+              <m:r>
+                <m:t>3</m:t>
+              </m:r>
+            </m:e>
+          </m:d>
         </m:oMath>
       </m:oMathPara>
+      <w:bookmarkEnd w:id="26"/>
     </w:p>
     <w:p>
       <w:pPr>
@@ -1978,163 +2196,186 @@
       <w:pPr>
         <w:pStyle w:val="BodyText"/>
       </w:pPr>
-      <m:oMath>
-        <m:sSubSup>
-          <m:e>
-            <m:r>
-              <m:t>P</m:t>
-            </m:r>
-          </m:e>
-          <m:sub>
-            <m:r>
-              <m:t>j</m:t>
-            </m:r>
-          </m:sub>
-          <m:sup>
-            <m:r>
-              <m:t>i</m:t>
-            </m:r>
-            <m:r>
-              <m:t>p</m:t>
-            </m:r>
-          </m:sup>
-        </m:sSubSup>
-        <m:r>
-          <m:rPr>
-            <m:sty m:val="p"/>
-          </m:rPr>
-          <m:t>=</m:t>
-        </m:r>
-        <m:r>
-          <m:t>1</m:t>
-        </m:r>
-      </m:oMath>
-      <w:r>
-        <w:t xml:space="preserve"> </w:t>
-      </w:r>
-      <w:r>
-        <w:t xml:space="preserve">if</w:t>
-      </w:r>
-      <w:r>
-        <w:t xml:space="preserve"> </w:t>
-      </w:r>
-      <m:oMath>
-        <m:sSub>
-          <m:e>
-            <m:r>
-              <m:t>d</m:t>
-            </m:r>
-          </m:e>
-          <m:sub>
-            <m:r>
-              <m:t>i</m:t>
-            </m:r>
-            <m:sSub>
-              <m:e>
-                <m:r>
-                  <m:t>j</m:t>
-                </m:r>
-              </m:e>
-              <m:sub>
-                <m:r>
-                  <m:rPr>
-                    <m:sty m:val="p"/>
-                  </m:rPr>
-                  <m:t>′</m:t>
-                </m:r>
-              </m:sub>
-            </m:sSub>
-          </m:sub>
-        </m:sSub>
-        <m:r>
-          <m:rPr>
-            <m:sty m:val="p"/>
-          </m:rPr>
-          <m:t>=</m:t>
-        </m:r>
-        <m:sSubSup>
-          <m:e>
-            <m:d>
-              <m:dPr>
-                <m:begChr m:val="("/>
-                <m:endChr m:val=")"/>
-                <m:sepChr m:val=""/>
-                <m:grow/>
-              </m:dPr>
-              <m:e>
-                <m:sSub>
+      <m:oMathPara>
+        <m:oMathParaPr>
+          <m:jc m:val="center"/>
+        </m:oMathParaPr>
+        <m:oMath>
+          <m:sSubSup>
+            <m:e>
+              <m:r>
+                <m:t>P</m:t>
+              </m:r>
+            </m:e>
+            <m:sub>
+              <m:r>
+                <m:t>j</m:t>
+              </m:r>
+            </m:sub>
+            <m:sup>
+              <m:r>
+                <m:t>i</m:t>
+              </m:r>
+              <m:r>
+                <m:t>p</m:t>
+              </m:r>
+            </m:sup>
+          </m:sSubSup>
+          <m:r>
+            <m:rPr>
+              <m:sty m:val="p"/>
+            </m:rPr>
+            <m:t>=</m:t>
+          </m:r>
+          <m:d>
+            <m:dPr>
+              <m:begChr m:val="{"/>
+              <m:endChr m:val=""/>
+              <m:sepChr m:val=""/>
+              <m:grow/>
+            </m:dPr>
+            <m:e>
+              <m:m>
+                <m:mPr>
+                  <m:baseJc m:val="center"/>
+                  <m:plcHide m:val="1"/>
+                  <m:mcs>
+                    <m:mc>
+                      <m:mcPr>
+                        <m:mcJc m:val="left"/>
+                        <m:count m:val="1"/>
+                      </m:mcPr>
+                    </m:mc>
+                    <m:mc>
+                      <m:mcPr>
+                        <m:mcJc m:val="left"/>
+                        <m:count m:val="1"/>
+                      </m:mcPr>
+                    </m:mc>
+                  </m:mcs>
+                </m:mPr>
+                <m:mr>
                   <m:e>
                     <m:r>
-                      <m:t>d</m:t>
+                      <m:t>1</m:t>
                     </m:r>
                   </m:e>
-                  <m:sub>
+                  <m:e>
                     <m:r>
-                      <m:t>i</m:t>
+                      <m:rPr>
+                        <m:nor/>
+                        <m:sty m:val="p"/>
+                      </m:rPr>
+                      <m:t>if </m:t>
                     </m:r>
                     <m:sSub>
                       <m:e>
                         <m:r>
-                          <m:t>j</m:t>
+                          <m:t>d</m:t>
                         </m:r>
                       </m:e>
                       <m:sub>
                         <m:r>
-                          <m:rPr>
-                            <m:sty m:val="p"/>
-                          </m:rPr>
-                          <m:t>′</m:t>
+                          <m:t>i</m:t>
+                        </m:r>
+                        <m:r>
+                          <m:t>j</m:t>
                         </m:r>
                       </m:sub>
                     </m:sSub>
-                  </m:sub>
-                </m:sSub>
-              </m:e>
-            </m:d>
-          </m:e>
-          <m:sub>
-            <m:r>
-              <m:t>j</m:t>
-            </m:r>
-            <m:r>
-              <m:t>ϵ</m:t>
-            </m:r>
-            <m:sSup>
-              <m:e>
-                <m:r>
-                  <m:t>L</m:t>
-                </m:r>
-              </m:e>
-              <m:sup>
-                <m:r>
-                  <m:t>p</m:t>
-                </m:r>
-              </m:sup>
-            </m:sSup>
-          </m:sub>
-          <m:sup>
-            <m:r>
-              <m:t>M</m:t>
-            </m:r>
-            <m:r>
-              <m:t>I</m:t>
-            </m:r>
-            <m:r>
-              <m:t>N</m:t>
-            </m:r>
-          </m:sup>
-        </m:sSubSup>
-      </m:oMath>
-      <w:r>
-        <w:t xml:space="preserve"> </w:t>
-      </w:r>
-      <w:r>
-        <w:t xml:space="preserve">; = 0 otherwise</w:t>
-      </w:r>
-    </w:p>
-    <w:p>
-      <w:pPr>
-        <w:pStyle w:val="BodyText"/>
+                    <m:r>
+                      <m:rPr>
+                        <m:sty m:val="p"/>
+                      </m:rPr>
+                      <m:t>=</m:t>
+                    </m:r>
+                    <m:sSubSup>
+                      <m:e>
+                        <m:d>
+                          <m:dPr>
+                            <m:begChr m:val="("/>
+                            <m:endChr m:val=")"/>
+                            <m:sepChr m:val=""/>
+                            <m:grow/>
+                          </m:dPr>
+                          <m:e>
+                            <m:sSub>
+                              <m:e>
+                                <m:r>
+                                  <m:t>d</m:t>
+                                </m:r>
+                              </m:e>
+                              <m:sub>
+                                <m:r>
+                                  <m:t>i</m:t>
+                                </m:r>
+                                <m:r>
+                                  <m:t>j</m:t>
+                                </m:r>
+                              </m:sub>
+                            </m:sSub>
+                          </m:e>
+                        </m:d>
+                      </m:e>
+                      <m:sub>
+                        <m:r>
+                          <m:t>j</m:t>
+                        </m:r>
+                        <m:r>
+                          <m:t>ϵ</m:t>
+                        </m:r>
+                        <m:sSup>
+                          <m:e>
+                            <m:r>
+                              <m:t>L</m:t>
+                            </m:r>
+                          </m:e>
+                          <m:sup>
+                            <m:r>
+                              <m:t>p</m:t>
+                            </m:r>
+                          </m:sup>
+                        </m:sSup>
+                      </m:sub>
+                      <m:sup>
+                        <m:r>
+                          <m:t>M</m:t>
+                        </m:r>
+                        <m:r>
+                          <m:t>I</m:t>
+                        </m:r>
+                        <m:r>
+                          <m:t>N</m:t>
+                        </m:r>
+                      </m:sup>
+                    </m:sSubSup>
+                  </m:e>
+                </m:mr>
+                <m:mr>
+                  <m:e>
+                    <m:r>
+                      <m:t>0</m:t>
+                    </m:r>
+                  </m:e>
+                  <m:e>
+                    <m:r>
+                      <m:rPr>
+                        <m:nor/>
+                        <m:sty m:val="p"/>
+                      </m:rPr>
+                      <m:t>otherwise</m:t>
+                    </m:r>
+                  </m:e>
+                </m:mr>
+              </m:m>
+            </m:e>
+          </m:d>
+        </m:oMath>
+      </m:oMathPara>
+    </w:p>
+    <w:p>
+      <w:pPr>
+        <w:pStyle w:val="FirstParagraph"/>
       </w:pPr>
       <w:r>
         <w:t xml:space="preserve">In equation 2,</w:t>
@@ -2171,8 +2412,8 @@
         <w:t xml:space="preserve">is the probability of choosing location j for purpose p given that one is located in zone i. This measure has two limitations, first, doesn’t consider the size/attractiveness of locations and second, doesn’t investigate the cumulative effect of multiple accessible locations. So, it is not recommended to calculate accessibility using this method as an independent measure.</w:t>
       </w:r>
     </w:p>
-    <w:bookmarkEnd w:id="25"/>
-    <w:bookmarkStart w:id="26" w:name="X7e2c02c4dd152fe66463080a38895a363f240c4"/>
+    <w:bookmarkEnd w:id="27"/>
+    <w:bookmarkStart w:id="28" w:name="X7e2c02c4dd152fe66463080a38895a363f240c4"/>
     <w:p>
       <w:pPr>
         <w:pStyle w:val="Heading5"/>
@@ -2221,8 +2462,8 @@
         <w:t xml:space="preserve">. These measures are based on and the evaluation of network segments, infrastructure characteristics, and include variables such as sidewalk or bike path availability, quality, and length among others.</w:t>
       </w:r>
     </w:p>
-    <w:bookmarkEnd w:id="26"/>
-    <w:bookmarkStart w:id="27" w:name="utility-based-measures"/>
+    <w:bookmarkEnd w:id="28"/>
+    <w:bookmarkStart w:id="29" w:name="utility-based-measures"/>
     <w:p>
       <w:pPr>
         <w:pStyle w:val="Heading5"/>
@@ -2269,7 +2510,7 @@
       <w:pPr>
         <w:numPr>
           <w:ilvl w:val="0"/>
-          <w:numId w:val="1001"/>
+          <w:numId w:val="1002"/>
         </w:numPr>
         <w:pStyle w:val="Compact"/>
       </w:pPr>
@@ -2727,7 +2968,7 @@
       <w:pPr>
         <w:numPr>
           <w:ilvl w:val="0"/>
-          <w:numId w:val="1002"/>
+          <w:numId w:val="1003"/>
         </w:numPr>
         <w:pStyle w:val="Compact"/>
       </w:pPr>
@@ -2994,21 +3235,23 @@
           <m:jc m:val="center"/>
         </m:oMathParaPr>
         <m:oMath>
-          <m:sSup>
+          <m:sSubSup>
             <m:e>
               <m:r>
                 <m:t>A</m:t>
               </m:r>
             </m:e>
-            <m:sup>
+            <m:sub>
               <m:r>
                 <m:t>i</m:t>
               </m:r>
+            </m:sub>
+            <m:sup>
               <m:r>
                 <m:t>p</m:t>
               </m:r>
             </m:sup>
-          </m:sSup>
+          </m:sSubSup>
           <m:r>
             <m:rPr>
               <m:sty m:val="p"/>
@@ -3021,63 +3264,57 @@
             </m:rPr>
             <m:t>ln</m:t>
           </m:r>
-          <m:r>
-            <m:rPr>
-              <m:sty m:val="p"/>
-            </m:rPr>
-            <m:t>(</m:t>
-          </m:r>
-          <m:nary>
-            <m:naryPr>
-              <m:chr m:val="∑"/>
-              <m:limLoc m:val="undOvr"/>
-              <m:subHide m:val="0"/>
-              <m:supHide m:val="1"/>
-            </m:naryPr>
-            <m:sub>
-              <m:r>
-                <m:t>j</m:t>
-              </m:r>
-              <m:r>
-                <m:t>ϵ</m:t>
-              </m:r>
-              <m:sSup>
-                <m:e>
+          <m:d>
+            <m:dPr>
+              <m:begChr m:val="("/>
+              <m:endChr m:val=")"/>
+              <m:sepChr m:val=""/>
+              <m:grow/>
+            </m:dPr>
+            <m:e>
+              <m:nary>
+                <m:naryPr>
+                  <m:chr m:val="∑"/>
+                  <m:limLoc m:val="undOvr"/>
+                  <m:subHide m:val="0"/>
+                  <m:supHide m:val="1"/>
+                </m:naryPr>
+                <m:sub>
                   <m:r>
-                    <m:t>L</m:t>
+                    <m:t>j</m:t>
                   </m:r>
-                </m:e>
+                  <m:r>
+                    <m:t>ϵ</m:t>
+                  </m:r>
+                  <m:sSup>
+                    <m:e>
+                      <m:r>
+                        <m:t>L</m:t>
+                      </m:r>
+                    </m:e>
+                    <m:sup>
+                      <m:r>
+                        <m:t>i</m:t>
+                      </m:r>
+                      <m:r>
+                        <m:t>p</m:t>
+                      </m:r>
+                    </m:sup>
+                  </m:sSup>
+                </m:sub>
                 <m:sup>
                   <m:r>
-                    <m:t>i</m:t>
-                  </m:r>
-                  <m:r>
-                    <m:t>p</m:t>
+                    <m:t>​</m:t>
                   </m:r>
                 </m:sup>
-              </m:sSup>
-            </m:sub>
-            <m:sup>
-              <m:r>
-                <m:t>​</m:t>
-              </m:r>
-            </m:sup>
-            <m:e>
-              <m:sSup>
                 <m:e>
-                  <m:r>
-                    <m:t>e</m:t>
-                  </m:r>
-                </m:e>
-                <m:sup>
-                  <m:d>
-                    <m:dPr>
-                      <m:begChr m:val="("/>
-                      <m:endChr m:val=")"/>
-                      <m:sepChr m:val=""/>
-                      <m:grow/>
-                    </m:dPr>
+                  <m:sSup>
                     <m:e>
+                      <m:r>
+                        <m:t>e</m:t>
+                      </m:r>
+                    </m:e>
+                    <m:sup>
                       <m:r>
                         <m:t>β</m:t>
                       </m:r>
@@ -3093,12 +3330,12 @@
                           </m:r>
                         </m:sub>
                       </m:sSub>
-                    </m:e>
-                  </m:d>
-                </m:sup>
-              </m:sSup>
+                    </m:sup>
+                  </m:sSup>
+                </m:e>
+              </m:nary>
             </m:e>
-          </m:nary>
+          </m:d>
         </m:oMath>
       </m:oMathPara>
     </w:p>
@@ -4574,8 +4811,8 @@
         </w:tc>
       </w:tr>
     </w:tbl>
-    <w:bookmarkEnd w:id="27"/>
-    <w:bookmarkStart w:id="28" w:name="walkability-measures"/>
+    <w:bookmarkEnd w:id="29"/>
+    <w:bookmarkStart w:id="30" w:name="walkability-measures"/>
     <w:p>
       <w:pPr>
         <w:pStyle w:val="Heading5"/>
@@ -7620,8 +7857,8 @@
         </w:tc>
       </w:tr>
     </w:tbl>
-    <w:bookmarkEnd w:id="28"/>
-    <w:bookmarkStart w:id="29" w:name="bikeability-measures"/>
+    <w:bookmarkEnd w:id="30"/>
+    <w:bookmarkStart w:id="31" w:name="bikeability-measures"/>
     <w:p>
       <w:pPr>
         <w:pStyle w:val="Heading5"/>
@@ -7680,7 +7917,7 @@
       <w:pPr>
         <w:numPr>
           <w:ilvl w:val="0"/>
-          <w:numId w:val="1003"/>
+          <w:numId w:val="1004"/>
         </w:numPr>
       </w:pPr>
       <w:r>
@@ -7709,7 +7946,7 @@
       <w:pPr>
         <w:numPr>
           <w:ilvl w:val="0"/>
-          <w:numId w:val="1003"/>
+          <w:numId w:val="1004"/>
         </w:numPr>
       </w:pPr>
       <w:r>
@@ -7726,7 +7963,7 @@
       <w:pPr>
         <w:numPr>
           <w:ilvl w:val="0"/>
-          <w:numId w:val="1003"/>
+          <w:numId w:val="1004"/>
         </w:numPr>
       </w:pPr>
       <w:r>
@@ -7746,7 +7983,7 @@
       <w:pPr>
         <w:numPr>
           <w:ilvl w:val="0"/>
-          <w:numId w:val="1003"/>
+          <w:numId w:val="1004"/>
         </w:numPr>
       </w:pPr>
       <w:r>
@@ -8864,9 +9101,9 @@
         </w:tc>
       </w:tr>
     </w:tbl>
-    <w:bookmarkEnd w:id="29"/>
-    <w:bookmarkEnd w:id="30"/>
-    <w:bookmarkStart w:id="31" w:name="Xf49e08b9e0a2caef44f2a5ffd0d51f850be5845"/>
+    <w:bookmarkEnd w:id="31"/>
+    <w:bookmarkEnd w:id="32"/>
+    <w:bookmarkStart w:id="33" w:name="Xf49e08b9e0a2caef44f2a5ffd0d51f850be5845"/>
     <w:p>
       <w:pPr>
         <w:pStyle w:val="Heading2"/>
@@ -9728,8 +9965,8 @@
         </w:tc>
       </w:tr>
     </w:tbl>
-    <w:bookmarkEnd w:id="31"/>
-    <w:bookmarkStart w:id="32" w:name="data-needs-and-sources"/>
+    <w:bookmarkEnd w:id="33"/>
+    <w:bookmarkStart w:id="34" w:name="data-needs-and-sources"/>
     <w:p>
       <w:pPr>
         <w:pStyle w:val="Heading2"/>
@@ -10655,8 +10892,8 @@
         </w:tc>
       </w:tr>
     </w:tbl>
-    <w:bookmarkEnd w:id="32"/>
-    <w:bookmarkStart w:id="39" w:name="X256c34c98bf2a6739221a5ce567eb24d91b222a"/>
+    <w:bookmarkEnd w:id="34"/>
+    <w:bookmarkStart w:id="41" w:name="X256c34c98bf2a6739221a5ce567eb24d91b222a"/>
     <w:p>
       <w:pPr>
         <w:pStyle w:val="Heading2"/>
@@ -11803,18 +12040,18 @@
                 <wp:inline>
                   <wp:extent cx="5857875" cy="4238625"/>
                   <wp:effectExtent b="0" l="0" r="0" t="0"/>
-                  <wp:docPr descr="" title="" id="34" name="Picture"/>
+                  <wp:docPr descr="" title="" id="36" name="Picture"/>
                   <a:graphic>
                     <a:graphicData uri="http://schemas.openxmlformats.org/drawingml/2006/picture">
                       <pic:pic>
                         <pic:nvPicPr>
-                          <pic:cNvPr descr="images/Fig.1.jpg" id="35" name="Picture"/>
+                          <pic:cNvPr descr="images/Fig.1.jpg" id="37" name="Picture"/>
                           <pic:cNvPicPr>
                             <a:picLocks noChangeArrowheads="1" noChangeAspect="1"/>
                           </pic:cNvPicPr>
                         </pic:nvPicPr>
                         <pic:blipFill>
-                          <a:blip r:embed="rId33"/>
+                          <a:blip r:embed="rId35"/>
                           <a:stretch>
                             <a:fillRect/>
                           </a:stretch>
@@ -13378,18 +13615,18 @@
                 <wp:inline>
                   <wp:extent cx="3125585" cy="3212869"/>
                   <wp:effectExtent b="0" l="0" r="0" t="0"/>
-                  <wp:docPr descr="" title="" id="37" name="Picture"/>
+                  <wp:docPr descr="" title="" id="39" name="Picture"/>
                   <a:graphic>
                     <a:graphicData uri="http://schemas.openxmlformats.org/drawingml/2006/picture">
                       <pic:pic>
                         <pic:nvPicPr>
-                          <pic:cNvPr descr="images/Fig.2.jpg" id="38" name="Picture"/>
+                          <pic:cNvPr descr="images/Fig.2.jpg" id="40" name="Picture"/>
                           <pic:cNvPicPr>
                             <a:picLocks noChangeArrowheads="1" noChangeAspect="1"/>
                           </pic:cNvPicPr>
                         </pic:nvPicPr>
                         <pic:blipFill>
-                          <a:blip r:embed="rId36"/>
+                          <a:blip r:embed="rId38"/>
                           <a:stretch>
                             <a:fillRect/>
                           </a:stretch>
@@ -13907,8 +14144,8 @@
         <w:t xml:space="preserve">.</w:t>
       </w:r>
     </w:p>
-    <w:bookmarkEnd w:id="39"/>
-    <w:bookmarkStart w:id="40" w:name="summary"/>
+    <w:bookmarkEnd w:id="41"/>
+    <w:bookmarkStart w:id="42" w:name="summary"/>
     <w:p>
       <w:pPr>
         <w:pStyle w:val="Heading2"/>
@@ -13941,8 +14178,8 @@
         <w:t xml:space="preserve">When selecting an accessibility measure, there is evidently a trade-off between complexity and measure interpretability. While adding more complexity or multiple indices for different population groups, may increase accuracy, a simple, and easy to implement measure may be more important for widespread use.</w:t>
       </w:r>
     </w:p>
-    <w:bookmarkEnd w:id="40"/>
-    <w:bookmarkStart w:id="44" w:name="discusion"/>
+    <w:bookmarkEnd w:id="42"/>
+    <w:bookmarkStart w:id="46" w:name="discusion"/>
     <w:p>
       <w:pPr>
         <w:pStyle w:val="Heading2"/>
@@ -13987,18 +14224,18 @@
                 <wp:inline>
                   <wp:extent cx="5943600" cy="6729517"/>
                   <wp:effectExtent b="0" l="0" r="0" t="0"/>
-                  <wp:docPr descr="" title="" id="42" name="Picture"/>
+                  <wp:docPr descr="" title="" id="44" name="Picture"/>
                   <a:graphic>
                     <a:graphicData uri="http://schemas.openxmlformats.org/drawingml/2006/picture">
                       <pic:pic>
                         <pic:nvPicPr>
-                          <pic:cNvPr descr="images/Drawing.png" id="43" name="Picture"/>
+                          <pic:cNvPr descr="images/Drawing.png" id="45" name="Picture"/>
                           <pic:cNvPicPr>
                             <a:picLocks noChangeArrowheads="1" noChangeAspect="1"/>
                           </pic:cNvPicPr>
                         </pic:nvPicPr>
                         <pic:blipFill>
-                          <a:blip r:embed="rId41"/>
+                          <a:blip r:embed="rId43"/>
                           <a:stretch>
                             <a:fillRect/>
                           </a:stretch>
@@ -14041,8 +14278,8 @@
         </w:tc>
       </w:tr>
     </w:tbl>
-    <w:bookmarkEnd w:id="44"/>
-    <w:bookmarkStart w:id="231" w:name="references"/>
+    <w:bookmarkEnd w:id="46"/>
+    <w:bookmarkStart w:id="233" w:name="references"/>
     <w:p>
       <w:pPr>
         <w:pStyle w:val="Heading2"/>
@@ -14051,8 +14288,8 @@
         <w:t xml:space="preserve">References</w:t>
       </w:r>
     </w:p>
-    <w:bookmarkStart w:id="230" w:name="refs"/>
-    <w:bookmarkStart w:id="45" w:name="ref-achuthan2007measuring"/>
+    <w:bookmarkStart w:id="232" w:name="refs"/>
+    <w:bookmarkStart w:id="47" w:name="ref-achuthan2007measuring"/>
     <w:p>
       <w:pPr>
         <w:pStyle w:val="Bibliography"/>
@@ -14086,8 +14323,8 @@
         <w:t xml:space="preserve">, 264–69. Citeseer.</w:t>
       </w:r>
     </w:p>
-    <w:bookmarkEnd w:id="45"/>
-    <w:bookmarkStart w:id="46" w:name="ref-akgun2018cyclist"/>
+    <w:bookmarkEnd w:id="47"/>
+    <w:bookmarkStart w:id="48" w:name="ref-akgun2018cyclist"/>
     <w:p>
       <w:pPr>
         <w:pStyle w:val="Bibliography"/>
@@ -14118,8 +14355,8 @@
         <w:t xml:space="preserve">67: 83–91.</w:t>
       </w:r>
     </w:p>
-    <w:bookmarkEnd w:id="46"/>
-    <w:bookmarkStart w:id="47" w:name="ref-angotti1996latin"/>
+    <w:bookmarkEnd w:id="48"/>
+    <w:bookmarkStart w:id="49" w:name="ref-angotti1996latin"/>
     <w:p>
       <w:pPr>
         <w:pStyle w:val="Bibliography"/>
@@ -14150,8 +14387,8 @@
         <w:t xml:space="preserve">23 (4): 12–34.</w:t>
       </w:r>
     </w:p>
-    <w:bookmarkEnd w:id="47"/>
-    <w:bookmarkStart w:id="48" w:name="ref-apparicio2008comparing"/>
+    <w:bookmarkEnd w:id="49"/>
+    <w:bookmarkStart w:id="50" w:name="ref-apparicio2008comparing"/>
     <w:p>
       <w:pPr>
         <w:pStyle w:val="Bibliography"/>
@@ -14182,8 +14419,8 @@
         <w:t xml:space="preserve">7 (1): 1–14.</w:t>
       </w:r>
     </w:p>
-    <w:bookmarkEnd w:id="48"/>
-    <w:bookmarkStart w:id="49" w:name="ref-arellana2021walk"/>
+    <w:bookmarkEnd w:id="50"/>
+    <w:bookmarkStart w:id="51" w:name="ref-arellana2021walk"/>
     <w:p>
       <w:pPr>
         <w:pStyle w:val="Bibliography"/>
@@ -14214,8 +14451,8 @@
         <w:t xml:space="preserve">86: 101024.</w:t>
       </w:r>
     </w:p>
-    <w:bookmarkEnd w:id="49"/>
-    <w:bookmarkStart w:id="50" w:name="ref-arranz2019"/>
+    <w:bookmarkEnd w:id="51"/>
+    <w:bookmarkStart w:id="52" w:name="ref-arranz2019"/>
     <w:p>
       <w:pPr>
         <w:pStyle w:val="Bibliography"/>
@@ -14246,8 +14483,8 @@
         <w:t xml:space="preserve">13 (9): 639–51.</w:t>
       </w:r>
     </w:p>
-    <w:bookmarkEnd w:id="50"/>
-    <w:bookmarkStart w:id="51" w:name="ref-banister2005unsustainable"/>
+    <w:bookmarkEnd w:id="52"/>
+    <w:bookmarkStart w:id="53" w:name="ref-banister2005unsustainable"/>
     <w:p>
       <w:pPr>
         <w:pStyle w:val="Bibliography"/>
@@ -14269,8 +14506,8 @@
         <w:t xml:space="preserve">. Routledge.</w:t>
       </w:r>
     </w:p>
-    <w:bookmarkEnd w:id="51"/>
-    <w:bookmarkStart w:id="52" w:name="ref-banister2008sustainable"/>
+    <w:bookmarkEnd w:id="53"/>
+    <w:bookmarkStart w:id="54" w:name="ref-banister2008sustainable"/>
     <w:p>
       <w:pPr>
         <w:pStyle w:val="Bibliography"/>
@@ -14301,8 +14538,8 @@
         <w:t xml:space="preserve">15 (2): 73–80.</w:t>
       </w:r>
     </w:p>
-    <w:bookmarkEnd w:id="52"/>
-    <w:bookmarkStart w:id="53" w:name="ref-ben1985discrete"/>
+    <w:bookmarkEnd w:id="54"/>
+    <w:bookmarkStart w:id="55" w:name="ref-ben1985discrete"/>
     <w:p>
       <w:pPr>
         <w:pStyle w:val="Bibliography"/>
@@ -14324,8 +14561,8 @@
         <w:t xml:space="preserve">. Vol. 9. MIT press.</w:t>
       </w:r>
     </w:p>
-    <w:bookmarkEnd w:id="53"/>
-    <w:bookmarkStart w:id="54" w:name="ref-ben2021disaggregate"/>
+    <w:bookmarkEnd w:id="55"/>
+    <w:bookmarkStart w:id="56" w:name="ref-ben2021disaggregate"/>
     <w:p>
       <w:pPr>
         <w:pStyle w:val="Bibliography"/>
@@ -14359,8 +14596,8 @@
         <w:t xml:space="preserve">, 654–79. Routledge.</w:t>
       </w:r>
     </w:p>
-    <w:bookmarkEnd w:id="54"/>
-    <w:bookmarkStart w:id="55" w:name="ref-bhat2000urban"/>
+    <w:bookmarkEnd w:id="56"/>
+    <w:bookmarkStart w:id="57" w:name="ref-bhat2000urban"/>
     <w:p>
       <w:pPr>
         <w:pStyle w:val="Bibliography"/>
@@ -14388,8 +14625,8 @@
         <w:t xml:space="preserve">.</w:t>
       </w:r>
     </w:p>
-    <w:bookmarkEnd w:id="55"/>
-    <w:bookmarkStart w:id="56" w:name="ref-bhopal1995cycling"/>
+    <w:bookmarkEnd w:id="57"/>
+    <w:bookmarkStart w:id="58" w:name="ref-bhopal1995cycling"/>
     <w:p>
       <w:pPr>
         <w:pStyle w:val="Bibliography"/>
@@ -14417,8 +14654,8 @@
         <w:t xml:space="preserve">. British Medical Journal Publishing Group.</w:t>
       </w:r>
     </w:p>
-    <w:bookmarkEnd w:id="56"/>
-    <w:bookmarkStart w:id="57" w:name="ref-blevcic2015walkability"/>
+    <w:bookmarkEnd w:id="58"/>
+    <w:bookmarkStart w:id="59" w:name="ref-blevcic2015walkability"/>
     <w:p>
       <w:pPr>
         <w:pStyle w:val="Bibliography"/>
@@ -14452,8 +14689,8 @@
         <w:t xml:space="preserve">, 758–70. Springer.</w:t>
       </w:r>
     </w:p>
-    <w:bookmarkEnd w:id="57"/>
-    <w:bookmarkStart w:id="58" w:name="ref-bocarejo2012transport"/>
+    <w:bookmarkEnd w:id="59"/>
+    <w:bookmarkStart w:id="60" w:name="ref-bocarejo2012transport"/>
     <w:p>
       <w:pPr>
         <w:pStyle w:val="Bibliography"/>
@@ -14484,8 +14721,8 @@
         <w:t xml:space="preserve">24: 142–54.</w:t>
       </w:r>
     </w:p>
-    <w:bookmarkEnd w:id="58"/>
-    <w:bookmarkStart w:id="59" w:name="ref-boisjoly2017"/>
+    <w:bookmarkEnd w:id="60"/>
+    <w:bookmarkStart w:id="61" w:name="ref-boisjoly2017"/>
     <w:p>
       <w:pPr>
         <w:pStyle w:val="Bibliography"/>
@@ -14516,8 +14753,8 @@
         <w:t xml:space="preserve">55: 38–50.</w:t>
       </w:r>
     </w:p>
-    <w:bookmarkEnd w:id="59"/>
-    <w:bookmarkStart w:id="60" w:name="ref-boschmann2008toward"/>
+    <w:bookmarkEnd w:id="61"/>
+    <w:bookmarkStart w:id="62" w:name="ref-boschmann2008toward"/>
     <w:p>
       <w:pPr>
         <w:pStyle w:val="Bibliography"/>
@@ -14548,8 +14785,8 @@
         <w:t xml:space="preserve">2 (3): 138–57.</w:t>
       </w:r>
     </w:p>
-    <w:bookmarkEnd w:id="60"/>
-    <w:bookmarkStart w:id="61" w:name="ref-brezina2020"/>
+    <w:bookmarkEnd w:id="62"/>
+    <w:bookmarkStart w:id="63" w:name="ref-brezina2020"/>
     <w:p>
       <w:pPr>
         <w:pStyle w:val="Bibliography"/>
@@ -14583,8 +14820,8 @@
         <w:t xml:space="preserve">, 73–94. Policy Press.</w:t>
       </w:r>
     </w:p>
-    <w:bookmarkEnd w:id="61"/>
-    <w:bookmarkStart w:id="62" w:name="ref-brown2009"/>
+    <w:bookmarkEnd w:id="63"/>
+    <w:bookmarkStart w:id="64" w:name="ref-brown2009"/>
     <w:p>
       <w:pPr>
         <w:pStyle w:val="Bibliography"/>
@@ -14615,8 +14852,8 @@
         <w:t xml:space="preserve">75 (2): 161–77.</w:t>
       </w:r>
     </w:p>
-    <w:bookmarkEnd w:id="62"/>
-    <w:bookmarkStart w:id="63" w:name="ref-brown2009planning"/>
+    <w:bookmarkEnd w:id="64"/>
+    <w:bookmarkStart w:id="65" w:name="ref-brown2009planning"/>
     <w:p>
       <w:pPr>
         <w:pStyle w:val="Bibliography"/>
@@ -14647,8 +14884,8 @@
         <w:t xml:space="preserve">75 (2): 161–77.</w:t>
       </w:r>
     </w:p>
-    <w:bookmarkEnd w:id="63"/>
-    <w:bookmarkStart w:id="64" w:name="ref-browne2001empirical"/>
+    <w:bookmarkEnd w:id="65"/>
+    <w:bookmarkStart w:id="66" w:name="ref-browne2001empirical"/>
     <w:p>
       <w:pPr>
         <w:pStyle w:val="Bibliography"/>
@@ -14679,8 +14916,8 @@
         <w:t xml:space="preserve">17 (4): 223–49.</w:t>
       </w:r>
     </w:p>
-    <w:bookmarkEnd w:id="64"/>
-    <w:bookmarkStart w:id="65" w:name="ref-castiglione2006application"/>
+    <w:bookmarkEnd w:id="66"/>
+    <w:bookmarkStart w:id="67" w:name="ref-castiglione2006application"/>
     <w:p>
       <w:pPr>
         <w:pStyle w:val="Bibliography"/>
@@ -14711,8 +14948,8 @@
         <w:t xml:space="preserve">1977 (1): 35–42.</w:t>
       </w:r>
     </w:p>
-    <w:bookmarkEnd w:id="65"/>
-    <w:bookmarkStart w:id="66" w:name="ref-chapman2007transport"/>
+    <w:bookmarkEnd w:id="67"/>
+    <w:bookmarkStart w:id="68" w:name="ref-chapman2007transport"/>
     <w:p>
       <w:pPr>
         <w:pStyle w:val="Bibliography"/>
@@ -14743,8 +14980,8 @@
         <w:t xml:space="preserve">15 (5): 354–67.</w:t>
       </w:r>
     </w:p>
-    <w:bookmarkEnd w:id="66"/>
-    <w:bookmarkStart w:id="67" w:name="ref-chaudhuri1997overview"/>
+    <w:bookmarkEnd w:id="68"/>
+    <w:bookmarkStart w:id="69" w:name="ref-chaudhuri1997overview"/>
     <w:p>
       <w:pPr>
         <w:pStyle w:val="Bibliography"/>
@@ -14775,8 +15012,8 @@
         <w:t xml:space="preserve">26 (1): 65–74.</w:t>
       </w:r>
     </w:p>
-    <w:bookmarkEnd w:id="67"/>
-    <w:bookmarkStart w:id="68" w:name="ref-chaudhuri1994including"/>
+    <w:bookmarkEnd w:id="69"/>
+    <w:bookmarkStart w:id="70" w:name="ref-chaudhuri1994including"/>
     <w:p>
       <w:pPr>
         <w:pStyle w:val="Bibliography"/>
@@ -14810,8 +15047,8 @@
         <w:t xml:space="preserve">, 94:12–15.</w:t>
       </w:r>
     </w:p>
-    <w:bookmarkEnd w:id="68"/>
-    <w:bookmarkStart w:id="69" w:name="ref-cheng2019investigating"/>
+    <w:bookmarkEnd w:id="70"/>
+    <w:bookmarkStart w:id="71" w:name="ref-cheng2019investigating"/>
     <w:p>
       <w:pPr>
         <w:pStyle w:val="Bibliography"/>
@@ -14842,8 +15079,8 @@
         <w:t xml:space="preserve">76: 85–99.</w:t>
       </w:r>
     </w:p>
-    <w:bookmarkEnd w:id="69"/>
-    <w:bookmarkStart w:id="70" w:name="ref-chi2013impact"/>
+    <w:bookmarkEnd w:id="71"/>
+    <w:bookmarkStart w:id="72" w:name="ref-chi2013impact"/>
     <w:p>
       <w:pPr>
         <w:pStyle w:val="Bibliography"/>
@@ -14874,8 +15111,8 @@
         <w:t xml:space="preserve">28: 1–11.</w:t>
       </w:r>
     </w:p>
-    <w:bookmarkEnd w:id="70"/>
-    <w:bookmarkStart w:id="71" w:name="ref-colliat1996olap"/>
+    <w:bookmarkEnd w:id="72"/>
+    <w:bookmarkStart w:id="73" w:name="ref-colliat1996olap"/>
     <w:p>
       <w:pPr>
         <w:pStyle w:val="Bibliography"/>
@@ -14906,8 +15143,8 @@
         <w:t xml:space="preserve">25 (3): 64–69.</w:t>
       </w:r>
     </w:p>
-    <w:bookmarkEnd w:id="71"/>
-    <w:bookmarkStart w:id="72" w:name="ref-devkota2012planning"/>
+    <w:bookmarkEnd w:id="73"/>
+    <w:bookmarkStart w:id="74" w:name="ref-devkota2012planning"/>
     <w:p>
       <w:pPr>
         <w:pStyle w:val="Bibliography"/>
@@ -14938,8 +15175,8 @@
         <w:t xml:space="preserve">24: 282–91.</w:t>
       </w:r>
     </w:p>
-    <w:bookmarkEnd w:id="72"/>
-    <w:bookmarkStart w:id="73" w:name="ref-dovey2020walkability"/>
+    <w:bookmarkEnd w:id="74"/>
+    <w:bookmarkStart w:id="75" w:name="ref-dovey2020walkability"/>
     <w:p>
       <w:pPr>
         <w:pStyle w:val="Bibliography"/>
@@ -14970,8 +15207,8 @@
         <w:t xml:space="preserve">57 (1): 93–108.</w:t>
       </w:r>
     </w:p>
-    <w:bookmarkEnd w:id="73"/>
-    <w:bookmarkStart w:id="74" w:name="ref-duncan2011validation"/>
+    <w:bookmarkEnd w:id="75"/>
+    <w:bookmarkStart w:id="76" w:name="ref-duncan2011validation"/>
     <w:p>
       <w:pPr>
         <w:pStyle w:val="Bibliography"/>
@@ -15008,8 +15245,8 @@
         <w:t xml:space="preserve">8 (11): 4160–79.</w:t>
       </w:r>
     </w:p>
-    <w:bookmarkEnd w:id="74"/>
-    <w:bookmarkStart w:id="75" w:name="ref-ebener2005physical"/>
+    <w:bookmarkEnd w:id="76"/>
+    <w:bookmarkStart w:id="77" w:name="ref-ebener2005physical"/>
     <w:p>
       <w:pPr>
         <w:pStyle w:val="Bibliography"/>
@@ -15040,8 +15277,8 @@
         <w:t xml:space="preserve">9 (6).</w:t>
       </w:r>
     </w:p>
-    <w:bookmarkEnd w:id="75"/>
-    <w:bookmarkStart w:id="76" w:name="ref-el2011place"/>
+    <w:bookmarkEnd w:id="77"/>
+    <w:bookmarkStart w:id="78" w:name="ref-el2011place"/>
     <w:p>
       <w:pPr>
         <w:pStyle w:val="Bibliography"/>
@@ -15072,8 +15309,8 @@
         <w:t xml:space="preserve">11 (4): 643–59.</w:t>
       </w:r>
     </w:p>
-    <w:bookmarkEnd w:id="76"/>
-    <w:bookmarkStart w:id="77" w:name="ref-emery2011wabsa"/>
+    <w:bookmarkEnd w:id="78"/>
+    <w:bookmarkStart w:id="79" w:name="ref-emery2011wabsa"/>
     <w:p>
       <w:pPr>
         <w:pStyle w:val="Bibliography"/>
@@ -15101,8 +15338,8 @@
         <w:t xml:space="preserve">.</w:t>
       </w:r>
     </w:p>
-    <w:bookmarkEnd w:id="77"/>
-    <w:bookmarkStart w:id="78" w:name="ref-engelbrektsson2000eliciting"/>
+    <w:bookmarkEnd w:id="79"/>
+    <w:bookmarkStart w:id="80" w:name="ref-engelbrektsson2000eliciting"/>
     <w:p>
       <w:pPr>
         <w:pStyle w:val="Bibliography"/>
@@ -15136,8 +15373,8 @@
         <w:t xml:space="preserve">, 29–30. Citeseer.</w:t>
       </w:r>
     </w:p>
-    <w:bookmarkEnd w:id="78"/>
-    <w:bookmarkStart w:id="79" w:name="ref-espada2011application"/>
+    <w:bookmarkEnd w:id="80"/>
+    <w:bookmarkStart w:id="81" w:name="ref-espada2011application"/>
     <w:p>
       <w:pPr>
         <w:pStyle w:val="Bibliography"/>
@@ -15159,8 +15396,8 @@
         <w:t xml:space="preserve">. AP-R397/11.</w:t>
       </w:r>
     </w:p>
-    <w:bookmarkEnd w:id="79"/>
-    <w:bookmarkStart w:id="80" w:name="ref-fan2012impact"/>
+    <w:bookmarkEnd w:id="81"/>
+    <w:bookmarkStart w:id="82" w:name="ref-fan2012impact"/>
     <w:p>
       <w:pPr>
         <w:pStyle w:val="Bibliography"/>
@@ -15191,8 +15428,8 @@
         <w:t xml:space="preserve">5 (3): 28–39.</w:t>
       </w:r>
     </w:p>
-    <w:bookmarkEnd w:id="80"/>
-    <w:bookmarkStart w:id="81" w:name="ref-fayyad1996data"/>
+    <w:bookmarkEnd w:id="82"/>
+    <w:bookmarkStart w:id="83" w:name="ref-fayyad1996data"/>
     <w:p>
       <w:pPr>
         <w:pStyle w:val="Bibliography"/>
@@ -15223,8 +15460,8 @@
         <w:t xml:space="preserve">17 (3): 37–37.</w:t>
       </w:r>
     </w:p>
-    <w:bookmarkEnd w:id="81"/>
-    <w:bookmarkStart w:id="82" w:name="ref-fishman2016cycling"/>
+    <w:bookmarkEnd w:id="83"/>
+    <w:bookmarkStart w:id="84" w:name="ref-fishman2016cycling"/>
     <w:p>
       <w:pPr>
         <w:pStyle w:val="Bibliography"/>
@@ -15252,8 +15489,8 @@
         <w:t xml:space="preserve">. Taylor &amp; Francis.</w:t>
       </w:r>
     </w:p>
-    <w:bookmarkEnd w:id="82"/>
-    <w:bookmarkStart w:id="83" w:name="ref-frank2004obesity"/>
+    <w:bookmarkEnd w:id="84"/>
+    <w:bookmarkStart w:id="85" w:name="ref-frank2004obesity"/>
     <w:p>
       <w:pPr>
         <w:pStyle w:val="Bibliography"/>
@@ -15284,8 +15521,8 @@
         <w:t xml:space="preserve">27 (2): 87–96.</w:t>
       </w:r>
     </w:p>
-    <w:bookmarkEnd w:id="83"/>
-    <w:bookmarkStart w:id="84" w:name="ref-frank2017international"/>
+    <w:bookmarkEnd w:id="85"/>
+    <w:bookmarkStart w:id="86" w:name="ref-frank2017international"/>
     <w:p>
       <w:pPr>
         <w:pStyle w:val="Bibliography"/>
@@ -15300,8 +15537,8 @@
         <w:t xml:space="preserve">“International Comparison of Observation-Specific Spatial Buffers.”</w:t>
       </w:r>
     </w:p>
-    <w:bookmarkEnd w:id="84"/>
-    <w:bookmarkStart w:id="85" w:name="ref-frank2006many"/>
+    <w:bookmarkEnd w:id="86"/>
+    <w:bookmarkStart w:id="87" w:name="ref-frank2006many"/>
     <w:p>
       <w:pPr>
         <w:pStyle w:val="Bibliography"/>
@@ -15332,8 +15569,8 @@
         <w:t xml:space="preserve">72 (1): 75–87.</w:t>
       </w:r>
     </w:p>
-    <w:bookmarkEnd w:id="85"/>
-    <w:bookmarkStart w:id="86" w:name="ref-frank2010development"/>
+    <w:bookmarkEnd w:id="87"/>
+    <w:bookmarkStart w:id="88" w:name="ref-frank2010development"/>
     <w:p>
       <w:pPr>
         <w:pStyle w:val="Bibliography"/>
@@ -15364,8 +15601,8 @@
         <w:t xml:space="preserve">44 (13): 924–33.</w:t>
       </w:r>
     </w:p>
-    <w:bookmarkEnd w:id="86"/>
-    <w:bookmarkStart w:id="87" w:name="ref-frank2005linking"/>
+    <w:bookmarkEnd w:id="88"/>
+    <w:bookmarkStart w:id="89" w:name="ref-frank2005linking"/>
     <w:p>
       <w:pPr>
         <w:pStyle w:val="Bibliography"/>
@@ -15396,8 +15633,8 @@
         <w:t xml:space="preserve">28 (2): 117–25.</w:t>
       </w:r>
     </w:p>
-    <w:bookmarkEnd w:id="87"/>
-    <w:bookmarkStart w:id="88" w:name="ref-frank2003health"/>
+    <w:bookmarkEnd w:id="89"/>
+    <w:bookmarkStart w:id="90" w:name="ref-frank2003health"/>
     <w:p>
       <w:pPr>
         <w:pStyle w:val="Bibliography"/>
@@ -15419,8 +15656,8 @@
         <w:t xml:space="preserve">. Island Press.</w:t>
       </w:r>
     </w:p>
-    <w:bookmarkEnd w:id="88"/>
-    <w:bookmarkStart w:id="89" w:name="ref-fransen2015identifying"/>
+    <w:bookmarkEnd w:id="90"/>
+    <w:bookmarkStart w:id="91" w:name="ref-fransen2015identifying"/>
     <w:p>
       <w:pPr>
         <w:pStyle w:val="Bibliography"/>
@@ -15451,8 +15688,8 @@
         <w:t xml:space="preserve">48: 176–87.</w:t>
       </w:r>
     </w:p>
-    <w:bookmarkEnd w:id="89"/>
-    <w:bookmarkStart w:id="90" w:name="ref-friedrich2007towards"/>
+    <w:bookmarkEnd w:id="91"/>
+    <w:bookmarkStart w:id="92" w:name="ref-friedrich2007towards"/>
     <w:p>
       <w:pPr>
         <w:pStyle w:val="Bibliography"/>
@@ -15483,8 +15720,8 @@
         <w:t xml:space="preserve">2: 179.</w:t>
       </w:r>
     </w:p>
-    <w:bookmarkEnd w:id="90"/>
-    <w:bookmarkStart w:id="91" w:name="ref-furth2016network"/>
+    <w:bookmarkEnd w:id="92"/>
+    <w:bookmarkStart w:id="93" w:name="ref-furth2016network"/>
     <w:p>
       <w:pPr>
         <w:pStyle w:val="Bibliography"/>
@@ -15515,8 +15752,8 @@
         <w:t xml:space="preserve">2587 (1): 41–49.</w:t>
       </w:r>
     </w:p>
-    <w:bookmarkEnd w:id="91"/>
-    <w:bookmarkStart w:id="92" w:name="ref-garcia2013walking"/>
+    <w:bookmarkEnd w:id="93"/>
+    <w:bookmarkStart w:id="94" w:name="ref-garcia2013walking"/>
     <w:p>
       <w:pPr>
         <w:pStyle w:val="Bibliography"/>
@@ -15547,8 +15784,8 @@
         <w:t xml:space="preserve">40 (6): 1087–1102.</w:t>
       </w:r>
     </w:p>
-    <w:bookmarkEnd w:id="92"/>
-    <w:bookmarkStart w:id="93" w:name="ref-garling2014handbook"/>
+    <w:bookmarkEnd w:id="94"/>
+    <w:bookmarkStart w:id="95" w:name="ref-garling2014handbook"/>
     <w:p>
       <w:pPr>
         <w:pStyle w:val="Bibliography"/>
@@ -15570,8 +15807,8 @@
         <w:t xml:space="preserve">. Springer.</w:t>
       </w:r>
     </w:p>
-    <w:bookmarkEnd w:id="93"/>
-    <w:bookmarkStart w:id="94" w:name="ref-geurs2003evaluation"/>
+    <w:bookmarkEnd w:id="95"/>
+    <w:bookmarkStart w:id="96" w:name="ref-geurs2003evaluation"/>
     <w:p>
       <w:pPr>
         <w:pStyle w:val="Bibliography"/>
@@ -15602,8 +15839,8 @@
         <w:t xml:space="preserve">30 (1): 69–88.</w:t>
       </w:r>
     </w:p>
-    <w:bookmarkEnd w:id="94"/>
-    <w:bookmarkStart w:id="95" w:name="ref-geurs2001accessibility"/>
+    <w:bookmarkEnd w:id="96"/>
+    <w:bookmarkStart w:id="97" w:name="ref-geurs2001accessibility"/>
     <w:p>
       <w:pPr>
         <w:pStyle w:val="Bibliography"/>
@@ -15631,8 +15868,8 @@
         <w:t xml:space="preserve">.</w:t>
       </w:r>
     </w:p>
-    <w:bookmarkEnd w:id="95"/>
-    <w:bookmarkStart w:id="96" w:name="ref-geurs2004"/>
+    <w:bookmarkEnd w:id="97"/>
+    <w:bookmarkStart w:id="98" w:name="ref-geurs2004"/>
     <w:p>
       <w:pPr>
         <w:pStyle w:val="Bibliography"/>
@@ -15663,8 +15900,8 @@
         <w:t xml:space="preserve">12 (2): 127–40.</w:t>
       </w:r>
     </w:p>
-    <w:bookmarkEnd w:id="96"/>
-    <w:bookmarkStart w:id="97" w:name="ref-gossling2019social"/>
+    <w:bookmarkEnd w:id="98"/>
+    <w:bookmarkStart w:id="99" w:name="ref-gossling2019social"/>
     <w:p>
       <w:pPr>
         <w:pStyle w:val="Bibliography"/>
@@ -15695,8 +15932,8 @@
         <w:t xml:space="preserve">158: 65–74.</w:t>
       </w:r>
     </w:p>
-    <w:bookmarkEnd w:id="97"/>
-    <w:bookmarkStart w:id="98" w:name="ref-grasser2013objectively"/>
+    <w:bookmarkEnd w:id="99"/>
+    <w:bookmarkStart w:id="100" w:name="ref-grasser2013objectively"/>
     <w:p>
       <w:pPr>
         <w:pStyle w:val="Bibliography"/>
@@ -15727,8 +15964,8 @@
         <w:t xml:space="preserve">58 (4): 615–25.</w:t>
       </w:r>
     </w:p>
-    <w:bookmarkEnd w:id="98"/>
-    <w:bookmarkStart w:id="99" w:name="ref-greenberg2005does"/>
+    <w:bookmarkEnd w:id="100"/>
+    <w:bookmarkStart w:id="101" w:name="ref-greenberg2005does"/>
     <w:p>
       <w:pPr>
         <w:pStyle w:val="Bibliography"/>
@@ -15759,8 +15996,8 @@
         <w:t xml:space="preserve">82 (1): 90–100.</w:t>
       </w:r>
     </w:p>
-    <w:bookmarkEnd w:id="99"/>
-    <w:bookmarkStart w:id="100" w:name="ref-gupta1995aggregate"/>
+    <w:bookmarkEnd w:id="101"/>
+    <w:bookmarkStart w:id="102" w:name="ref-gupta1995aggregate"/>
     <w:p>
       <w:pPr>
         <w:pStyle w:val="Bibliography"/>
@@ -15775,8 +16012,8 @@
         <w:t xml:space="preserve">“Aggregate-Query Processing in Data Warehousing Environments.”</w:t>
       </w:r>
     </w:p>
-    <w:bookmarkEnd w:id="100"/>
-    <w:bookmarkStart w:id="101" w:name="ref-hadar2014role"/>
+    <w:bookmarkEnd w:id="102"/>
+    <w:bookmarkStart w:id="103" w:name="ref-hadar2014role"/>
     <w:p>
       <w:pPr>
         <w:pStyle w:val="Bibliography"/>
@@ -15807,8 +16044,8 @@
         <w:t xml:space="preserve">19: 143–59.</w:t>
       </w:r>
     </w:p>
-    <w:bookmarkEnd w:id="101"/>
-    <w:bookmarkStart w:id="102" w:name="ref-hakim1998effects"/>
+    <w:bookmarkEnd w:id="103"/>
+    <w:bookmarkStart w:id="104" w:name="ref-hakim1998effects"/>
     <w:p>
       <w:pPr>
         <w:pStyle w:val="Bibliography"/>
@@ -15839,8 +16076,8 @@
         <w:t xml:space="preserve">338 (2): 94–99.</w:t>
       </w:r>
     </w:p>
-    <w:bookmarkEnd w:id="102"/>
-    <w:bookmarkStart w:id="103" w:name="ref-halden2000accessibility"/>
+    <w:bookmarkEnd w:id="104"/>
+    <w:bookmarkStart w:id="105" w:name="ref-halden2000accessibility"/>
     <w:p>
       <w:pPr>
         <w:pStyle w:val="Bibliography"/>
@@ -15862,8 +16099,8 @@
         <w:t xml:space="preserve">. Great Britain, Scottish Executive, Central Research Unit Edinburgh, UK.</w:t>
       </w:r>
     </w:p>
-    <w:bookmarkEnd w:id="103"/>
-    <w:bookmarkStart w:id="104" w:name="ref-handy2020"/>
+    <w:bookmarkEnd w:id="105"/>
+    <w:bookmarkStart w:id="106" w:name="ref-handy2020"/>
     <w:p>
       <w:pPr>
         <w:pStyle w:val="Bibliography"/>
@@ -15894,8 +16131,8 @@
         <w:t xml:space="preserve">83: 102319.</w:t>
       </w:r>
     </w:p>
-    <w:bookmarkEnd w:id="104"/>
-    <w:bookmarkStart w:id="105" w:name="ref-handy2002accessibility"/>
+    <w:bookmarkEnd w:id="106"/>
+    <w:bookmarkStart w:id="107" w:name="ref-handy2002accessibility"/>
     <w:p>
       <w:pPr>
         <w:pStyle w:val="Bibliography"/>
@@ -15910,8 +16147,8 @@
         <w:t xml:space="preserve">“Accessibility-Vs. Mobility-Enhancing Strategies for Addressing Automobile Dependence in the US.”</w:t>
       </w:r>
     </w:p>
-    <w:bookmarkEnd w:id="105"/>
-    <w:bookmarkStart w:id="106" w:name="ref-handy1997measuring"/>
+    <w:bookmarkEnd w:id="107"/>
+    <w:bookmarkStart w:id="108" w:name="ref-handy1997measuring"/>
     <w:p>
       <w:pPr>
         <w:pStyle w:val="Bibliography"/>
@@ -15942,8 +16179,8 @@
         <w:t xml:space="preserve">29 (7): 1175–94.</w:t>
       </w:r>
     </w:p>
-    <w:bookmarkEnd w:id="106"/>
-    <w:bookmarkStart w:id="107" w:name="ref-hansen1959accessibility"/>
+    <w:bookmarkEnd w:id="108"/>
+    <w:bookmarkStart w:id="109" w:name="ref-hansen1959accessibility"/>
     <w:p>
       <w:pPr>
         <w:pStyle w:val="Bibliography"/>
@@ -15974,8 +16211,8 @@
         <w:t xml:space="preserve">73.</w:t>
       </w:r>
     </w:p>
-    <w:bookmarkEnd w:id="107"/>
-    <w:bookmarkStart w:id="108" w:name="ref-harkey1998development"/>
+    <w:bookmarkEnd w:id="109"/>
+    <w:bookmarkStart w:id="110" w:name="ref-harkey1998development"/>
     <w:p>
       <w:pPr>
         <w:pStyle w:val="Bibliography"/>
@@ -16006,8 +16243,8 @@
         <w:t xml:space="preserve">1636 (1): 13–20.</w:t>
       </w:r>
     </w:p>
-    <w:bookmarkEnd w:id="108"/>
-    <w:bookmarkStart w:id="109" w:name="ref-harkey1998Development"/>
+    <w:bookmarkEnd w:id="110"/>
+    <w:bookmarkStart w:id="111" w:name="ref-harkey1998Development"/>
     <w:p>
       <w:pPr>
         <w:pStyle w:val="Bibliography"/>
@@ -16028,8 +16265,8 @@
         <w:t xml:space="preserve">United States. Federal Highway Administration.</w:t>
       </w:r>
     </w:p>
-    <w:bookmarkEnd w:id="109"/>
-    <w:bookmarkStart w:id="110" w:name="ref-harris2001accessibility"/>
+    <w:bookmarkEnd w:id="111"/>
+    <w:bookmarkStart w:id="112" w:name="ref-harris2001accessibility"/>
     <w:p>
       <w:pPr>
         <w:pStyle w:val="Bibliography"/>
@@ -16060,8 +16297,8 @@
         <w:t xml:space="preserve">4 (2/3): 15–30.</w:t>
       </w:r>
     </w:p>
-    <w:bookmarkEnd w:id="110"/>
-    <w:bookmarkStart w:id="111" w:name="ref-hochmair2015assessment"/>
+    <w:bookmarkEnd w:id="112"/>
+    <w:bookmarkStart w:id="113" w:name="ref-hochmair2015assessment"/>
     <w:p>
       <w:pPr>
         <w:pStyle w:val="Bibliography"/>
@@ -16092,8 +16329,8 @@
         <w:t xml:space="preserve">9 (1): 15–29.</w:t>
       </w:r>
     </w:p>
-    <w:bookmarkEnd w:id="111"/>
-    <w:bookmarkStart w:id="112" w:name="ref-hoedl2010bikeability"/>
+    <w:bookmarkEnd w:id="113"/>
+    <w:bookmarkStart w:id="114" w:name="ref-hoedl2010bikeability"/>
     <w:p>
       <w:pPr>
         <w:pStyle w:val="Bibliography"/>
@@ -16124,8 +16361,8 @@
         <w:t xml:space="preserve">39 (5): 457–59.</w:t>
       </w:r>
     </w:p>
-    <w:bookmarkEnd w:id="112"/>
-    <w:bookmarkStart w:id="113" w:name="ref-horacek2012sneakers"/>
+    <w:bookmarkEnd w:id="114"/>
+    <w:bookmarkStart w:id="115" w:name="ref-horacek2012sneakers"/>
     <w:p>
       <w:pPr>
         <w:pStyle w:val="Bibliography"/>
@@ -16156,8 +16393,8 @@
         <w:t xml:space="preserve">74 (7): 8–15.</w:t>
       </w:r>
     </w:p>
-    <w:bookmarkEnd w:id="113"/>
-    <w:bookmarkStart w:id="114" w:name="ref-hsu2014"/>
+    <w:bookmarkEnd w:id="115"/>
+    <w:bookmarkStart w:id="116" w:name="ref-hsu2014"/>
     <w:p>
       <w:pPr>
         <w:pStyle w:val="Bibliography"/>
@@ -16188,8 +16425,8 @@
         <w:t xml:space="preserve">41 (2): 289–306.</w:t>
       </w:r>
     </w:p>
-    <w:bookmarkEnd w:id="114"/>
-    <w:bookmarkStart w:id="115" w:name="ref-hull2012accessibility"/>
+    <w:bookmarkEnd w:id="116"/>
+    <w:bookmarkStart w:id="117" w:name="ref-hull2012accessibility"/>
     <w:p>
       <w:pPr>
         <w:pStyle w:val="Bibliography"/>
@@ -16211,8 +16448,8 @@
         <w:t xml:space="preserve">. Cost Office Brussels.</w:t>
       </w:r>
     </w:p>
-    <w:bookmarkEnd w:id="115"/>
-    <w:bookmarkStart w:id="116" w:name="ref-hunt2007influences"/>
+    <w:bookmarkEnd w:id="117"/>
+    <w:bookmarkStart w:id="118" w:name="ref-hunt2007influences"/>
     <w:p>
       <w:pPr>
         <w:pStyle w:val="Bibliography"/>
@@ -16243,8 +16480,8 @@
         <w:t xml:space="preserve">34 (4): 453–70.</w:t>
       </w:r>
     </w:p>
-    <w:bookmarkEnd w:id="116"/>
-    <w:bookmarkStart w:id="117" w:name="ref-iacono2010"/>
+    <w:bookmarkEnd w:id="118"/>
+    <w:bookmarkStart w:id="119" w:name="ref-iacono2010"/>
     <w:p>
       <w:pPr>
         <w:pStyle w:val="Bibliography"/>
@@ -16275,8 +16512,8 @@
         <w:t xml:space="preserve">18 (1): 133–40.</w:t>
       </w:r>
     </w:p>
-    <w:bookmarkEnd w:id="117"/>
-    <w:bookmarkStart w:id="118" w:name="ref-ilagcrstrand1970people"/>
+    <w:bookmarkEnd w:id="119"/>
+    <w:bookmarkStart w:id="120" w:name="ref-ilagcrstrand1970people"/>
     <w:p>
       <w:pPr>
         <w:pStyle w:val="Bibliography"/>
@@ -16307,8 +16544,8 @@
         <w:t xml:space="preserve">24.</w:t>
       </w:r>
     </w:p>
-    <w:bookmarkEnd w:id="118"/>
-    <w:bookmarkStart w:id="119" w:name="ref-imani2019cycle"/>
+    <w:bookmarkEnd w:id="120"/>
+    <w:bookmarkStart w:id="121" w:name="ref-imani2019cycle"/>
     <w:p>
       <w:pPr>
         <w:pStyle w:val="Bibliography"/>
@@ -16339,8 +16576,8 @@
         <w:t xml:space="preserve">80: 102496.</w:t>
       </w:r>
     </w:p>
-    <w:bookmarkEnd w:id="119"/>
-    <w:bookmarkStart w:id="120" w:name="ref-ingram1971concept"/>
+    <w:bookmarkEnd w:id="121"/>
+    <w:bookmarkStart w:id="122" w:name="ref-ingram1971concept"/>
     <w:p>
       <w:pPr>
         <w:pStyle w:val="Bibliography"/>
@@ -16371,8 +16608,8 @@
         <w:t xml:space="preserve">5 (2): 101–7.</w:t>
       </w:r>
     </w:p>
-    <w:bookmarkEnd w:id="120"/>
-    <w:bookmarkStart w:id="121" w:name="ref-iseki2014"/>
+    <w:bookmarkEnd w:id="122"/>
+    <w:bookmarkStart w:id="123" w:name="ref-iseki2014"/>
     <w:p>
       <w:pPr>
         <w:pStyle w:val="Bibliography"/>
@@ -16403,8 +16640,8 @@
         <w:t xml:space="preserve">48: 166–77.</w:t>
       </w:r>
     </w:p>
-    <w:bookmarkEnd w:id="121"/>
-    <w:bookmarkStart w:id="122" w:name="ref-jabbari2021accessibility"/>
+    <w:bookmarkEnd w:id="123"/>
+    <w:bookmarkStart w:id="124" w:name="ref-jabbari2021accessibility"/>
     <w:p>
       <w:pPr>
         <w:pStyle w:val="Bibliography"/>
@@ -16435,8 +16672,8 @@
         <w:t xml:space="preserve">13 (7): 3648.</w:t>
       </w:r>
     </w:p>
-    <w:bookmarkEnd w:id="122"/>
-    <w:bookmarkStart w:id="123" w:name="ref-kelobonye2019relative"/>
+    <w:bookmarkEnd w:id="124"/>
+    <w:bookmarkStart w:id="125" w:name="ref-kelobonye2019relative"/>
     <w:p>
       <w:pPr>
         <w:pStyle w:val="Bibliography"/>
@@ -16467,8 +16704,8 @@
         <w:t xml:space="preserve">75: 82–93.</w:t>
       </w:r>
     </w:p>
-    <w:bookmarkEnd w:id="123"/>
-    <w:bookmarkStart w:id="124" w:name="ref-khreis2016health"/>
+    <w:bookmarkEnd w:id="125"/>
+    <w:bookmarkStart w:id="126" w:name="ref-khreis2016health"/>
     <w:p>
       <w:pPr>
         <w:pStyle w:val="Bibliography"/>
@@ -16499,8 +16736,8 @@
         <w:t xml:space="preserve">3 (3): 249–67.</w:t>
       </w:r>
     </w:p>
-    <w:bookmarkEnd w:id="124"/>
-    <w:bookmarkStart w:id="125" w:name="ref-kimball2011data"/>
+    <w:bookmarkEnd w:id="126"/>
+    <w:bookmarkStart w:id="127" w:name="ref-kimball2011data"/>
     <w:p>
       <w:pPr>
         <w:pStyle w:val="Bibliography"/>
@@ -16522,8 +16759,8 @@
         <w:t xml:space="preserve">. John Wiley &amp; Sons.</w:t>
       </w:r>
     </w:p>
-    <w:bookmarkEnd w:id="125"/>
-    <w:bookmarkStart w:id="126" w:name="ref-koenig1980indicators"/>
+    <w:bookmarkEnd w:id="127"/>
+    <w:bookmarkStart w:id="128" w:name="ref-koenig1980indicators"/>
     <w:p>
       <w:pPr>
         <w:pStyle w:val="Bibliography"/>
@@ -16554,8 +16791,8 @@
         <w:t xml:space="preserve">9 (2): 145–72.</w:t>
       </w:r>
     </w:p>
-    <w:bookmarkEnd w:id="126"/>
-    <w:bookmarkStart w:id="127" w:name="ref-koglin2020"/>
+    <w:bookmarkEnd w:id="128"/>
+    <w:bookmarkStart w:id="129" w:name="ref-koglin2020"/>
     <w:p>
       <w:pPr>
         <w:pStyle w:val="Bibliography"/>
@@ -16586,8 +16823,8 @@
         <w:t xml:space="preserve">, 55–72. Policy Press.</w:t>
       </w:r>
     </w:p>
-    <w:bookmarkEnd w:id="127"/>
-    <w:bookmarkStart w:id="128" w:name="ref-koszowski2019active"/>
+    <w:bookmarkEnd w:id="129"/>
+    <w:bookmarkStart w:id="130" w:name="ref-koszowski2019active"/>
     <w:p>
       <w:pPr>
         <w:pStyle w:val="Bibliography"/>
@@ -16621,8 +16858,8 @@
         <w:t xml:space="preserve">, 149–71. Springer.</w:t>
       </w:r>
     </w:p>
-    <w:bookmarkEnd w:id="128"/>
-    <w:bookmarkStart w:id="129" w:name="ref-krizek2009explaining"/>
+    <w:bookmarkEnd w:id="130"/>
+    <w:bookmarkStart w:id="131" w:name="ref-krizek2009explaining"/>
     <w:p>
       <w:pPr>
         <w:pStyle w:val="Bibliography"/>
@@ -16653,8 +16890,8 @@
         <w:t xml:space="preserve">36 (4): 725–40.</w:t>
       </w:r>
     </w:p>
-    <w:bookmarkEnd w:id="129"/>
-    <w:bookmarkStart w:id="130" w:name="ref-kwan1998"/>
+    <w:bookmarkEnd w:id="131"/>
+    <w:bookmarkStart w:id="132" w:name="ref-kwan1998"/>
     <w:p>
       <w:pPr>
         <w:pStyle w:val="Bibliography"/>
@@ -16685,8 +16922,8 @@
         <w:t xml:space="preserve">30 (3): 191–216.</w:t>
       </w:r>
     </w:p>
-    <w:bookmarkEnd w:id="130"/>
-    <w:bookmarkStart w:id="131" w:name="ref-landis1997real"/>
+    <w:bookmarkEnd w:id="132"/>
+    <w:bookmarkStart w:id="133" w:name="ref-landis1997real"/>
     <w:p>
       <w:pPr>
         <w:pStyle w:val="Bibliography"/>
@@ -16717,8 +16954,8 @@
         <w:t xml:space="preserve">1578 (1): 119–26.</w:t>
       </w:r>
     </w:p>
-    <w:bookmarkEnd w:id="131"/>
-    <w:bookmarkStart w:id="132" w:name="ref-landis2003intersection"/>
+    <w:bookmarkEnd w:id="133"/>
+    <w:bookmarkStart w:id="134" w:name="ref-landis2003intersection"/>
     <w:p>
       <w:pPr>
         <w:pStyle w:val="Bibliography"/>
@@ -16749,8 +16986,8 @@
         <w:t xml:space="preserve">1828 (1): 101–6.</w:t>
       </w:r>
     </w:p>
-    <w:bookmarkEnd w:id="132"/>
-    <w:bookmarkStart w:id="133" w:name="ref-larsen2011travel"/>
+    <w:bookmarkEnd w:id="134"/>
+    <w:bookmarkStart w:id="135" w:name="ref-larsen2011travel"/>
     <w:p>
       <w:pPr>
         <w:pStyle w:val="Bibliography"/>
@@ -16787,8 +17024,8 @@
         <w:t xml:space="preserve">16 (2): 172–77.</w:t>
       </w:r>
     </w:p>
-    <w:bookmarkEnd w:id="133"/>
-    <w:bookmarkStart w:id="134" w:name="ref-lavery2013driving"/>
+    <w:bookmarkEnd w:id="135"/>
+    <w:bookmarkStart w:id="136" w:name="ref-lavery2013driving"/>
     <w:p>
       <w:pPr>
         <w:pStyle w:val="Bibliography"/>
@@ -16819,8 +17056,8 @@
         <w:t xml:space="preserve">57: 37–46.</w:t>
       </w:r>
     </w:p>
-    <w:bookmarkEnd w:id="134"/>
-    <w:bookmarkStart w:id="135" w:name="ref-lee2010reexamining"/>
+    <w:bookmarkEnd w:id="136"/>
+    <w:bookmarkStart w:id="137" w:name="ref-lee2010reexamining"/>
     <w:p>
       <w:pPr>
         <w:pStyle w:val="Bibliography"/>
@@ -16851,8 +17088,8 @@
         <w:t xml:space="preserve">42 (4): 913–30.</w:t>
       </w:r>
     </w:p>
-    <w:bookmarkEnd w:id="135"/>
-    <w:bookmarkStart w:id="136" w:name="ref-lee1998application"/>
+    <w:bookmarkEnd w:id="137"/>
+    <w:bookmarkStart w:id="138" w:name="ref-lee1998application"/>
     <w:p>
       <w:pPr>
         <w:pStyle w:val="Bibliography"/>
@@ -16867,8 +17104,8 @@
         <w:t xml:space="preserve">“Application of Space-Time Prisms for the Measurement of Accessibility.”</w:t>
       </w:r>
     </w:p>
-    <w:bookmarkEnd w:id="136"/>
-    <w:bookmarkStart w:id="137" w:name="ref-legrain2015and"/>
+    <w:bookmarkEnd w:id="138"/>
+    <w:bookmarkStart w:id="139" w:name="ref-legrain2015and"/>
     <w:p>
       <w:pPr>
         <w:pStyle w:val="Bibliography"/>
@@ -16899,8 +17136,8 @@
         <w:t xml:space="preserve">2537 (1): 42–51.</w:t>
       </w:r>
     </w:p>
-    <w:bookmarkEnd w:id="137"/>
-    <w:bookmarkStart w:id="138" w:name="ref-legrain2016travelling"/>
+    <w:bookmarkEnd w:id="139"/>
+    <w:bookmarkStart w:id="140" w:name="ref-legrain2016travelling"/>
     <w:p>
       <w:pPr>
         <w:pStyle w:val="Bibliography"/>
@@ -16931,8 +17168,8 @@
         <w:t xml:space="preserve">53: 1–11.</w:t>
       </w:r>
     </w:p>
-    <w:bookmarkEnd w:id="138"/>
-    <w:bookmarkStart w:id="139" w:name="ref-leslie2007walkability"/>
+    <w:bookmarkEnd w:id="140"/>
+    <w:bookmarkStart w:id="141" w:name="ref-leslie2007walkability"/>
     <w:p>
       <w:pPr>
         <w:pStyle w:val="Bibliography"/>
@@ -16963,8 +17200,8 @@
         <w:t xml:space="preserve">13 (1): 111–22.</w:t>
       </w:r>
     </w:p>
-    <w:bookmarkEnd w:id="139"/>
-    <w:bookmarkStart w:id="140" w:name="ref-leveille1999aging"/>
+    <w:bookmarkEnd w:id="141"/>
+    <w:bookmarkStart w:id="142" w:name="ref-leveille1999aging"/>
     <w:p>
       <w:pPr>
         <w:pStyle w:val="Bibliography"/>
@@ -16995,8 +17232,8 @@
         <w:t xml:space="preserve">149 (7): 654–64.</w:t>
       </w:r>
     </w:p>
-    <w:bookmarkEnd w:id="140"/>
-    <w:bookmarkStart w:id="141" w:name="ref-levine2010zoned"/>
+    <w:bookmarkEnd w:id="142"/>
+    <w:bookmarkStart w:id="143" w:name="ref-levine2010zoned"/>
     <w:p>
       <w:pPr>
         <w:pStyle w:val="Bibliography"/>
@@ -17018,8 +17255,8 @@
         <w:t xml:space="preserve">. RFF Press.</w:t>
       </w:r>
     </w:p>
-    <w:bookmarkEnd w:id="141"/>
-    <w:bookmarkStart w:id="142" w:name="ref-levinson2020towards"/>
+    <w:bookmarkEnd w:id="143"/>
+    <w:bookmarkStart w:id="144" w:name="ref-levinson2020towards"/>
     <w:p>
       <w:pPr>
         <w:pStyle w:val="Bibliography"/>
@@ -17050,8 +17287,8 @@
         <w:t xml:space="preserve">13 (1): 129–58.</w:t>
       </w:r>
     </w:p>
-    <w:bookmarkEnd w:id="142"/>
-    <w:bookmarkStart w:id="143" w:name="ref-li2020"/>
+    <w:bookmarkEnd w:id="144"/>
+    <w:bookmarkStart w:id="145" w:name="ref-li2020"/>
     <w:p>
       <w:pPr>
         <w:pStyle w:val="Bibliography"/>
@@ -17082,8 +17319,8 @@
         <w:t xml:space="preserve">82: 102566.</w:t>
       </w:r>
     </w:p>
-    <w:bookmarkEnd w:id="143"/>
-    <w:bookmarkStart w:id="144" w:name="ref-lira2021"/>
+    <w:bookmarkEnd w:id="145"/>
+    <w:bookmarkStart w:id="146" w:name="ref-lira2021"/>
     <w:p>
       <w:pPr>
         <w:pStyle w:val="Bibliography"/>
@@ -17114,8 +17351,8 @@
         <w:t xml:space="preserve">20: 101015.</w:t>
       </w:r>
     </w:p>
-    <w:bookmarkEnd w:id="144"/>
-    <w:bookmarkStart w:id="145" w:name="ref-lomet1990hb"/>
+    <w:bookmarkEnd w:id="146"/>
+    <w:bookmarkStart w:id="147" w:name="ref-lomet1990hb"/>
     <w:p>
       <w:pPr>
         <w:pStyle w:val="Bibliography"/>
@@ -17146,8 +17383,8 @@
         <w:t xml:space="preserve">15 (4): 625–58.</w:t>
       </w:r>
     </w:p>
-    <w:bookmarkEnd w:id="145"/>
-    <w:bookmarkStart w:id="146" w:name="ref-lowry2012assessment"/>
+    <w:bookmarkEnd w:id="147"/>
+    <w:bookmarkStart w:id="148" w:name="ref-lowry2012assessment"/>
     <w:p>
       <w:pPr>
         <w:pStyle w:val="Bibliography"/>
@@ -17178,8 +17415,8 @@
         <w:t xml:space="preserve">2314 (1): 41–48.</w:t>
       </w:r>
     </w:p>
-    <w:bookmarkEnd w:id="146"/>
-    <w:bookmarkStart w:id="147" w:name="ref-lucas2012transport"/>
+    <w:bookmarkEnd w:id="148"/>
+    <w:bookmarkStart w:id="149" w:name="ref-lucas2012transport"/>
     <w:p>
       <w:pPr>
         <w:pStyle w:val="Bibliography"/>
@@ -17210,8 +17447,8 @@
         <w:t xml:space="preserve">20: 105–13.</w:t>
       </w:r>
     </w:p>
-    <w:bookmarkEnd w:id="147"/>
-    <w:bookmarkStart w:id="148" w:name="ref-lucas2019new"/>
+    <w:bookmarkEnd w:id="149"/>
+    <w:bookmarkStart w:id="150" w:name="ref-lucas2019new"/>
     <w:p>
       <w:pPr>
         <w:pStyle w:val="Bibliography"/>
@@ -17242,8 +17479,8 @@
         <w:t xml:space="preserve">81: 102529.</w:t>
       </w:r>
     </w:p>
-    <w:bookmarkEnd w:id="148"/>
-    <w:bookmarkStart w:id="149" w:name="ref-lundberg2012accessibility"/>
+    <w:bookmarkEnd w:id="150"/>
+    <w:bookmarkStart w:id="151" w:name="ref-lundberg2012accessibility"/>
     <w:p>
       <w:pPr>
         <w:pStyle w:val="Bibliography"/>
@@ -17264,8 +17501,8 @@
         <w:t xml:space="preserve">PhD thesis, University of Alabama Libraries.</w:t>
       </w:r>
     </w:p>
-    <w:bookmarkEnd w:id="149"/>
-    <w:bookmarkStart w:id="150" w:name="ref-madsen2014developing"/>
+    <w:bookmarkEnd w:id="151"/>
+    <w:bookmarkStart w:id="152" w:name="ref-madsen2014developing"/>
     <w:p>
       <w:pPr>
         <w:pStyle w:val="Bibliography"/>
@@ -17296,8 +17533,8 @@
         <w:t xml:space="preserve">2: 61.</w:t>
       </w:r>
     </w:p>
-    <w:bookmarkEnd w:id="150"/>
-    <w:bookmarkStart w:id="151" w:name="ref-maghelal2011"/>
+    <w:bookmarkEnd w:id="152"/>
+    <w:bookmarkStart w:id="153" w:name="ref-maghelal2011"/>
     <w:p>
       <w:pPr>
         <w:pStyle w:val="Bibliography"/>
@@ -17328,8 +17565,8 @@
         <w:t xml:space="preserve">23 (2).</w:t>
       </w:r>
     </w:p>
-    <w:bookmarkEnd w:id="151"/>
-    <w:bookmarkStart w:id="152" w:name="ref-martens2012justice"/>
+    <w:bookmarkEnd w:id="153"/>
+    <w:bookmarkStart w:id="154" w:name="ref-martens2012justice"/>
     <w:p>
       <w:pPr>
         <w:pStyle w:val="Bibliography"/>
@@ -17360,8 +17597,8 @@
         <w:t xml:space="preserve">46 (4): 684–95.</w:t>
       </w:r>
     </w:p>
-    <w:bookmarkEnd w:id="152"/>
-    <w:bookmarkStart w:id="153" w:name="ref-milakis2015people"/>
+    <w:bookmarkEnd w:id="154"/>
+    <w:bookmarkStart w:id="155" w:name="ref-milakis2015people"/>
     <w:p>
       <w:pPr>
         <w:pStyle w:val="Bibliography"/>
@@ -17392,8 +17629,8 @@
         <w:t xml:space="preserve">44: 76–86.</w:t>
       </w:r>
     </w:p>
-    <w:bookmarkEnd w:id="153"/>
-    <w:bookmarkStart w:id="154" w:name="ref-miller1991modelling"/>
+    <w:bookmarkEnd w:id="155"/>
+    <w:bookmarkStart w:id="156" w:name="ref-miller1991modelling"/>
     <w:p>
       <w:pPr>
         <w:pStyle w:val="Bibliography"/>
@@ -17424,8 +17661,8 @@
         <w:t xml:space="preserve">5 (3): 287–301.</w:t>
       </w:r>
     </w:p>
-    <w:bookmarkEnd w:id="154"/>
-    <w:bookmarkStart w:id="155" w:name="ref-miller2004tobler"/>
+    <w:bookmarkEnd w:id="156"/>
+    <w:bookmarkStart w:id="157" w:name="ref-miller2004tobler"/>
     <w:p>
       <w:pPr>
         <w:pStyle w:val="Bibliography"/>
@@ -17456,8 +17693,8 @@
         <w:t xml:space="preserve">94 (2): 284–89.</w:t>
       </w:r>
     </w:p>
-    <w:bookmarkEnd w:id="155"/>
-    <w:bookmarkStart w:id="156" w:name="ref-miller2005place"/>
+    <w:bookmarkEnd w:id="157"/>
+    <w:bookmarkStart w:id="158" w:name="ref-miller2005place"/>
     <w:p>
       <w:pPr>
         <w:pStyle w:val="Bibliography"/>
@@ -17491,8 +17728,8 @@
         <w:t xml:space="preserve">, 63–89. Emerald Group Publishing Limited.</w:t>
       </w:r>
     </w:p>
-    <w:bookmarkEnd w:id="156"/>
-    <w:bookmarkStart w:id="157" w:name="ref-miller2009field"/>
+    <w:bookmarkEnd w:id="158"/>
+    <w:bookmarkStart w:id="159" w:name="ref-miller2009field"/>
     <w:p>
       <w:pPr>
         <w:pStyle w:val="Bibliography"/>
@@ -17523,8 +17760,8 @@
         <w:t xml:space="preserve">99 (1): 49–75.</w:t>
       </w:r>
     </w:p>
-    <w:bookmarkEnd w:id="157"/>
-    <w:bookmarkStart w:id="158" w:name="ref-millera2011"/>
+    <w:bookmarkEnd w:id="159"/>
+    <w:bookmarkStart w:id="160" w:name="ref-millera2011"/>
     <w:p>
       <w:pPr>
         <w:pStyle w:val="Bibliography"/>
@@ -17555,8 +17792,8 @@
         <w:t xml:space="preserve">21: 24–28.</w:t>
       </w:r>
     </w:p>
-    <w:bookmarkEnd w:id="158"/>
-    <w:bookmarkStart w:id="159" w:name="ref-millward2013active"/>
+    <w:bookmarkEnd w:id="160"/>
+    <w:bookmarkStart w:id="161" w:name="ref-millward2013active"/>
     <w:p>
       <w:pPr>
         <w:pStyle w:val="Bibliography"/>
@@ -17587,8 +17824,8 @@
         <w:t xml:space="preserve">28: 101–10.</w:t>
       </w:r>
     </w:p>
-    <w:bookmarkEnd w:id="159"/>
-    <w:bookmarkStart w:id="160" w:name="ref-milne2012public"/>
+    <w:bookmarkEnd w:id="161"/>
+    <w:bookmarkStart w:id="162" w:name="ref-milne2012public"/>
     <w:p>
       <w:pPr>
         <w:pStyle w:val="Bibliography"/>
@@ -17619,8 +17856,8 @@
         <w:t xml:space="preserve">21: 62–69.</w:t>
       </w:r>
     </w:p>
-    <w:bookmarkEnd w:id="160"/>
-    <w:bookmarkStart w:id="161" w:name="ref-morris1979accessibility"/>
+    <w:bookmarkEnd w:id="162"/>
+    <w:bookmarkStart w:id="163" w:name="ref-morris1979accessibility"/>
     <w:p>
       <w:pPr>
         <w:pStyle w:val="Bibliography"/>
@@ -17651,8 +17888,8 @@
         <w:t xml:space="preserve">13 (2): 91–109.</w:t>
       </w:r>
     </w:p>
-    <w:bookmarkEnd w:id="161"/>
-    <w:bookmarkStart w:id="162" w:name="ref-mueller2015health"/>
+    <w:bookmarkEnd w:id="163"/>
+    <w:bookmarkStart w:id="164" w:name="ref-mueller2015health"/>
     <w:p>
       <w:pPr>
         <w:pStyle w:val="Bibliography"/>
@@ -17683,8 +17920,8 @@
         <w:t xml:space="preserve">76: 103–14.</w:t>
       </w:r>
     </w:p>
-    <w:bookmarkEnd w:id="162"/>
-    <w:bookmarkStart w:id="163" w:name="ref-murphy2019implementing"/>
+    <w:bookmarkEnd w:id="164"/>
+    <w:bookmarkStart w:id="165" w:name="ref-murphy2019implementing"/>
     <w:p>
       <w:pPr>
         <w:pStyle w:val="Bibliography"/>
@@ -17715,8 +17952,8 @@
         <w:t xml:space="preserve">2673 (5): 240–49.</w:t>
       </w:r>
     </w:p>
-    <w:bookmarkEnd w:id="163"/>
-    <w:bookmarkStart w:id="164" w:name="ref-neutens2015accessibility"/>
+    <w:bookmarkEnd w:id="165"/>
+    <w:bookmarkStart w:id="166" w:name="ref-neutens2015accessibility"/>
     <w:p>
       <w:pPr>
         <w:pStyle w:val="Bibliography"/>
@@ -17747,8 +17984,8 @@
         <w:t xml:space="preserve">43: 14–27.</w:t>
       </w:r>
     </w:p>
-    <w:bookmarkEnd w:id="164"/>
-    <w:bookmarkStart w:id="165" w:name="ref-ng2017cyclist"/>
+    <w:bookmarkEnd w:id="166"/>
+    <w:bookmarkStart w:id="167" w:name="ref-ng2017cyclist"/>
     <w:p>
       <w:pPr>
         <w:pStyle w:val="Bibliography"/>
@@ -17779,8 +18016,8 @@
         <w:t xml:space="preserve">6: 13–22.</w:t>
       </w:r>
     </w:p>
-    <w:bookmarkEnd w:id="165"/>
-    <w:bookmarkStart w:id="166" w:name="ref-nielsen2018bikeability"/>
+    <w:bookmarkEnd w:id="167"/>
+    <w:bookmarkStart w:id="168" w:name="ref-nielsen2018bikeability"/>
     <w:p>
       <w:pPr>
         <w:pStyle w:val="Bibliography"/>
@@ -17811,8 +18048,8 @@
         <w:t xml:space="preserve">69: 36–44.</w:t>
       </w:r>
     </w:p>
-    <w:bookmarkEnd w:id="166"/>
-    <w:bookmarkStart w:id="167" w:name="ref-oehl2019cyclists"/>
+    <w:bookmarkEnd w:id="168"/>
+    <w:bookmarkStart w:id="169" w:name="ref-oehl2019cyclists"/>
     <w:p>
       <w:pPr>
         <w:pStyle w:val="Bibliography"/>
@@ -17843,8 +18080,8 @@
         <w:t xml:space="preserve">62: 564–74.</w:t>
       </w:r>
     </w:p>
-    <w:bookmarkEnd w:id="167"/>
-    <w:bookmarkStart w:id="168" w:name="ref-ortega2021evaluating"/>
+    <w:bookmarkEnd w:id="169"/>
+    <w:bookmarkStart w:id="170" w:name="ref-ortega2021evaluating"/>
     <w:p>
       <w:pPr>
         <w:pStyle w:val="Bibliography"/>
@@ -17875,8 +18112,8 @@
         <w:t xml:space="preserve">74: 103156.</w:t>
       </w:r>
     </w:p>
-    <w:bookmarkEnd w:id="168"/>
-    <w:bookmarkStart w:id="169" w:name="ref-otero2018health"/>
+    <w:bookmarkEnd w:id="170"/>
+    <w:bookmarkStart w:id="171" w:name="ref-otero2018health"/>
     <w:p>
       <w:pPr>
         <w:pStyle w:val="Bibliography"/>
@@ -17907,8 +18144,8 @@
         <w:t xml:space="preserve">115: 387–94.</w:t>
       </w:r>
     </w:p>
-    <w:bookmarkEnd w:id="169"/>
-    <w:bookmarkStart w:id="170" w:name="ref-paez2010accessibility"/>
+    <w:bookmarkEnd w:id="171"/>
+    <w:bookmarkStart w:id="172" w:name="ref-paez2010accessibility"/>
     <w:p>
       <w:pPr>
         <w:pStyle w:val="Bibliography"/>
@@ -17939,8 +18176,8 @@
         <w:t xml:space="preserve">9 (1): 1–15.</w:t>
       </w:r>
     </w:p>
-    <w:bookmarkEnd w:id="170"/>
-    <w:bookmarkStart w:id="171" w:name="ref-paez2020"/>
+    <w:bookmarkEnd w:id="172"/>
+    <w:bookmarkStart w:id="173" w:name="ref-paez2020"/>
     <w:p>
       <w:pPr>
         <w:pStyle w:val="Bibliography"/>
@@ -17971,8 +18208,8 @@
         <w:t xml:space="preserve">82: 102564.</w:t>
       </w:r>
     </w:p>
-    <w:bookmarkEnd w:id="171"/>
-    <w:bookmarkStart w:id="172" w:name="ref-paez2012"/>
+    <w:bookmarkEnd w:id="173"/>
+    <w:bookmarkStart w:id="174" w:name="ref-paez2012"/>
     <w:p>
       <w:pPr>
         <w:pStyle w:val="Bibliography"/>
@@ -18003,8 +18240,8 @@
         <w:t xml:space="preserve">25: 141–53.</w:t>
       </w:r>
     </w:p>
-    <w:bookmarkEnd w:id="172"/>
-    <w:bookmarkStart w:id="173" w:name="ref-papa2018measuring"/>
+    <w:bookmarkEnd w:id="174"/>
+    <w:bookmarkStart w:id="175" w:name="ref-papa2018measuring"/>
     <w:p>
       <w:pPr>
         <w:pStyle w:val="Bibliography"/>
@@ -18032,8 +18269,8 @@
         <w:t xml:space="preserve">, 105–16.</w:t>
       </w:r>
     </w:p>
-    <w:bookmarkEnd w:id="173"/>
-    <w:bookmarkStart w:id="174" w:name="ref-parkin2010design"/>
+    <w:bookmarkEnd w:id="175"/>
+    <w:bookmarkStart w:id="176" w:name="ref-parkin2010design"/>
     <w:p>
       <w:pPr>
         <w:pStyle w:val="Bibliography"/>
@@ -18064,8 +18301,8 @@
         <w:t xml:space="preserve">17 (5): 335–41.</w:t>
       </w:r>
     </w:p>
-    <w:bookmarkEnd w:id="174"/>
-    <w:bookmarkStart w:id="175" w:name="ref-pearce2006neighbourhoods"/>
+    <w:bookmarkEnd w:id="176"/>
+    <w:bookmarkStart w:id="177" w:name="ref-pearce2006neighbourhoods"/>
     <w:p>
       <w:pPr>
         <w:pStyle w:val="Bibliography"/>
@@ -18096,8 +18333,8 @@
         <w:t xml:space="preserve">60 (5): 389–95.</w:t>
       </w:r>
     </w:p>
-    <w:bookmarkEnd w:id="175"/>
-    <w:bookmarkStart w:id="176" w:name="ref-pereira2017distributive"/>
+    <w:bookmarkEnd w:id="177"/>
+    <w:bookmarkStart w:id="178" w:name="ref-pereira2017distributive"/>
     <w:p>
       <w:pPr>
         <w:pStyle w:val="Bibliography"/>
@@ -18128,8 +18365,8 @@
         <w:t xml:space="preserve">37 (2): 170–91.</w:t>
       </w:r>
     </w:p>
-    <w:bookmarkEnd w:id="176"/>
-    <w:bookmarkStart w:id="177" w:name="ref-pokorny2018conflicts"/>
+    <w:bookmarkEnd w:id="178"/>
+    <w:bookmarkStart w:id="179" w:name="ref-pokorny2018conflicts"/>
     <w:p>
       <w:pPr>
         <w:pStyle w:val="Bibliography"/>
@@ -18160,8 +18397,8 @@
         <w:t xml:space="preserve">6 (1): 147–55.</w:t>
       </w:r>
     </w:p>
-    <w:bookmarkEnd w:id="177"/>
-    <w:bookmarkStart w:id="178" w:name="ref-pred1977choreography"/>
+    <w:bookmarkEnd w:id="179"/>
+    <w:bookmarkStart w:id="180" w:name="ref-pred1977choreography"/>
     <w:p>
       <w:pPr>
         <w:pStyle w:val="Bibliography"/>
@@ -18198,8 +18435,8 @@
         <w:t xml:space="preserve">53 (2): 207–21.</w:t>
       </w:r>
     </w:p>
-    <w:bookmarkEnd w:id="178"/>
-    <w:bookmarkStart w:id="179" w:name="ref-preston2007accessibility"/>
+    <w:bookmarkEnd w:id="180"/>
+    <w:bookmarkStart w:id="181" w:name="ref-preston2007accessibility"/>
     <w:p>
       <w:pPr>
         <w:pStyle w:val="Bibliography"/>
@@ -18230,8 +18467,8 @@
         <w:t xml:space="preserve">15 (3): 151–60.</w:t>
       </w:r>
     </w:p>
-    <w:bookmarkEnd w:id="179"/>
-    <w:bookmarkStart w:id="180" w:name="ref-prins2014many"/>
+    <w:bookmarkEnd w:id="181"/>
+    <w:bookmarkStart w:id="182" w:name="ref-prins2014many"/>
     <w:p>
       <w:pPr>
         <w:pStyle w:val="Bibliography"/>
@@ -18262,8 +18499,8 @@
         <w:t xml:space="preserve">27: 127–33.</w:t>
       </w:r>
     </w:p>
-    <w:bookmarkEnd w:id="180"/>
-    <w:bookmarkStart w:id="181" w:name="ref-proffitt2019"/>
+    <w:bookmarkEnd w:id="182"/>
+    <w:bookmarkStart w:id="183" w:name="ref-proffitt2019"/>
     <w:p>
       <w:pPr>
         <w:pStyle w:val="Bibliography"/>
@@ -18294,8 +18531,8 @@
         <w:t xml:space="preserve">56 (1): 167–92.</w:t>
       </w:r>
     </w:p>
-    <w:bookmarkEnd w:id="181"/>
-    <w:bookmarkStart w:id="182" w:name="ref-pucher2010walking"/>
+    <w:bookmarkEnd w:id="183"/>
+    <w:bookmarkStart w:id="184" w:name="ref-pucher2010walking"/>
     <w:p>
       <w:pPr>
         <w:pStyle w:val="Bibliography"/>
@@ -18326,8 +18563,8 @@
         <w:t xml:space="preserve">100 (10): 1986–92.</w:t>
       </w:r>
     </w:p>
-    <w:bookmarkEnd w:id="182"/>
-    <w:bookmarkStart w:id="183" w:name="ref-pucher2010infrastructure"/>
+    <w:bookmarkEnd w:id="184"/>
+    <w:bookmarkStart w:id="185" w:name="ref-pucher2010infrastructure"/>
     <w:p>
       <w:pPr>
         <w:pStyle w:val="Bibliography"/>
@@ -18358,8 +18595,8 @@
         <w:t xml:space="preserve">50: S106–25.</w:t>
       </w:r>
     </w:p>
-    <w:bookmarkEnd w:id="183"/>
-    <w:bookmarkStart w:id="184" w:name="ref-reggiani2011accessibility"/>
+    <w:bookmarkEnd w:id="185"/>
+    <w:bookmarkStart w:id="186" w:name="ref-reggiani2011accessibility"/>
     <w:p>
       <w:pPr>
         <w:pStyle w:val="Bibliography"/>
@@ -18390,8 +18627,8 @@
         <w:t xml:space="preserve">34 (2): 230–52.</w:t>
       </w:r>
     </w:p>
-    <w:bookmarkEnd w:id="184"/>
-    <w:bookmarkStart w:id="185" w:name="ref-reyes2014walking"/>
+    <w:bookmarkEnd w:id="186"/>
+    <w:bookmarkStart w:id="187" w:name="ref-reyes2014walking"/>
     <w:p>
       <w:pPr>
         <w:pStyle w:val="Bibliography"/>
@@ -18422,8 +18659,8 @@
         <w:t xml:space="preserve">125: 38–47.</w:t>
       </w:r>
     </w:p>
-    <w:bookmarkEnd w:id="185"/>
-    <w:bookmarkStart w:id="186" w:name="ref-rojas2011health"/>
+    <w:bookmarkEnd w:id="187"/>
+    <w:bookmarkStart w:id="188" w:name="ref-rojas2011health"/>
     <w:p>
       <w:pPr>
         <w:pStyle w:val="Bibliography"/>
@@ -18454,8 +18691,8 @@
         <w:t xml:space="preserve">343.</w:t>
       </w:r>
     </w:p>
-    <w:bookmarkEnd w:id="186"/>
-    <w:bookmarkStart w:id="187" w:name="ref-rojas2012replacing"/>
+    <w:bookmarkEnd w:id="188"/>
+    <w:bookmarkStart w:id="189" w:name="ref-rojas2012replacing"/>
     <w:p>
       <w:pPr>
         <w:pStyle w:val="Bibliography"/>
@@ -18486,8 +18723,8 @@
         <w:t xml:space="preserve">49: 100–109.</w:t>
       </w:r>
     </w:p>
-    <w:bookmarkEnd w:id="187"/>
-    <w:bookmarkStart w:id="188" w:name="ref-romero2010framework"/>
+    <w:bookmarkEnd w:id="189"/>
+    <w:bookmarkStart w:id="190" w:name="ref-romero2010framework"/>
     <w:p>
       <w:pPr>
         <w:pStyle w:val="Bibliography"/>
@@ -18518,8 +18755,8 @@
         <w:t xml:space="preserve">69 (11): 1138–57.</w:t>
       </w:r>
     </w:p>
-    <w:bookmarkEnd w:id="188"/>
-    <w:bookmarkStart w:id="189" w:name="ref-rosas2020"/>
+    <w:bookmarkEnd w:id="190"/>
+    <w:bookmarkStart w:id="191" w:name="ref-rosas2020"/>
     <w:p>
       <w:pPr>
         <w:pStyle w:val="Bibliography"/>
@@ -18556,8 +18793,8 @@
         <w:t xml:space="preserve">88: 102562.</w:t>
       </w:r>
     </w:p>
-    <w:bookmarkEnd w:id="189"/>
-    <w:bookmarkStart w:id="190" w:name="ref-ruffino2021"/>
+    <w:bookmarkEnd w:id="191"/>
+    <w:bookmarkStart w:id="192" w:name="ref-ruffino2021"/>
     <w:p>
       <w:pPr>
         <w:pStyle w:val="Bibliography"/>
@@ -18591,8 +18828,8 @@
         <w:t xml:space="preserve">, 7:165–203. Elsevier.</w:t>
       </w:r>
     </w:p>
-    <w:bookmarkEnd w:id="190"/>
-    <w:bookmarkStart w:id="191" w:name="ref-rybarczyk2014measuring"/>
+    <w:bookmarkEnd w:id="192"/>
+    <w:bookmarkStart w:id="193" w:name="ref-rybarczyk2014measuring"/>
     <w:p>
       <w:pPr>
         <w:pStyle w:val="Bibliography"/>
@@ -18623,8 +18860,8 @@
         <w:t xml:space="preserve">39: 1–10.</w:t>
       </w:r>
     </w:p>
-    <w:bookmarkEnd w:id="191"/>
-    <w:bookmarkStart w:id="192" w:name="ref-rybarczyk2010bicycle"/>
+    <w:bookmarkEnd w:id="193"/>
+    <w:bookmarkStart w:id="194" w:name="ref-rybarczyk2010bicycle"/>
     <w:p>
       <w:pPr>
         <w:pStyle w:val="Bibliography"/>
@@ -18655,8 +18892,8 @@
         <w:t xml:space="preserve">30 (2): 282–93.</w:t>
       </w:r>
     </w:p>
-    <w:bookmarkEnd w:id="192"/>
-    <w:bookmarkStart w:id="193" w:name="ref-sadler2011application"/>
+    <w:bookmarkEnd w:id="194"/>
+    <w:bookmarkStart w:id="195" w:name="ref-sadler2011application"/>
     <w:p>
       <w:pPr>
         <w:pStyle w:val="Bibliography"/>
@@ -18687,8 +18924,8 @@
         <w:t xml:space="preserve">10 (1): 1–15.</w:t>
       </w:r>
     </w:p>
-    <w:bookmarkEnd w:id="193"/>
-    <w:bookmarkStart w:id="194" w:name="ref-saelens2008built"/>
+    <w:bookmarkEnd w:id="195"/>
+    <w:bookmarkStart w:id="196" w:name="ref-saelens2008built"/>
     <w:p>
       <w:pPr>
         <w:pStyle w:val="Bibliography"/>
@@ -18719,8 +18956,8 @@
         <w:t xml:space="preserve">40 (7 Suppl): S550.</w:t>
       </w:r>
     </w:p>
-    <w:bookmarkEnd w:id="194"/>
-    <w:bookmarkStart w:id="195" w:name="ref-saghapour2017measuring"/>
+    <w:bookmarkEnd w:id="196"/>
+    <w:bookmarkStart w:id="197" w:name="ref-saghapour2017measuring"/>
     <w:p>
       <w:pPr>
         <w:pStyle w:val="Bibliography"/>
@@ -18751,8 +18988,8 @@
         <w:t xml:space="preserve">11 (5): 381–94.</w:t>
       </w:r>
     </w:p>
-    <w:bookmarkEnd w:id="195"/>
-    <w:bookmarkStart w:id="196" w:name="ref-schoner2014missing"/>
+    <w:bookmarkEnd w:id="197"/>
+    <w:bookmarkStart w:id="198" w:name="ref-schoner2014missing"/>
     <w:p>
       <w:pPr>
         <w:pStyle w:val="Bibliography"/>
@@ -18783,8 +19020,8 @@
         <w:t xml:space="preserve">41 (6): 1187–1204.</w:t>
       </w:r>
     </w:p>
-    <w:bookmarkEnd w:id="196"/>
-    <w:bookmarkStart w:id="197" w:name="ref-sisson2006suitability"/>
+    <w:bookmarkEnd w:id="198"/>
+    <w:bookmarkStart w:id="199" w:name="ref-sisson2006suitability"/>
     <w:p>
       <w:pPr>
         <w:pStyle w:val="Bibliography"/>
@@ -18815,8 +19052,8 @@
         <w:t xml:space="preserve">20 (3): 210–13.</w:t>
       </w:r>
     </w:p>
-    <w:bookmarkEnd w:id="197"/>
-    <w:bookmarkStart w:id="198" w:name="ref-unit2003"/>
+    <w:bookmarkEnd w:id="199"/>
+    <w:bookmarkStart w:id="200" w:name="ref-unit2003"/>
     <w:p>
       <w:pPr>
         <w:pStyle w:val="Bibliography"/>
@@ -18847,8 +19084,8 @@
         <w:t xml:space="preserve">20: 2015.</w:t>
       </w:r>
     </w:p>
-    <w:bookmarkEnd w:id="198"/>
-    <w:bookmarkStart w:id="199" w:name="ref-strawbridge1996successful"/>
+    <w:bookmarkEnd w:id="200"/>
+    <w:bookmarkStart w:id="201" w:name="ref-strawbridge1996successful"/>
     <w:p>
       <w:pPr>
         <w:pStyle w:val="Bibliography"/>
@@ -18879,8 +19116,8 @@
         <w:t xml:space="preserve">144 (2): 135–41.</w:t>
       </w:r>
     </w:p>
-    <w:bookmarkEnd w:id="199"/>
-    <w:bookmarkStart w:id="200" w:name="ref-talen2013"/>
+    <w:bookmarkEnd w:id="201"/>
+    <w:bookmarkStart w:id="202" w:name="ref-talen2013"/>
     <w:p>
       <w:pPr>
         <w:pStyle w:val="Bibliography"/>
@@ -18911,8 +19148,8 @@
         <w:t xml:space="preserve">1 (1).</w:t>
       </w:r>
     </w:p>
-    <w:bookmarkEnd w:id="200"/>
-    <w:bookmarkStart w:id="201" w:name="ref-taylor2006"/>
+    <w:bookmarkEnd w:id="202"/>
+    <w:bookmarkStart w:id="203" w:name="ref-taylor2006"/>
     <w:p>
       <w:pPr>
         <w:pStyle w:val="Bibliography"/>
@@ -18943,8 +19180,8 @@
         <w:t xml:space="preserve">72 (3): 279–84.</w:t>
       </w:r>
     </w:p>
-    <w:bookmarkEnd w:id="201"/>
-    <w:bookmarkStart w:id="202" w:name="ref-tilahun2007trails"/>
+    <w:bookmarkEnd w:id="203"/>
+    <w:bookmarkStart w:id="204" w:name="ref-tilahun2007trails"/>
     <w:p>
       <w:pPr>
         <w:pStyle w:val="Bibliography"/>
@@ -18975,8 +19212,8 @@
         <w:t xml:space="preserve">41 (4): 287–301.</w:t>
       </w:r>
     </w:p>
-    <w:bookmarkEnd w:id="202"/>
-    <w:bookmarkStart w:id="203" w:name="ref-tinessa2021walkability"/>
+    <w:bookmarkEnd w:id="204"/>
+    <w:bookmarkStart w:id="205" w:name="ref-tinessa2021walkability"/>
     <w:p>
       <w:pPr>
         <w:pStyle w:val="Bibliography"/>
@@ -19007,8 +19244,8 @@
         <w:t xml:space="preserve">40: 100549.</w:t>
       </w:r>
     </w:p>
-    <w:bookmarkEnd w:id="203"/>
-    <w:bookmarkStart w:id="204" w:name="ref-tobler1993three"/>
+    <w:bookmarkEnd w:id="205"/>
+    <w:bookmarkStart w:id="206" w:name="ref-tobler1993three"/>
     <w:p>
       <w:pPr>
         <w:pStyle w:val="Bibliography"/>
@@ -19030,8 +19267,8 @@
         <w:t xml:space="preserve">. Vol. 93. Citeseer.</w:t>
       </w:r>
     </w:p>
-    <w:bookmarkEnd w:id="204"/>
-    <w:bookmarkStart w:id="205" w:name="ref-tong2015transportation"/>
+    <w:bookmarkEnd w:id="206"/>
+    <w:bookmarkStart w:id="207" w:name="ref-tong2015transportation"/>
     <w:p>
       <w:pPr>
         <w:pStyle w:val="Bibliography"/>
@@ -19062,8 +19299,8 @@
         <w:t xml:space="preserve">81: 555–76.</w:t>
       </w:r>
     </w:p>
-    <w:bookmarkEnd w:id="205"/>
-    <w:bookmarkStart w:id="206" w:name="ref-train2009discrete"/>
+    <w:bookmarkEnd w:id="207"/>
+    <w:bookmarkStart w:id="208" w:name="ref-train2009discrete"/>
     <w:p>
       <w:pPr>
         <w:pStyle w:val="Bibliography"/>
@@ -19085,8 +19322,8 @@
         <w:t xml:space="preserve">. Cambridge university press.</w:t>
       </w:r>
     </w:p>
-    <w:bookmarkEnd w:id="206"/>
-    <w:bookmarkStart w:id="207" w:name="ref-ulmer2003evaluating"/>
+    <w:bookmarkEnd w:id="208"/>
+    <w:bookmarkStart w:id="209" w:name="ref-ulmer2003evaluating"/>
     <w:p>
       <w:pPr>
         <w:pStyle w:val="Bibliography"/>
@@ -19107,8 +19344,8 @@
         <w:t xml:space="preserve">Citeseer.</w:t>
       </w:r>
     </w:p>
-    <w:bookmarkEnd w:id="207"/>
-    <w:bookmarkStart w:id="208" w:name="ref-useche2019healthy"/>
+    <w:bookmarkEnd w:id="209"/>
+    <w:bookmarkStart w:id="210" w:name="ref-useche2019healthy"/>
     <w:p>
       <w:pPr>
         <w:pStyle w:val="Bibliography"/>
@@ -19139,8 +19376,8 @@
         <w:t xml:space="preserve">62: 587–98.</w:t>
       </w:r>
     </w:p>
-    <w:bookmarkEnd w:id="208"/>
-    <w:bookmarkStart w:id="209" w:name="ref-vale2009sustainable"/>
+    <w:bookmarkEnd w:id="210"/>
+    <w:bookmarkStart w:id="211" w:name="ref-vale2009sustainable"/>
     <w:p>
       <w:pPr>
         <w:pStyle w:val="Bibliography"/>
@@ -19161,8 +19398,8 @@
         <w:t xml:space="preserve">PhD thesis, Newcastle University.</w:t>
       </w:r>
     </w:p>
-    <w:bookmarkEnd w:id="209"/>
-    <w:bookmarkStart w:id="210" w:name="ref-vale2017influence"/>
+    <w:bookmarkEnd w:id="211"/>
+    <w:bookmarkStart w:id="212" w:name="ref-vale2017influence"/>
     <w:p>
       <w:pPr>
         <w:pStyle w:val="Bibliography"/>
@@ -19193,8 +19430,8 @@
         <w:t xml:space="preserve">44 (4): 740–63.</w:t>
       </w:r>
     </w:p>
-    <w:bookmarkEnd w:id="210"/>
-    <w:bookmarkStart w:id="211" w:name="ref-vale2016active"/>
+    <w:bookmarkEnd w:id="212"/>
+    <w:bookmarkStart w:id="213" w:name="ref-vale2016active"/>
     <w:p>
       <w:pPr>
         <w:pStyle w:val="Bibliography"/>
@@ -19225,8 +19462,8 @@
         <w:t xml:space="preserve">9 (1): 209–35.</w:t>
       </w:r>
     </w:p>
-    <w:bookmarkEnd w:id="211"/>
-    <w:bookmarkStart w:id="212" w:name="ref-vandenbulcke2009mapping"/>
+    <w:bookmarkEnd w:id="213"/>
+    <w:bookmarkStart w:id="214" w:name="ref-vandenbulcke2009mapping"/>
     <w:p>
       <w:pPr>
         <w:pStyle w:val="Bibliography"/>
@@ -19257,8 +19494,8 @@
         <w:t xml:space="preserve">17 (1): 39–53.</w:t>
       </w:r>
     </w:p>
-    <w:bookmarkEnd w:id="212"/>
-    <w:bookmarkStart w:id="213" w:name="ref-vasconcelos2012evaluation"/>
+    <w:bookmarkEnd w:id="214"/>
+    <w:bookmarkStart w:id="215" w:name="ref-vasconcelos2012evaluation"/>
     <w:p>
       <w:pPr>
         <w:pStyle w:val="Bibliography"/>
@@ -19289,8 +19526,8 @@
         <w:t xml:space="preserve">17 (6): 433–41.</w:t>
       </w:r>
     </w:p>
-    <w:bookmarkEnd w:id="213"/>
-    <w:bookmarkStart w:id="214" w:name="ref-wachs1973physical"/>
+    <w:bookmarkEnd w:id="215"/>
+    <w:bookmarkStart w:id="216" w:name="ref-wachs1973physical"/>
     <w:p>
       <w:pPr>
         <w:pStyle w:val="Bibliography"/>
@@ -19321,8 +19558,8 @@
         <w:t xml:space="preserve">7 (5): 437–56.</w:t>
       </w:r>
     </w:p>
-    <w:bookmarkEnd w:id="214"/>
-    <w:bookmarkStart w:id="215" w:name="ref-wahlgren2012exploring"/>
+    <w:bookmarkEnd w:id="216"/>
+    <w:bookmarkStart w:id="217" w:name="ref-wahlgren2012exploring"/>
     <w:p>
       <w:pPr>
         <w:pStyle w:val="Bibliography"/>
@@ -19353,8 +19590,8 @@
         <w:t xml:space="preserve">12 (1): 1–16.</w:t>
       </w:r>
     </w:p>
-    <w:bookmarkEnd w:id="215"/>
-    <w:bookmarkStart w:id="216" w:name="ref-wang2015gis"/>
+    <w:bookmarkEnd w:id="217"/>
+    <w:bookmarkStart w:id="218" w:name="ref-wang2015gis"/>
     <w:p>
       <w:pPr>
         <w:pStyle w:val="Bibliography"/>
@@ -19385,8 +19622,8 @@
         <w:t xml:space="preserve">45: 1–11.</w:t>
       </w:r>
     </w:p>
-    <w:bookmarkEnd w:id="216"/>
-    <w:bookmarkStart w:id="217" w:name="ref-weiss2010promoting"/>
+    <w:bookmarkEnd w:id="218"/>
+    <w:bookmarkStart w:id="219" w:name="ref-weiss2010promoting"/>
     <w:p>
       <w:pPr>
         <w:pStyle w:val="Bibliography"/>
@@ -19417,8 +19654,8 @@
         <w:t xml:space="preserve">3 (1): 12.</w:t>
       </w:r>
     </w:p>
-    <w:bookmarkEnd w:id="217"/>
-    <w:bookmarkStart w:id="218" w:name="ref-weuve2004physical"/>
+    <w:bookmarkEnd w:id="219"/>
+    <w:bookmarkStart w:id="220" w:name="ref-weuve2004physical"/>
     <w:p>
       <w:pPr>
         <w:pStyle w:val="Bibliography"/>
@@ -19449,8 +19686,8 @@
         <w:t xml:space="preserve">292 (12): 1454–61.</w:t>
       </w:r>
     </w:p>
-    <w:bookmarkEnd w:id="218"/>
-    <w:bookmarkStart w:id="219" w:name="ref-wiersma2020"/>
+    <w:bookmarkEnd w:id="220"/>
+    <w:bookmarkStart w:id="221" w:name="ref-wiersma2020"/>
     <w:p>
       <w:pPr>
         <w:pStyle w:val="Bibliography"/>
@@ -19481,8 +19718,8 @@
         <w:t xml:space="preserve">84 (C).</w:t>
       </w:r>
     </w:p>
-    <w:bookmarkEnd w:id="219"/>
-    <w:bookmarkStart w:id="220" w:name="ref-winters2013mapping"/>
+    <w:bookmarkEnd w:id="221"/>
+    <w:bookmarkStart w:id="222" w:name="ref-winters2013mapping"/>
     <w:p>
       <w:pPr>
         <w:pStyle w:val="Bibliography"/>
@@ -19513,8 +19750,8 @@
         <w:t xml:space="preserve">40 (5): 865–83.</w:t>
       </w:r>
     </w:p>
-    <w:bookmarkEnd w:id="220"/>
-    <w:bookmarkStart w:id="221" w:name="ref-wood2018pedestrian"/>
+    <w:bookmarkEnd w:id="222"/>
+    <w:bookmarkStart w:id="223" w:name="ref-wood2018pedestrian"/>
     <w:p>
       <w:pPr>
         <w:pStyle w:val="Bibliography"/>
@@ -19545,8 +19782,8 @@
         <w:t xml:space="preserve">28: 271–83.</w:t>
       </w:r>
     </w:p>
-    <w:bookmarkEnd w:id="221"/>
-    <w:bookmarkStart w:id="222" w:name="ref-wu2020unifying"/>
+    <w:bookmarkEnd w:id="223"/>
+    <w:bookmarkStart w:id="224" w:name="ref-wu2020unifying"/>
     <w:p>
       <w:pPr>
         <w:pStyle w:val="Bibliography"/>
@@ -19577,8 +19814,8 @@
         <w:t xml:space="preserve">83: 102355.</w:t>
       </w:r>
     </w:p>
-    <w:bookmarkEnd w:id="222"/>
-    <w:bookmarkStart w:id="223" w:name="ref-wu2019measuring"/>
+    <w:bookmarkEnd w:id="224"/>
+    <w:bookmarkStart w:id="225" w:name="ref-wu2019measuring"/>
     <w:p>
       <w:pPr>
         <w:pStyle w:val="Bibliography"/>
@@ -19609,8 +19846,8 @@
         <w:t xml:space="preserve">16 (15): 2641.</w:t>
       </w:r>
     </w:p>
-    <w:bookmarkEnd w:id="223"/>
-    <w:bookmarkStart w:id="224" w:name="ref-wu2001computational"/>
+    <w:bookmarkEnd w:id="225"/>
+    <w:bookmarkStart w:id="226" w:name="ref-wu2001computational"/>
     <w:p>
       <w:pPr>
         <w:pStyle w:val="Bibliography"/>
@@ -19641,8 +19878,8 @@
         <w:t xml:space="preserve">4 (2/3): 1–14.</w:t>
       </w:r>
     </w:p>
-    <w:bookmarkEnd w:id="224"/>
-    <w:bookmarkStart w:id="225" w:name="ref-yang2012walking"/>
+    <w:bookmarkEnd w:id="226"/>
+    <w:bookmarkStart w:id="227" w:name="ref-yang2012walking"/>
     <w:p>
       <w:pPr>
         <w:pStyle w:val="Bibliography"/>
@@ -19673,8 +19910,8 @@
         <w:t xml:space="preserve">43 (1): 11–19.</w:t>
       </w:r>
     </w:p>
-    <w:bookmarkEnd w:id="225"/>
-    <w:bookmarkStart w:id="226" w:name="ref-zacharias2001pedestrian"/>
+    <w:bookmarkEnd w:id="227"/>
+    <w:bookmarkStart w:id="228" w:name="ref-zacharias2001pedestrian"/>
     <w:p>
       <w:pPr>
         <w:pStyle w:val="Bibliography"/>
@@ -19705,8 +19942,8 @@
         <w:t xml:space="preserve">16 (1): 3–18.</w:t>
       </w:r>
     </w:p>
-    <w:bookmarkEnd w:id="226"/>
-    <w:bookmarkStart w:id="227" w:name="ref-zahran2008cycling"/>
+    <w:bookmarkEnd w:id="228"/>
+    <w:bookmarkStart w:id="229" w:name="ref-zahran2008cycling"/>
     <w:p>
       <w:pPr>
         <w:pStyle w:val="Bibliography"/>
@@ -19737,8 +19974,8 @@
         <w:t xml:space="preserve">13 (7): 462–70.</w:t>
       </w:r>
     </w:p>
-    <w:bookmarkEnd w:id="227"/>
-    <w:bookmarkStart w:id="228" w:name="ref-zhuge1996strobe"/>
+    <w:bookmarkEnd w:id="229"/>
+    <w:bookmarkStart w:id="230" w:name="ref-zhuge1996strobe"/>
     <w:p>
       <w:pPr>
         <w:pStyle w:val="Bibliography"/>
@@ -19772,8 +20009,8 @@
         <w:t xml:space="preserve">, 146–57. IEEE.</w:t>
       </w:r>
     </w:p>
-    <w:bookmarkEnd w:id="228"/>
-    <w:bookmarkStart w:id="229" w:name="ref-zielstra2011comparative"/>
+    <w:bookmarkEnd w:id="230"/>
+    <w:bookmarkStart w:id="231" w:name="ref-zielstra2011comparative"/>
     <w:p>
       <w:pPr>
         <w:pStyle w:val="Bibliography"/>
@@ -19804,10 +20041,16 @@
         <w:t xml:space="preserve">2217 (1): 145–52.</w:t>
       </w:r>
     </w:p>
-    <w:bookmarkEnd w:id="229"/>
-    <w:bookmarkEnd w:id="230"/>
     <w:bookmarkEnd w:id="231"/>
+    <w:bookmarkEnd w:id="232"/>
+    <w:bookmarkEnd w:id="233"/>
     <w:sectPr>
+      <w:headerReference r:id="rId9" w:type="even"/>
+      <w:headerReference r:id="rId11" w:type="default"/>
+      <w:footerReference r:id="rId14" w:type="even"/>
+      <w:footerReference r:id="rId13" w:type="default"/>
+      <w:headerReference r:id="rId10" w:type="first"/>
+      <w:footerReference r:id="rId12" w:type="first"/>
       <w:pgSz w:h="15840" w:w="12240"/>
       <w:pgMar w:bottom="1440" w:footer="720" w:gutter="0" w:header="720" w:left="1440" w:right="1440" w:top="1440"/>
       <w:cols w:space="720"/>
@@ -19820,6 +20063,79 @@
 <w:comments xmlns:w="http://schemas.openxmlformats.org/wordprocessingml/2006/main" xmlns:m="http://schemas.openxmlformats.org/officeDocument/2006/math" xmlns:r="http://schemas.openxmlformats.org/officeDocument/2006/relationships" xmlns:o="urn:schemas-microsoft-com:office:office" xmlns:v="urn:schemas-microsoft-com:vml" xmlns:w10="urn:schemas-microsoft-com:office:word" xmlns:a="http://schemas.openxmlformats.org/drawingml/2006/main" xmlns:pic="http://schemas.openxmlformats.org/drawingml/2006/picture" xmlns:wp="http://schemas.openxmlformats.org/drawingml/2006/wordprocessingDrawing"/>
 </file>
 
+<file path=word/footer1.xml><?xml version="1.0" encoding="utf-8"?>
+<w:ftr xmlns:wpc="http://schemas.microsoft.com/office/word/2010/wordprocessingCanvas" xmlns:cx="http://schemas.microsoft.com/office/drawing/2014/chartex" xmlns:cx1="http://schemas.microsoft.com/office/drawing/2015/9/8/chartex" xmlns:cx2="http://schemas.microsoft.com/office/drawing/2015/10/21/chartex" xmlns:cx3="http://schemas.microsoft.com/office/drawing/2016/5/9/chartex" xmlns:cx4="http://schemas.microsoft.com/office/drawing/2016/5/10/chartex" xmlns:cx5="http://schemas.microsoft.com/office/drawing/2016/5/11/chartex" xmlns:cx6="http://schemas.microsoft.com/office/drawing/2016/5/12/chartex" xmlns:cx7="http://schemas.microsoft.com/office/drawing/2016/5/13/chartex" xmlns:cx8="http://schemas.microsoft.com/office/drawing/2016/5/14/chartex" xmlns:mc="http://schemas.openxmlformats.org/markup-compatibility/2006" xmlns:aink="http://schemas.microsoft.com/office/drawing/2016/ink" xmlns:am3d="http://schemas.microsoft.com/office/drawing/2017/model3d" xmlns:o="urn:schemas-microsoft-com:office:office" xmlns:oel="http://schemas.microsoft.com/office/2019/extlst" xmlns:r="http://schemas.openxmlformats.org/officeDocument/2006/relationships" xmlns:m="http://schemas.openxmlformats.org/officeDocument/2006/math" xmlns:v="urn:schemas-microsoft-com:vml" xmlns:wp14="http://schemas.microsoft.com/office/word/2010/wordprocessingDrawing" xmlns:wp="http://schemas.openxmlformats.org/drawingml/2006/wordprocessingDrawing" xmlns:w10="urn:schemas-microsoft-com:office:word" xmlns:w="http://schemas.openxmlformats.org/wordprocessingml/2006/main" xmlns:w14="http://schemas.microsoft.com/office/word/2010/wordml" xmlns:w15="http://schemas.microsoft.com/office/word/2012/wordml" xmlns:w16cex="http://schemas.microsoft.com/office/word/2018/wordml/cex" xmlns:w16cid="http://schemas.microsoft.com/office/word/2016/wordml/cid" xmlns:w16="http://schemas.microsoft.com/office/word/2018/wordml" xmlns:w16du="http://schemas.microsoft.com/office/word/2023/wordml/word16du" xmlns:w16sdtdh="http://schemas.microsoft.com/office/word/2020/wordml/sdtdatahash" xmlns:w16se="http://schemas.microsoft.com/office/word/2015/wordml/symex" xmlns:wpg="http://schemas.microsoft.com/office/word/2010/wordprocessingGroup" xmlns:wpi="http://schemas.microsoft.com/office/word/2010/wordprocessingInk" xmlns:wne="http://schemas.microsoft.com/office/word/2006/wordml" xmlns:wps="http://schemas.microsoft.com/office/word/2010/wordprocessingShape" mc:Ignorable="w14 w15 w16se w16cid w16 w16cex w16sdtdh wp14">
+  <w:p>
+    <w:pPr>
+      <w:pStyle w:val="Footer"/>
+    </w:pPr>
+  </w:p>
+</w:ftr>
+</file>
+
+<file path=word/footer2.xml><?xml version="1.0" encoding="utf-8"?>
+<w:ftr xmlns:wpc="http://schemas.microsoft.com/office/word/2010/wordprocessingCanvas" xmlns:cx="http://schemas.microsoft.com/office/drawing/2014/chartex" xmlns:cx1="http://schemas.microsoft.com/office/drawing/2015/9/8/chartex" xmlns:cx2="http://schemas.microsoft.com/office/drawing/2015/10/21/chartex" xmlns:cx3="http://schemas.microsoft.com/office/drawing/2016/5/9/chartex" xmlns:cx4="http://schemas.microsoft.com/office/drawing/2016/5/10/chartex" xmlns:cx5="http://schemas.microsoft.com/office/drawing/2016/5/11/chartex" xmlns:cx6="http://schemas.microsoft.com/office/drawing/2016/5/12/chartex" xmlns:cx7="http://schemas.microsoft.com/office/drawing/2016/5/13/chartex" xmlns:cx8="http://schemas.microsoft.com/office/drawing/2016/5/14/chartex" xmlns:mc="http://schemas.openxmlformats.org/markup-compatibility/2006" xmlns:aink="http://schemas.microsoft.com/office/drawing/2016/ink" xmlns:am3d="http://schemas.microsoft.com/office/drawing/2017/model3d" xmlns:o="urn:schemas-microsoft-com:office:office" xmlns:oel="http://schemas.microsoft.com/office/2019/extlst" xmlns:r="http://schemas.openxmlformats.org/officeDocument/2006/relationships" xmlns:m="http://schemas.openxmlformats.org/officeDocument/2006/math" xmlns:v="urn:schemas-microsoft-com:vml" xmlns:wp14="http://schemas.microsoft.com/office/word/2010/wordprocessingDrawing" xmlns:wp="http://schemas.openxmlformats.org/drawingml/2006/wordprocessingDrawing" xmlns:w10="urn:schemas-microsoft-com:office:word" xmlns:w="http://schemas.openxmlformats.org/wordprocessingml/2006/main" xmlns:w14="http://schemas.microsoft.com/office/word/2010/wordml" xmlns:w15="http://schemas.microsoft.com/office/word/2012/wordml" xmlns:w16cex="http://schemas.microsoft.com/office/word/2018/wordml/cex" xmlns:w16cid="http://schemas.microsoft.com/office/word/2016/wordml/cid" xmlns:w16="http://schemas.microsoft.com/office/word/2018/wordml" xmlns:w16du="http://schemas.microsoft.com/office/word/2023/wordml/word16du" xmlns:w16sdtdh="http://schemas.microsoft.com/office/word/2020/wordml/sdtdatahash" xmlns:w16se="http://schemas.microsoft.com/office/word/2015/wordml/symex" xmlns:wpg="http://schemas.microsoft.com/office/word/2010/wordprocessingGroup" xmlns:wpi="http://schemas.microsoft.com/office/word/2010/wordprocessingInk" xmlns:wne="http://schemas.microsoft.com/office/word/2006/wordml" xmlns:wps="http://schemas.microsoft.com/office/word/2010/wordprocessingShape" mc:Ignorable="w14 w15 w16se w16cid w16 w16cex w16sdtdh wp14">
+  <w:sdt>
+    <w:sdtPr>
+      <w:id w:val="-1667933786"/>
+      <w:docPartObj>
+        <w:docPartGallery w:val="Page Numbers (Bottom of Page)"/>
+        <w:docPartUnique/>
+      </w:docPartObj>
+    </w:sdtPr>
+    <w:sdtEndPr>
+      <w:rPr>
+        <w:noProof/>
+      </w:rPr>
+    </w:sdtEndPr>
+    <w:sdtContent>
+      <w:p>
+        <w:pPr>
+          <w:pStyle w:val="Footer"/>
+          <w:jc w:val="center"/>
+        </w:pPr>
+        <w:r>
+          <w:fldChar w:fldCharType="begin"/>
+        </w:r>
+        <w:r>
+          <w:instrText xml:space="preserve"> PAGE   \* MERGEFORMAT </w:instrText>
+        </w:r>
+        <w:r>
+          <w:fldChar w:fldCharType="separate"/>
+        </w:r>
+        <w:r>
+          <w:rPr>
+            <w:noProof/>
+          </w:rPr>
+          <w:t>2</w:t>
+        </w:r>
+        <w:r>
+          <w:rPr>
+            <w:noProof/>
+          </w:rPr>
+          <w:fldChar w:fldCharType="end"/>
+        </w:r>
+      </w:p>
+    </w:sdtContent>
+  </w:sdt>
+  <w:p>
+    <w:pPr>
+      <w:pStyle w:val="Footer"/>
+    </w:pPr>
+  </w:p>
+</w:ftr>
+</file>
+
+<file path=word/footer3.xml><?xml version="1.0" encoding="utf-8"?>
+<w:ftr xmlns:wpc="http://schemas.microsoft.com/office/word/2010/wordprocessingCanvas" xmlns:cx="http://schemas.microsoft.com/office/drawing/2014/chartex" xmlns:cx1="http://schemas.microsoft.com/office/drawing/2015/9/8/chartex" xmlns:cx2="http://schemas.microsoft.com/office/drawing/2015/10/21/chartex" xmlns:cx3="http://schemas.microsoft.com/office/drawing/2016/5/9/chartex" xmlns:cx4="http://schemas.microsoft.com/office/drawing/2016/5/10/chartex" xmlns:cx5="http://schemas.microsoft.com/office/drawing/2016/5/11/chartex" xmlns:cx6="http://schemas.microsoft.com/office/drawing/2016/5/12/chartex" xmlns:cx7="http://schemas.microsoft.com/office/drawing/2016/5/13/chartex" xmlns:cx8="http://schemas.microsoft.com/office/drawing/2016/5/14/chartex" xmlns:mc="http://schemas.openxmlformats.org/markup-compatibility/2006" xmlns:aink="http://schemas.microsoft.com/office/drawing/2016/ink" xmlns:am3d="http://schemas.microsoft.com/office/drawing/2017/model3d" xmlns:o="urn:schemas-microsoft-com:office:office" xmlns:oel="http://schemas.microsoft.com/office/2019/extlst" xmlns:r="http://schemas.openxmlformats.org/officeDocument/2006/relationships" xmlns:m="http://schemas.openxmlformats.org/officeDocument/2006/math" xmlns:v="urn:schemas-microsoft-com:vml" xmlns:wp14="http://schemas.microsoft.com/office/word/2010/wordprocessingDrawing" xmlns:wp="http://schemas.openxmlformats.org/drawingml/2006/wordprocessingDrawing" xmlns:w10="urn:schemas-microsoft-com:office:word" xmlns:w="http://schemas.openxmlformats.org/wordprocessingml/2006/main" xmlns:w14="http://schemas.microsoft.com/office/word/2010/wordml" xmlns:w15="http://schemas.microsoft.com/office/word/2012/wordml" xmlns:w16cex="http://schemas.microsoft.com/office/word/2018/wordml/cex" xmlns:w16cid="http://schemas.microsoft.com/office/word/2016/wordml/cid" xmlns:w16="http://schemas.microsoft.com/office/word/2018/wordml" xmlns:w16du="http://schemas.microsoft.com/office/word/2023/wordml/word16du" xmlns:w16sdtdh="http://schemas.microsoft.com/office/word/2020/wordml/sdtdatahash" xmlns:w16se="http://schemas.microsoft.com/office/word/2015/wordml/symex" xmlns:wpg="http://schemas.microsoft.com/office/word/2010/wordprocessingGroup" xmlns:wpi="http://schemas.microsoft.com/office/word/2010/wordprocessingInk" xmlns:wne="http://schemas.microsoft.com/office/word/2006/wordml" xmlns:wps="http://schemas.microsoft.com/office/word/2010/wordprocessingShape" mc:Ignorable="w14 w15 w16se w16cid w16 w16cex w16sdtdh wp14">
+  <w:p>
+    <w:pPr>
+      <w:pStyle w:val="Footer"/>
+    </w:pPr>
+  </w:p>
+</w:ftr>
+</file>
+
 <file path=word/footnotes.xml><?xml version="1.0" encoding="utf-8"?>
 <w:footnotes xmlns:w="http://schemas.openxmlformats.org/wordprocessingml/2006/main" xmlns:m="http://schemas.openxmlformats.org/officeDocument/2006/math" xmlns:r="http://schemas.openxmlformats.org/officeDocument/2006/relationships" xmlns:o="urn:schemas-microsoft-com:office:office" xmlns:v="urn:schemas-microsoft-com:vml" xmlns:w10="urn:schemas-microsoft-com:office:word" xmlns:a="http://schemas.openxmlformats.org/drawingml/2006/main" xmlns:pic="http://schemas.openxmlformats.org/drawingml/2006/picture" xmlns:wp="http://schemas.openxmlformats.org/drawingml/2006/wordprocessingDrawing">
   <w:footnote w:type="continuationSeparator" w:id="0">
@@ -19839,8 +20155,38 @@
 </w:footnotes>
 </file>
 
+<file path=word/header1.xml><?xml version="1.0" encoding="utf-8"?>
+<w:hdr xmlns:wpc="http://schemas.microsoft.com/office/word/2010/wordprocessingCanvas" xmlns:cx="http://schemas.microsoft.com/office/drawing/2014/chartex" xmlns:cx1="http://schemas.microsoft.com/office/drawing/2015/9/8/chartex" xmlns:cx2="http://schemas.microsoft.com/office/drawing/2015/10/21/chartex" xmlns:cx3="http://schemas.microsoft.com/office/drawing/2016/5/9/chartex" xmlns:cx4="http://schemas.microsoft.com/office/drawing/2016/5/10/chartex" xmlns:cx5="http://schemas.microsoft.com/office/drawing/2016/5/11/chartex" xmlns:cx6="http://schemas.microsoft.com/office/drawing/2016/5/12/chartex" xmlns:cx7="http://schemas.microsoft.com/office/drawing/2016/5/13/chartex" xmlns:cx8="http://schemas.microsoft.com/office/drawing/2016/5/14/chartex" xmlns:mc="http://schemas.openxmlformats.org/markup-compatibility/2006" xmlns:aink="http://schemas.microsoft.com/office/drawing/2016/ink" xmlns:am3d="http://schemas.microsoft.com/office/drawing/2017/model3d" xmlns:o="urn:schemas-microsoft-com:office:office" xmlns:oel="http://schemas.microsoft.com/office/2019/extlst" xmlns:r="http://schemas.openxmlformats.org/officeDocument/2006/relationships" xmlns:m="http://schemas.openxmlformats.org/officeDocument/2006/math" xmlns:v="urn:schemas-microsoft-com:vml" xmlns:wp14="http://schemas.microsoft.com/office/word/2010/wordprocessingDrawing" xmlns:wp="http://schemas.openxmlformats.org/drawingml/2006/wordprocessingDrawing" xmlns:w10="urn:schemas-microsoft-com:office:word" xmlns:w="http://schemas.openxmlformats.org/wordprocessingml/2006/main" xmlns:w14="http://schemas.microsoft.com/office/word/2010/wordml" xmlns:w15="http://schemas.microsoft.com/office/word/2012/wordml" xmlns:w16cex="http://schemas.microsoft.com/office/word/2018/wordml/cex" xmlns:w16cid="http://schemas.microsoft.com/office/word/2016/wordml/cid" xmlns:w16="http://schemas.microsoft.com/office/word/2018/wordml" xmlns:w16du="http://schemas.microsoft.com/office/word/2023/wordml/word16du" xmlns:w16sdtdh="http://schemas.microsoft.com/office/word/2020/wordml/sdtdatahash" xmlns:w16se="http://schemas.microsoft.com/office/word/2015/wordml/symex" xmlns:wpg="http://schemas.microsoft.com/office/word/2010/wordprocessingGroup" xmlns:wpi="http://schemas.microsoft.com/office/word/2010/wordprocessingInk" xmlns:wne="http://schemas.microsoft.com/office/word/2006/wordml" xmlns:wps="http://schemas.microsoft.com/office/word/2010/wordprocessingShape" mc:Ignorable="w14 w15 w16se w16cid w16 w16cex w16sdtdh wp14">
+  <w:p>
+    <w:pPr>
+      <w:pStyle w:val="Header"/>
+    </w:pPr>
+  </w:p>
+</w:hdr>
+</file>
+
+<file path=word/header2.xml><?xml version="1.0" encoding="utf-8"?>
+<w:hdr xmlns:wpc="http://schemas.microsoft.com/office/word/2010/wordprocessingCanvas" xmlns:cx="http://schemas.microsoft.com/office/drawing/2014/chartex" xmlns:cx1="http://schemas.microsoft.com/office/drawing/2015/9/8/chartex" xmlns:cx2="http://schemas.microsoft.com/office/drawing/2015/10/21/chartex" xmlns:cx3="http://schemas.microsoft.com/office/drawing/2016/5/9/chartex" xmlns:cx4="http://schemas.microsoft.com/office/drawing/2016/5/10/chartex" xmlns:cx5="http://schemas.microsoft.com/office/drawing/2016/5/11/chartex" xmlns:cx6="http://schemas.microsoft.com/office/drawing/2016/5/12/chartex" xmlns:cx7="http://schemas.microsoft.com/office/drawing/2016/5/13/chartex" xmlns:cx8="http://schemas.microsoft.com/office/drawing/2016/5/14/chartex" xmlns:mc="http://schemas.openxmlformats.org/markup-compatibility/2006" xmlns:aink="http://schemas.microsoft.com/office/drawing/2016/ink" xmlns:am3d="http://schemas.microsoft.com/office/drawing/2017/model3d" xmlns:o="urn:schemas-microsoft-com:office:office" xmlns:oel="http://schemas.microsoft.com/office/2019/extlst" xmlns:r="http://schemas.openxmlformats.org/officeDocument/2006/relationships" xmlns:m="http://schemas.openxmlformats.org/officeDocument/2006/math" xmlns:v="urn:schemas-microsoft-com:vml" xmlns:wp14="http://schemas.microsoft.com/office/word/2010/wordprocessingDrawing" xmlns:wp="http://schemas.openxmlformats.org/drawingml/2006/wordprocessingDrawing" xmlns:w10="urn:schemas-microsoft-com:office:word" xmlns:w="http://schemas.openxmlformats.org/wordprocessingml/2006/main" xmlns:w14="http://schemas.microsoft.com/office/word/2010/wordml" xmlns:w15="http://schemas.microsoft.com/office/word/2012/wordml" xmlns:w16cex="http://schemas.microsoft.com/office/word/2018/wordml/cex" xmlns:w16cid="http://schemas.microsoft.com/office/word/2016/wordml/cid" xmlns:w16="http://schemas.microsoft.com/office/word/2018/wordml" xmlns:w16du="http://schemas.microsoft.com/office/word/2023/wordml/word16du" xmlns:w16sdtdh="http://schemas.microsoft.com/office/word/2020/wordml/sdtdatahash" xmlns:w16se="http://schemas.microsoft.com/office/word/2015/wordml/symex" xmlns:wpg="http://schemas.microsoft.com/office/word/2010/wordprocessingGroup" xmlns:wpi="http://schemas.microsoft.com/office/word/2010/wordprocessingInk" xmlns:wne="http://schemas.microsoft.com/office/word/2006/wordml" xmlns:wps="http://schemas.microsoft.com/office/word/2010/wordprocessingShape" mc:Ignorable="w14 w15 w16se w16cid w16 w16cex w16sdtdh wp14">
+  <w:p>
+    <w:pPr>
+      <w:pStyle w:val="Header"/>
+    </w:pPr>
+  </w:p>
+</w:hdr>
+</file>
+
+<file path=word/header3.xml><?xml version="1.0" encoding="utf-8"?>
+<w:hdr xmlns:wpc="http://schemas.microsoft.com/office/word/2010/wordprocessingCanvas" xmlns:cx="http://schemas.microsoft.com/office/drawing/2014/chartex" xmlns:cx1="http://schemas.microsoft.com/office/drawing/2015/9/8/chartex" xmlns:cx2="http://schemas.microsoft.com/office/drawing/2015/10/21/chartex" xmlns:cx3="http://schemas.microsoft.com/office/drawing/2016/5/9/chartex" xmlns:cx4="http://schemas.microsoft.com/office/drawing/2016/5/10/chartex" xmlns:cx5="http://schemas.microsoft.com/office/drawing/2016/5/11/chartex" xmlns:cx6="http://schemas.microsoft.com/office/drawing/2016/5/12/chartex" xmlns:cx7="http://schemas.microsoft.com/office/drawing/2016/5/13/chartex" xmlns:cx8="http://schemas.microsoft.com/office/drawing/2016/5/14/chartex" xmlns:mc="http://schemas.openxmlformats.org/markup-compatibility/2006" xmlns:aink="http://schemas.microsoft.com/office/drawing/2016/ink" xmlns:am3d="http://schemas.microsoft.com/office/drawing/2017/model3d" xmlns:o="urn:schemas-microsoft-com:office:office" xmlns:oel="http://schemas.microsoft.com/office/2019/extlst" xmlns:r="http://schemas.openxmlformats.org/officeDocument/2006/relationships" xmlns:m="http://schemas.openxmlformats.org/officeDocument/2006/math" xmlns:v="urn:schemas-microsoft-com:vml" xmlns:wp14="http://schemas.microsoft.com/office/word/2010/wordprocessingDrawing" xmlns:wp="http://schemas.openxmlformats.org/drawingml/2006/wordprocessingDrawing" xmlns:w10="urn:schemas-microsoft-com:office:word" xmlns:w="http://schemas.openxmlformats.org/wordprocessingml/2006/main" xmlns:w14="http://schemas.microsoft.com/office/word/2010/wordml" xmlns:w15="http://schemas.microsoft.com/office/word/2012/wordml" xmlns:w16cex="http://schemas.microsoft.com/office/word/2018/wordml/cex" xmlns:w16cid="http://schemas.microsoft.com/office/word/2016/wordml/cid" xmlns:w16="http://schemas.microsoft.com/office/word/2018/wordml" xmlns:w16du="http://schemas.microsoft.com/office/word/2023/wordml/word16du" xmlns:w16sdtdh="http://schemas.microsoft.com/office/word/2020/wordml/sdtdatahash" xmlns:w16se="http://schemas.microsoft.com/office/word/2015/wordml/symex" xmlns:wpg="http://schemas.microsoft.com/office/word/2010/wordprocessingGroup" xmlns:wpi="http://schemas.microsoft.com/office/word/2010/wordprocessingInk" xmlns:wne="http://schemas.microsoft.com/office/word/2006/wordml" xmlns:wps="http://schemas.microsoft.com/office/word/2010/wordprocessingShape" mc:Ignorable="w14 w15 w16se w16cid w16 w16cex w16sdtdh wp14">
+  <w:p>
+    <w:pPr>
+      <w:pStyle w:val="Header"/>
+    </w:pPr>
+  </w:p>
+</w:hdr>
+</file>
+
 <file path=word/numbering.xml><?xml version="1.0" encoding="utf-8"?>
-<w:numbering xmlns:aink="http://schemas.microsoft.com/office/drawing/2016/ink" xmlns:am3d="http://schemas.microsoft.com/office/drawing/2017/model3d" xmlns:cx="http://schemas.microsoft.com/office/drawing/2014/chartex" xmlns:cx1="http://schemas.microsoft.com/office/drawing/2015/9/8/chartex" xmlns:cx2="http://schemas.microsoft.com/office/drawing/2015/10/21/chartex" xmlns:cx3="http://schemas.microsoft.com/office/drawing/2016/5/9/chartex" xmlns:cx4="http://schemas.microsoft.com/office/drawing/2016/5/10/chartex" xmlns:cx5="http://schemas.microsoft.com/office/drawing/2016/5/11/chartex" xmlns:cx6="http://schemas.microsoft.com/office/drawing/2016/5/12/chartex" xmlns:cx7="http://schemas.microsoft.com/office/drawing/2016/5/13/chartex" xmlns:cx8="http://schemas.microsoft.com/office/drawing/2016/5/14/chartex" xmlns:m="http://schemas.openxmlformats.org/officeDocument/2006/math" xmlns:mc="http://schemas.openxmlformats.org/markup-compatibility/2006" xmlns:o="urn:schemas-microsoft-com:office:office" xmlns:r="http://schemas.openxmlformats.org/officeDocument/2006/relationships" xmlns:v="urn:schemas-microsoft-com:vml" xmlns:w="http://schemas.openxmlformats.org/wordprocessingml/2006/main" xmlns:w10="urn:schemas-microsoft-com:office:word" xmlns:w14="http://schemas.microsoft.com/office/word/2010/wordml" xmlns:w15="http://schemas.microsoft.com/office/word/2012/wordml" xmlns:w16="http://schemas.microsoft.com/office/word/2018/wordml" xmlns:w16cex="http://schemas.microsoft.com/office/word/2018/wordml/cex" xmlns:w16cid="http://schemas.microsoft.com/office/word/2016/wordml/cid" xmlns:w16se="http://schemas.microsoft.com/office/word/2015/wordml/symex" xmlns:wne="http://schemas.microsoft.com/office/word/2006/wordml" xmlns:wp="http://schemas.openxmlformats.org/drawingml/2006/wordprocessingDrawing" xmlns:wp14="http://schemas.microsoft.com/office/word/2010/wordprocessingDrawing" xmlns:wpc="http://schemas.microsoft.com/office/word/2010/wordprocessingCanvas" xmlns:wpg="http://schemas.microsoft.com/office/word/2010/wordprocessingGroup" xmlns:wpi="http://schemas.microsoft.com/office/word/2010/wordprocessingInk" xmlns:wps="http://schemas.microsoft.com/office/word/2010/wordprocessingShape" mc:Ignorable="w14 w15 w16se w16cid w16 w16cex wp14">
+<w:numbering xmlns:aink="http://schemas.microsoft.com/office/drawing/2016/ink" xmlns:am3d="http://schemas.microsoft.com/office/drawing/2017/model3d" xmlns:cx="http://schemas.microsoft.com/office/drawing/2014/chartex" xmlns:cx1="http://schemas.microsoft.com/office/drawing/2015/9/8/chartex" xmlns:cx2="http://schemas.microsoft.com/office/drawing/2015/10/21/chartex" xmlns:cx3="http://schemas.microsoft.com/office/drawing/2016/5/9/chartex" xmlns:cx4="http://schemas.microsoft.com/office/drawing/2016/5/10/chartex" xmlns:cx5="http://schemas.microsoft.com/office/drawing/2016/5/11/chartex" xmlns:cx6="http://schemas.microsoft.com/office/drawing/2016/5/12/chartex" xmlns:cx7="http://schemas.microsoft.com/office/drawing/2016/5/13/chartex" xmlns:cx8="http://schemas.microsoft.com/office/drawing/2016/5/14/chartex" xmlns:m="http://schemas.openxmlformats.org/officeDocument/2006/math" xmlns:mc="http://schemas.openxmlformats.org/markup-compatibility/2006" xmlns:o="urn:schemas-microsoft-com:office:office" xmlns:oel="http://schemas.microsoft.com/office/2019/extlst" xmlns:r="http://schemas.openxmlformats.org/officeDocument/2006/relationships" xmlns:v="urn:schemas-microsoft-com:vml" xmlns:w="http://schemas.openxmlformats.org/wordprocessingml/2006/main" xmlns:w10="urn:schemas-microsoft-com:office:word" xmlns:w14="http://schemas.microsoft.com/office/word/2010/wordml" xmlns:w15="http://schemas.microsoft.com/office/word/2012/wordml" xmlns:w16="http://schemas.microsoft.com/office/word/2018/wordml" xmlns:w16cex="http://schemas.microsoft.com/office/word/2018/wordml/cex" xmlns:w16cid="http://schemas.microsoft.com/office/word/2016/wordml/cid" xmlns:w16du="http://schemas.microsoft.com/office/word/2023/wordml/word16du" xmlns:w16sdtdh="http://schemas.microsoft.com/office/word/2020/wordml/sdtdatahash" xmlns:w16se="http://schemas.microsoft.com/office/word/2015/wordml/symex" xmlns:wne="http://schemas.microsoft.com/office/word/2006/wordml" xmlns:wp="http://schemas.openxmlformats.org/drawingml/2006/wordprocessingDrawing" xmlns:wp14="http://schemas.microsoft.com/office/word/2010/wordprocessingDrawing" xmlns:wpc="http://schemas.microsoft.com/office/word/2010/wordprocessingCanvas" xmlns:wpg="http://schemas.microsoft.com/office/word/2010/wordprocessingGroup" xmlns:wpi="http://schemas.microsoft.com/office/word/2010/wordprocessingInk" xmlns:wps="http://schemas.microsoft.com/office/word/2010/wordprocessingShape" mc:Ignorable="w14 w15 w16se w16cid w16 w16cex w16sdtdh wp14">
   <w:abstractNum w15:restartNumberingAfterBreak="0" w:abstractNumId="0">
     <w:nsid w:val="170CD2DE"/>
     <w:multiLevelType w:val="multilevel"/>
@@ -20267,7 +20613,7 @@
       </w:pPr>
     </w:lvl>
   </w:abstractNum>
-  <w:num w:numId="1">
+  <w:num w16cid:durableId="1046488514" w:numId="1">
     <w:abstractNumId w:val="0"/>
   </w:num>
   <w:num w:numId="1000">
@@ -20304,6 +20650,36 @@
     </w:lvlOverride>
   </w:num>
   <w:num w:numId="1002">
+    <w:abstractNumId w:val="99411"/>
+    <w:lvlOverride w:ilvl="0">
+      <w:startOverride w:val="1"/>
+    </w:lvlOverride>
+    <w:lvlOverride w:ilvl="1">
+      <w:startOverride w:val="1"/>
+    </w:lvlOverride>
+    <w:lvlOverride w:ilvl="2">
+      <w:startOverride w:val="1"/>
+    </w:lvlOverride>
+    <w:lvlOverride w:ilvl="3">
+      <w:startOverride w:val="1"/>
+    </w:lvlOverride>
+    <w:lvlOverride w:ilvl="4">
+      <w:startOverride w:val="1"/>
+    </w:lvlOverride>
+    <w:lvlOverride w:ilvl="5">
+      <w:startOverride w:val="1"/>
+    </w:lvlOverride>
+    <w:lvlOverride w:ilvl="6">
+      <w:startOverride w:val="1"/>
+    </w:lvlOverride>
+    <w:lvlOverride w:ilvl="7">
+      <w:startOverride w:val="1"/>
+    </w:lvlOverride>
+    <w:lvlOverride w:ilvl="8">
+      <w:startOverride w:val="1"/>
+    </w:lvlOverride>
+  </w:num>
+  <w:num w:numId="1003">
     <w:abstractNumId w:val="99412"/>
     <w:lvlOverride w:ilvl="0">
       <w:startOverride w:val="2"/>
@@ -20333,14 +20709,14 @@
       <w:startOverride w:val="2"/>
     </w:lvlOverride>
   </w:num>
-  <w:num w:numId="1003">
+  <w:num w:numId="1004">
     <w:abstractNumId w:val="991"/>
   </w:num>
 </w:numbering>
 </file>
 
 <file path=word/styles.xml><?xml version="1.0" encoding="utf-8"?>
-<w:styles xmlns:mc="http://schemas.openxmlformats.org/markup-compatibility/2006" xmlns:r="http://schemas.openxmlformats.org/officeDocument/2006/relationships" xmlns:w="http://schemas.openxmlformats.org/wordprocessingml/2006/main" xmlns:w14="http://schemas.microsoft.com/office/word/2010/wordml" xmlns:w15="http://schemas.microsoft.com/office/word/2012/wordml" xmlns:w16="http://schemas.microsoft.com/office/word/2018/wordml" xmlns:w16cex="http://schemas.microsoft.com/office/word/2018/wordml/cex" xmlns:w16cid="http://schemas.microsoft.com/office/word/2016/wordml/cid" xmlns:w16se="http://schemas.microsoft.com/office/word/2015/wordml/symex" mc:Ignorable="w14 w15 w16se w16cid w16 w16cex">
+<w:styles xmlns:mc="http://schemas.openxmlformats.org/markup-compatibility/2006" xmlns:r="http://schemas.openxmlformats.org/officeDocument/2006/relationships" xmlns:w="http://schemas.openxmlformats.org/wordprocessingml/2006/main" xmlns:w14="http://schemas.microsoft.com/office/word/2010/wordml" xmlns:w15="http://schemas.microsoft.com/office/word/2012/wordml" xmlns:w16="http://schemas.microsoft.com/office/word/2018/wordml" xmlns:w16cex="http://schemas.microsoft.com/office/word/2018/wordml/cex" xmlns:w16cid="http://schemas.microsoft.com/office/word/2016/wordml/cid" xmlns:w16sdtdh="http://schemas.microsoft.com/office/word/2020/wordml/sdtdatahash" xmlns:w16se="http://schemas.microsoft.com/office/word/2015/wordml/symex" mc:Ignorable="w14 w15 w16se w16cid w16 w16cex w16sdtdh">
   <w:docDefaults>
     <w:rPrDefault>
       <w:rPr>
@@ -20379,7 +20755,7 @@
     <w:lsdException w:name="footnote text" w:semiHidden="1" w:unhideWhenUsed="1"/>
     <w:lsdException w:name="annotation text" w:semiHidden="1" w:unhideWhenUsed="1"/>
     <w:lsdException w:name="header" w:semiHidden="1" w:unhideWhenUsed="1"/>
-    <w:lsdException w:name="footer" w:semiHidden="1" w:unhideWhenUsed="1"/>
+    <w:lsdException w:name="footer" w:semiHidden="1" w:uiPriority="99" w:unhideWhenUsed="1"/>
     <w:lsdException w:name="index heading" w:semiHidden="1" w:unhideWhenUsed="1"/>
     <w:lsdException w:name="caption" w:semiHidden="1" w:unhideWhenUsed="1"/>
     <w:lsdException w:name="table of figures" w:semiHidden="1" w:unhideWhenUsed="1"/>
@@ -20494,6 +20870,13 @@
     <w:lsdException w:name="Placeholder Text" w:semiHidden="1"/>
     <w:lsdException w:name="Light Shading"/>
     <w:lsdException w:name="Light List"/>
+    <w:lsdException w:name="Light Grid"/>
+    <w:lsdException w:name="Medium Shading 1"/>
+    <w:lsdException w:name="Medium Shading 2"/>
+    <w:lsdException w:name="Medium List 1"/>
+    <w:lsdException w:name="Medium List 2"/>
+    <w:lsdException w:name="Medium Grid 1"/>
+    <w:lsdException w:name="Medium Grid 2"/>
     <w:lsdException w:name="Medium Grid 3"/>
     <w:lsdException w:name="Dark List"/>
     <w:lsdException w:name="Colorful Shading"/>
@@ -21137,6 +21520,48 @@
       <w:color w:themeColor="accent1" w:themeShade="BF" w:val="365F91"/>
     </w:rPr>
   </w:style>
+  <w:style w:styleId="Header" w:type="paragraph">
+    <w:name w:val="header"/>
+    <w:basedOn w:val="Normal"/>
+    <w:link w:val="HeaderChar"/>
+    <w:unhideWhenUsed/>
+    <w:rsid w:val="00867D32"/>
+    <w:pPr>
+      <w:tabs>
+        <w:tab w:pos="4680" w:val="center"/>
+        <w:tab w:pos="9360" w:val="right"/>
+      </w:tabs>
+      <w:spacing w:after="0"/>
+    </w:pPr>
+  </w:style>
+  <w:style w:customStyle="1" w:styleId="HeaderChar" w:type="character">
+    <w:name w:val="Header Char"/>
+    <w:basedOn w:val="DefaultParagraphFont"/>
+    <w:link w:val="Header"/>
+    <w:rsid w:val="00867D32"/>
+  </w:style>
+  <w:style w:styleId="Footer" w:type="paragraph">
+    <w:name w:val="footer"/>
+    <w:basedOn w:val="Normal"/>
+    <w:link w:val="FooterChar"/>
+    <w:uiPriority w:val="99"/>
+    <w:unhideWhenUsed/>
+    <w:rsid w:val="00867D32"/>
+    <w:pPr>
+      <w:tabs>
+        <w:tab w:pos="4680" w:val="center"/>
+        <w:tab w:pos="9360" w:val="right"/>
+      </w:tabs>
+      <w:spacing w:after="0"/>
+    </w:pPr>
+  </w:style>
+  <w:style w:customStyle="1" w:styleId="FooterChar" w:type="character">
+    <w:name w:val="Footer Char"/>
+    <w:basedOn w:val="DefaultParagraphFont"/>
+    <w:link w:val="Footer"/>
+    <w:uiPriority w:val="99"/>
+    <w:rsid w:val="00867D32"/>
+  </w:style>
   <w:style w:type="paragraph" w:customStyle="1" w:styleId="SourceCode">
     <w:name w:val="Source Code"/>
     <w:basedOn w:val="Normal"/>

</xml_diff>